<commit_message>
Changing scaling data and chaptar 2.2.2
</commit_message>
<xml_diff>
--- a/Masterthesis_01_002.docx
+++ b/Masterthesis_01_002.docx
@@ -70,8 +70,18 @@
           <w:sz w:val="28"/>
           <w:szCs w:val="28"/>
         </w:rPr>
-        <w:t>Bernhard Föllmer</w:t>
-      </w:r>
+        <w:t xml:space="preserve">Bernhard </w:t>
+      </w:r>
+      <w:proofErr w:type="spellStart"/>
+      <w:r>
+        <w:rPr>
+          <w:rFonts w:ascii="Times New Roman" w:hAnsi="Times New Roman" w:cs="Times New Roman"/>
+          <w:sz w:val="28"/>
+          <w:szCs w:val="28"/>
+        </w:rPr>
+        <w:t>Föllmer</w:t>
+      </w:r>
+      <w:proofErr w:type="spellEnd"/>
     </w:p>
     <w:p>
       <w:pPr>
@@ -168,13 +178,23 @@
           <w:szCs w:val="24"/>
         </w:rPr>
       </w:pPr>
+      <w:proofErr w:type="gramStart"/>
       <w:r>
         <w:rPr>
           <w:rFonts w:ascii="Times New Roman" w:hAnsi="Times New Roman" w:cs="Times New Roman"/>
           <w:sz w:val="24"/>
           <w:szCs w:val="24"/>
         </w:rPr>
-        <w:t>for the degree of</w:t>
+        <w:t>for</w:t>
+      </w:r>
+      <w:proofErr w:type="gramEnd"/>
+      <w:r>
+        <w:rPr>
+          <w:rFonts w:ascii="Times New Roman" w:hAnsi="Times New Roman" w:cs="Times New Roman"/>
+          <w:sz w:val="24"/>
+          <w:szCs w:val="24"/>
+        </w:rPr>
+        <w:t xml:space="preserve"> the degree of</w:t>
       </w:r>
     </w:p>
     <w:p>
@@ -242,13 +262,23 @@
           <w:szCs w:val="24"/>
         </w:rPr>
       </w:pPr>
+      <w:proofErr w:type="gramStart"/>
       <w:r>
         <w:rPr>
           <w:rFonts w:ascii="Times New Roman" w:hAnsi="Times New Roman" w:cs="Times New Roman"/>
           <w:sz w:val="24"/>
           <w:szCs w:val="24"/>
         </w:rPr>
-        <w:t>at the</w:t>
+        <w:t>at</w:t>
+      </w:r>
+      <w:proofErr w:type="gramEnd"/>
+      <w:r>
+        <w:rPr>
+          <w:rFonts w:ascii="Times New Roman" w:hAnsi="Times New Roman" w:cs="Times New Roman"/>
+          <w:sz w:val="24"/>
+          <w:szCs w:val="24"/>
+        </w:rPr>
+        <w:t xml:space="preserve"> the</w:t>
       </w:r>
     </w:p>
     <w:p>
@@ -316,9 +346,13 @@
     </w:p>
     <w:p/>
     <w:p>
+      <w:proofErr w:type="spellStart"/>
+      <w:proofErr w:type="gramStart"/>
       <w:r>
         <w:t>ewt</w:t>
       </w:r>
+      <w:proofErr w:type="spellEnd"/>
+      <w:proofErr w:type="gramEnd"/>
     </w:p>
     <w:p>
       <w:pPr>
@@ -367,9 +401,11 @@
       </w:r>
     </w:p>
     <w:p>
+      <w:proofErr w:type="spellStart"/>
       <w:r>
         <w:t>Asd</w:t>
       </w:r>
+      <w:proofErr w:type="spellEnd"/>
     </w:p>
     <w:p/>
     <w:p>
@@ -388,9 +424,11 @@
     </w:p>
     <w:p/>
     <w:p>
+      <w:proofErr w:type="spellStart"/>
       <w:r>
         <w:t>Erdt</w:t>
       </w:r>
+      <w:proofErr w:type="spellEnd"/>
     </w:p>
     <w:p/>
     <w:p>
@@ -409,9 +447,11 @@
     </w:p>
     <w:p/>
     <w:p>
+      <w:proofErr w:type="spellStart"/>
       <w:r>
         <w:t>Saf</w:t>
       </w:r>
+      <w:proofErr w:type="spellEnd"/>
     </w:p>
     <w:p/>
     <w:p>
@@ -430,9 +470,11 @@
     </w:p>
     <w:p/>
     <w:p>
+      <w:proofErr w:type="spellStart"/>
       <w:r>
         <w:t>Asf</w:t>
       </w:r>
+      <w:proofErr w:type="spellEnd"/>
     </w:p>
     <w:p/>
     <w:p>
@@ -448,9 +490,11 @@
       </w:r>
     </w:p>
     <w:p>
+      <w:proofErr w:type="spellStart"/>
       <w:r>
         <w:t>Safd</w:t>
       </w:r>
+      <w:proofErr w:type="spellEnd"/>
     </w:p>
     <w:p/>
     <w:p>
@@ -470,32 +514,105 @@
     <w:p/>
     <w:p>
       <w:r>
-        <w:t>Wa</w:t>
-      </w:r>
-    </w:p>
-    <w:p>
-      <w:r>
-        <w:t>T</w:t>
-      </w:r>
-      <w:r>
-        <w:t>o bypass the restricton of invariant features for object recognition, thescaling of  the prnted circuit board images were determined using a scaling symbol is shown in</w:t>
-      </w:r>
-      <w:r>
-        <w:t>.</w:t>
-      </w:r>
-    </w:p>
-    <w:p>
-      <w:pPr>
-        <w:keepNext/>
-        <w:jc w:val="center"/>
-      </w:pPr>
+        <w:t xml:space="preserve">To bypass the </w:t>
+      </w:r>
+      <w:r>
+        <w:t>restriction</w:t>
+      </w:r>
+      <w:r>
+        <w:t xml:space="preserve"> of invariant features for object recognition, the</w:t>
+      </w:r>
+      <w:r>
+        <w:t xml:space="preserve"> </w:t>
+      </w:r>
+      <w:r>
+        <w:t>scaling of  the pr</w:t>
+      </w:r>
+      <w:r>
+        <w:t>i</w:t>
+      </w:r>
+      <w:r>
+        <w:t>nted circuit board images were determined using a scaling symbol is shown in</w:t>
+      </w:r>
+      <w:r>
+        <w:t xml:space="preserve"> </w:t>
+      </w:r>
+      <w:r>
+        <w:fldChar w:fldCharType="begin"/>
+      </w:r>
+      <w:r>
+        <w:instrText xml:space="preserve"> REF _Ref401618825 \h </w:instrText>
+      </w:r>
+      <w:r>
+        <w:fldChar w:fldCharType="separate"/>
+      </w:r>
+      <w:r>
+        <w:t xml:space="preserve">Figure </w:t>
+      </w:r>
       <w:r>
         <w:rPr>
           <w:noProof/>
         </w:rPr>
+        <w:t>1</w:t>
+      </w:r>
+      <w:r>
+        <w:fldChar w:fldCharType="end"/>
+      </w:r>
+      <w:r>
+        <w:t>.</w:t>
+      </w:r>
+      <w:r>
+        <w:t xml:space="preserve"> The whole scaling process is </w:t>
+      </w:r>
+      <w:proofErr w:type="spellStart"/>
+      <w:r>
+        <w:t>showen</w:t>
+      </w:r>
+      <w:proofErr w:type="spellEnd"/>
+      <w:r>
+        <w:t xml:space="preserve"> </w:t>
+      </w:r>
+      <w:proofErr w:type="gramStart"/>
+      <w:r>
+        <w:t>in .</w:t>
+      </w:r>
+      <w:proofErr w:type="gramEnd"/>
+      <w:r>
+        <w:t xml:space="preserve"> At first the image is down scaled to 2000x1500 </w:t>
+      </w:r>
+      <w:proofErr w:type="gramStart"/>
+      <w:r>
+        <w:t>pixel</w:t>
+      </w:r>
+      <w:proofErr w:type="gramEnd"/>
+      <w:r>
+        <w:t xml:space="preserve">. Afterwards the image is converted </w:t>
+      </w:r>
+      <w:r>
         <w:lastRenderedPageBreak/>
+        <w:t xml:space="preserve">from the RGB color model to the HSV color model and the brightness channel (value channel) is used </w:t>
+      </w:r>
+      <w:r>
+        <w:t xml:space="preserve">to make a discrete cosine </w:t>
+      </w:r>
+      <w:r>
+        <w:t xml:space="preserve">transform </w:t>
+      </w:r>
+      <w:r>
+        <w:t xml:space="preserve">filtering. </w:t>
+      </w:r>
+    </w:p>
+    <w:p>
+      <w:pPr>
+        <w:keepNext/>
+        <w:jc w:val="center"/>
+      </w:pPr>
+      <w:r>
+        <w:rPr>
+          <w:noProof/>
+        </w:rPr>
         <w:drawing>
-          <wp:inline distT="0" distB="0" distL="0" distR="0" wp14:anchorId="4D28009D" wp14:editId="12AC581C">
+          <wp:inline distT="0" distB="0" distL="0" distR="0" wp14:anchorId="5AF62E00" wp14:editId="314F96E2">
             <wp:extent cx="1152525" cy="1076325"/>
             <wp:effectExtent l="0" t="0" r="9525" b="9525"/>
             <wp:docPr id="3" name="Picture 3"/>
@@ -512,7 +629,7 @@
                     </pic:cNvPicPr>
                   </pic:nvPicPr>
                   <pic:blipFill>
-                    <a:blip r:embed="rId6">
+                    <a:blip r:embed="rId7">
                       <a:extLst>
                         <a:ext uri="{28A0092B-C50C-407E-A947-70E740481C1C}">
                           <a14:useLocalDpi xmlns:a14="http://schemas.microsoft.com/office/drawing/2010/main" val="0"/>
@@ -551,6 +668,101 @@
         <w:pStyle w:val="Caption"/>
         <w:jc w:val="center"/>
       </w:pPr>
+      <w:bookmarkStart w:id="0" w:name="_Ref401618825"/>
+      <w:r>
+        <w:t xml:space="preserve">Figure </w:t>
+      </w:r>
+      <w:r>
+        <w:fldChar w:fldCharType="begin"/>
+      </w:r>
+      <w:r>
+        <w:instrText xml:space="preserve"> SEQ Figure \* ARABIC </w:instrText>
+      </w:r>
+      <w:r>
+        <w:fldChar w:fldCharType="separate"/>
+      </w:r>
+      <w:r>
+        <w:rPr>
+          <w:noProof/>
+        </w:rPr>
+        <w:t>1</w:t>
+      </w:r>
+      <w:r>
+        <w:rPr>
+          <w:noProof/>
+        </w:rPr>
+        <w:fldChar w:fldCharType="end"/>
+      </w:r>
+      <w:bookmarkEnd w:id="0"/>
+      <w:r>
+        <w:t>: Scale symbol</w:t>
+      </w:r>
+    </w:p>
+    <w:p/>
+    <w:p>
+      <w:pPr>
+        <w:keepNext/>
+        <w:jc w:val="center"/>
+      </w:pPr>
+      <w:r>
+        <w:rPr>
+          <w:noProof/>
+        </w:rPr>
+        <w:drawing>
+          <wp:inline distT="0" distB="0" distL="0" distR="0" wp14:anchorId="013B8823" wp14:editId="63E264FA">
+            <wp:extent cx="3677810" cy="2715905"/>
+            <wp:effectExtent l="0" t="0" r="0" b="8255"/>
+            <wp:docPr id="2" name="Picture 2" descr="C:\Users\WIN\Masterthesis\Masterthesis\Masterarbeit_daten\2.2.2\scale1.png"/>
+            <wp:cNvGraphicFramePr>
+              <a:graphicFrameLocks xmlns:a="http://schemas.openxmlformats.org/drawingml/2006/main" noChangeAspect="1"/>
+            </wp:cNvGraphicFramePr>
+            <a:graphic xmlns:a="http://schemas.openxmlformats.org/drawingml/2006/main">
+              <a:graphicData uri="http://schemas.openxmlformats.org/drawingml/2006/picture">
+                <pic:pic xmlns:pic="http://schemas.openxmlformats.org/drawingml/2006/picture">
+                  <pic:nvPicPr>
+                    <pic:cNvPr id="0" name="Picture 2" descr="C:\Users\WIN\Masterthesis\Masterthesis\Masterarbeit_daten\2.2.2\scale1.png"/>
+                    <pic:cNvPicPr>
+                      <a:picLocks noChangeAspect="1" noChangeArrowheads="1"/>
+                    </pic:cNvPicPr>
+                  </pic:nvPicPr>
+                  <pic:blipFill>
+                    <a:blip r:embed="rId8">
+                      <a:extLst>
+                        <a:ext uri="{28A0092B-C50C-407E-A947-70E740481C1C}">
+                          <a14:useLocalDpi xmlns:a14="http://schemas.microsoft.com/office/drawing/2010/main" val="0"/>
+                        </a:ext>
+                      </a:extLst>
+                    </a:blip>
+                    <a:srcRect/>
+                    <a:stretch>
+                      <a:fillRect/>
+                    </a:stretch>
+                  </pic:blipFill>
+                  <pic:spPr bwMode="auto">
+                    <a:xfrm>
+                      <a:off x="0" y="0"/>
+                      <a:ext cx="3682148" cy="2719108"/>
+                    </a:xfrm>
+                    <a:prstGeom prst="rect">
+                      <a:avLst/>
+                    </a:prstGeom>
+                    <a:noFill/>
+                    <a:ln>
+                      <a:noFill/>
+                    </a:ln>
+                  </pic:spPr>
+                </pic:pic>
+              </a:graphicData>
+            </a:graphic>
+          </wp:inline>
+        </w:drawing>
+      </w:r>
+    </w:p>
+    <w:p>
+      <w:pPr>
+        <w:pStyle w:val="Caption"/>
+        <w:jc w:val="center"/>
+      </w:pPr>
       <w:r>
         <w:t xml:space="preserve">Figure </w:t>
       </w:r>
@@ -559,22 +771,179 @@
           <w:rPr>
             <w:noProof/>
           </w:rPr>
-          <w:t>1</w:t>
+          <w:t>2</w:t>
         </w:r>
       </w:fldSimple>
       <w:r>
-        <w:t>: Scale symbol</w:t>
-      </w:r>
-    </w:p>
-    <w:p/>
-    <w:p>
-      <w:r>
-        <w:t>asd</w:t>
-      </w:r>
-      <w:bookmarkStart w:id="0" w:name="_GoBack"/>
-      <w:bookmarkEnd w:id="0"/>
-    </w:p>
-    <w:p/>
+        <w:t>: Scale symbol placed on the board</w:t>
+      </w:r>
+    </w:p>
+    <w:p/>
+    <w:p>
+      <w:pPr>
+        <w:keepNext/>
+        <w:jc w:val="center"/>
+      </w:pPr>
+      <w:r>
+        <w:rPr>
+          <w:noProof/>
+        </w:rPr>
+        <w:lastRenderedPageBreak/>
+        <w:drawing>
+          <wp:inline distT="0" distB="0" distL="0" distR="0" wp14:anchorId="7E2CF2C5" wp14:editId="1D6A7E28">
+            <wp:extent cx="3657600" cy="2669128"/>
+            <wp:effectExtent l="0" t="0" r="0" b="0"/>
+            <wp:docPr id="4" name="Picture 4" descr="C:\Users\WIN\Masterthesis\Masterthesis\Masterarbeit_daten\2.2.2\scale4.png"/>
+            <wp:cNvGraphicFramePr>
+              <a:graphicFrameLocks xmlns:a="http://schemas.openxmlformats.org/drawingml/2006/main" noChangeAspect="1"/>
+            </wp:cNvGraphicFramePr>
+            <a:graphic xmlns:a="http://schemas.openxmlformats.org/drawingml/2006/main">
+              <a:graphicData uri="http://schemas.openxmlformats.org/drawingml/2006/picture">
+                <pic:pic xmlns:pic="http://schemas.openxmlformats.org/drawingml/2006/picture">
+                  <pic:nvPicPr>
+                    <pic:cNvPr id="0" name="Picture 3" descr="C:\Users\WIN\Masterthesis\Masterthesis\Masterarbeit_daten\2.2.2\scale4.png"/>
+                    <pic:cNvPicPr>
+                      <a:picLocks noChangeAspect="1" noChangeArrowheads="1"/>
+                    </pic:cNvPicPr>
+                  </pic:nvPicPr>
+                  <pic:blipFill>
+                    <a:blip r:embed="rId9">
+                      <a:extLst>
+                        <a:ext uri="{28A0092B-C50C-407E-A947-70E740481C1C}">
+                          <a14:useLocalDpi xmlns:a14="http://schemas.microsoft.com/office/drawing/2010/main" val="0"/>
+                        </a:ext>
+                      </a:extLst>
+                    </a:blip>
+                    <a:srcRect/>
+                    <a:stretch>
+                      <a:fillRect/>
+                    </a:stretch>
+                  </pic:blipFill>
+                  <pic:spPr bwMode="auto">
+                    <a:xfrm>
+                      <a:off x="0" y="0"/>
+                      <a:ext cx="3657753" cy="2669240"/>
+                    </a:xfrm>
+                    <a:prstGeom prst="rect">
+                      <a:avLst/>
+                    </a:prstGeom>
+                    <a:noFill/>
+                    <a:ln>
+                      <a:noFill/>
+                    </a:ln>
+                  </pic:spPr>
+                </pic:pic>
+              </a:graphicData>
+            </a:graphic>
+          </wp:inline>
+        </w:drawing>
+      </w:r>
+    </w:p>
+    <w:p>
+      <w:pPr>
+        <w:pStyle w:val="Caption"/>
+        <w:jc w:val="center"/>
+      </w:pPr>
+      <w:r>
+        <w:t xml:space="preserve">Figure </w:t>
+      </w:r>
+      <w:fldSimple w:instr=" SEQ Figure \* ARABIC ">
+        <w:r>
+          <w:rPr>
+            <w:noProof/>
+          </w:rPr>
+          <w:t>3</w:t>
+        </w:r>
+      </w:fldSimple>
+      <w:r>
+        <w:t>: Cosine transform filtered image</w:t>
+      </w:r>
+    </w:p>
+    <w:p/>
+    <w:p>
+      <w:pPr>
+        <w:keepNext/>
+        <w:jc w:val="center"/>
+      </w:pPr>
+      <w:r>
+        <w:rPr>
+          <w:noProof/>
+        </w:rPr>
+        <w:drawing>
+          <wp:inline distT="0" distB="0" distL="0" distR="0" wp14:anchorId="014763DB" wp14:editId="2ACE6F73">
+            <wp:extent cx="3616657" cy="2683534"/>
+            <wp:effectExtent l="0" t="0" r="3175" b="2540"/>
+            <wp:docPr id="5" name="Picture 5" descr="C:\Users\WIN\Masterthesis\Masterthesis\Masterarbeit_daten\2.2.2\scale2.png"/>
+            <wp:cNvGraphicFramePr>
+              <a:graphicFrameLocks xmlns:a="http://schemas.openxmlformats.org/drawingml/2006/main" noChangeAspect="1"/>
+            </wp:cNvGraphicFramePr>
+            <a:graphic xmlns:a="http://schemas.openxmlformats.org/drawingml/2006/main">
+              <a:graphicData uri="http://schemas.openxmlformats.org/drawingml/2006/picture">
+                <pic:pic xmlns:pic="http://schemas.openxmlformats.org/drawingml/2006/picture">
+                  <pic:nvPicPr>
+                    <pic:cNvPr id="0" name="Picture 4" descr="C:\Users\WIN\Masterthesis\Masterthesis\Masterarbeit_daten\2.2.2\scale2.png"/>
+                    <pic:cNvPicPr>
+                      <a:picLocks noChangeAspect="1" noChangeArrowheads="1"/>
+                    </pic:cNvPicPr>
+                  </pic:nvPicPr>
+                  <pic:blipFill>
+                    <a:blip r:embed="rId10">
+                      <a:extLst>
+                        <a:ext uri="{28A0092B-C50C-407E-A947-70E740481C1C}">
+                          <a14:useLocalDpi xmlns:a14="http://schemas.microsoft.com/office/drawing/2010/main" val="0"/>
+                        </a:ext>
+                      </a:extLst>
+                    </a:blip>
+                    <a:srcRect/>
+                    <a:stretch>
+                      <a:fillRect/>
+                    </a:stretch>
+                  </pic:blipFill>
+                  <pic:spPr bwMode="auto">
+                    <a:xfrm>
+                      <a:off x="0" y="0"/>
+                      <a:ext cx="3617045" cy="2683822"/>
+                    </a:xfrm>
+                    <a:prstGeom prst="rect">
+                      <a:avLst/>
+                    </a:prstGeom>
+                    <a:noFill/>
+                    <a:ln>
+                      <a:noFill/>
+                    </a:ln>
+                  </pic:spPr>
+                </pic:pic>
+              </a:graphicData>
+            </a:graphic>
+          </wp:inline>
+        </w:drawing>
+      </w:r>
+    </w:p>
+    <w:p>
+      <w:pPr>
+        <w:pStyle w:val="Caption"/>
+        <w:jc w:val="center"/>
+      </w:pPr>
+      <w:r>
+        <w:t xml:space="preserve">Figure </w:t>
+      </w:r>
+      <w:fldSimple w:instr=" SEQ Figure \* ARABIC ">
+        <w:r>
+          <w:rPr>
+            <w:noProof/>
+          </w:rPr>
+          <w:t>4</w:t>
+        </w:r>
+      </w:fldSimple>
+      <w:r>
+        <w:t>: Otsu segmentation</w:t>
+      </w:r>
+    </w:p>
+    <w:p/>
+    <w:p>
+      <w:bookmarkStart w:id="1" w:name="_GoBack"/>
+      <w:bookmarkEnd w:id="1"/>
+    </w:p>
     <w:p>
       <w:pPr>
         <w:pStyle w:val="Heading2"/>
@@ -591,9 +960,11 @@
     </w:p>
     <w:p/>
     <w:p>
+      <w:proofErr w:type="spellStart"/>
       <w:r>
         <w:t>Asdsad</w:t>
       </w:r>
+      <w:proofErr w:type="spellEnd"/>
     </w:p>
     <w:p/>
     <w:p>
@@ -607,14 +978,17 @@
         <w:spacing w:before="40" w:line="254" w:lineRule="auto"/>
       </w:pPr>
       <w:r>
+        <w:lastRenderedPageBreak/>
         <w:t>Electronic component detection based on color based background detection</w:t>
       </w:r>
     </w:p>
     <w:p/>
     <w:p>
+      <w:proofErr w:type="spellStart"/>
       <w:r>
         <w:t>Sdf</w:t>
       </w:r>
+      <w:proofErr w:type="spellEnd"/>
     </w:p>
     <w:p>
       <w:pPr>
@@ -632,9 +1006,13 @@
     </w:p>
     <w:p/>
     <w:p>
+      <w:proofErr w:type="spellStart"/>
+      <w:proofErr w:type="gramStart"/>
       <w:r>
         <w:t>Sd</w:t>
       </w:r>
+      <w:proofErr w:type="spellEnd"/>
+      <w:proofErr w:type="gramEnd"/>
     </w:p>
     <w:p/>
     <w:p>
@@ -653,9 +1031,11 @@
     </w:p>
     <w:p/>
     <w:p>
+      <w:proofErr w:type="spellStart"/>
       <w:r>
         <w:t>Sasd</w:t>
       </w:r>
+      <w:proofErr w:type="spellEnd"/>
     </w:p>
     <w:p/>
     <w:p>
@@ -694,10 +1074,11 @@
     </w:p>
     <w:p/>
     <w:p>
-      <w:r>
-        <w:lastRenderedPageBreak/>
+      <w:proofErr w:type="spellStart"/>
+      <w:r>
         <w:t>Asd</w:t>
       </w:r>
+      <w:proofErr w:type="spellEnd"/>
     </w:p>
     <w:p>
       <w:pPr>
@@ -735,9 +1116,11 @@
     </w:p>
     <w:p/>
     <w:p>
+      <w:proofErr w:type="spellStart"/>
       <w:r>
         <w:t>Asd</w:t>
       </w:r>
+      <w:proofErr w:type="spellEnd"/>
     </w:p>
     <w:p>
       <w:pPr>
@@ -750,14 +1133,24 @@
         <w:spacing w:before="40" w:line="254" w:lineRule="auto"/>
       </w:pPr>
       <w:r>
-        <w:t>PCA based feature extraction in Laplacian of Gaussian filtered gray scaled image</w:t>
-      </w:r>
-    </w:p>
-    <w:p/>
-    <w:p>
+        <w:t xml:space="preserve">PCA based feature extraction in </w:t>
+      </w:r>
+      <w:proofErr w:type="spellStart"/>
+      <w:r>
+        <w:t>Laplacian</w:t>
+      </w:r>
+      <w:proofErr w:type="spellEnd"/>
+      <w:r>
+        <w:t xml:space="preserve"> of Gaussian filtered gray scaled image</w:t>
+      </w:r>
+    </w:p>
+    <w:p/>
+    <w:p>
+      <w:proofErr w:type="spellStart"/>
       <w:r>
         <w:t>Asfd</w:t>
       </w:r>
+      <w:proofErr w:type="spellEnd"/>
     </w:p>
     <w:p>
       <w:pPr>
@@ -775,9 +1168,11 @@
     </w:p>
     <w:p/>
     <w:p>
+      <w:proofErr w:type="spellStart"/>
       <w:r>
         <w:t>Asd</w:t>
       </w:r>
+      <w:proofErr w:type="spellEnd"/>
     </w:p>
     <w:p>
       <w:pPr>
@@ -790,14 +1185,17 @@
         <w:spacing w:before="240" w:line="254" w:lineRule="auto"/>
       </w:pPr>
       <w:r>
+        <w:lastRenderedPageBreak/>
         <w:t>Classification</w:t>
       </w:r>
     </w:p>
     <w:p/>
     <w:p>
+      <w:proofErr w:type="spellStart"/>
       <w:r>
         <w:t>Asdf</w:t>
       </w:r>
+      <w:proofErr w:type="spellEnd"/>
     </w:p>
     <w:p>
       <w:pPr>
@@ -815,9 +1213,13 @@
     </w:p>
     <w:p/>
     <w:p>
+      <w:proofErr w:type="spellStart"/>
+      <w:proofErr w:type="gramStart"/>
       <w:r>
         <w:t>asd</w:t>
       </w:r>
+      <w:proofErr w:type="spellEnd"/>
+      <w:proofErr w:type="gramEnd"/>
     </w:p>
     <w:p>
       <w:pPr>
@@ -835,9 +1237,11 @@
     </w:p>
     <w:p/>
     <w:p>
+      <w:proofErr w:type="spellStart"/>
       <w:r>
         <w:t>Asdf</w:t>
       </w:r>
+      <w:proofErr w:type="spellEnd"/>
     </w:p>
     <w:p>
       <w:pPr>
@@ -850,17 +1254,16 @@
         <w:spacing w:before="240" w:line="254" w:lineRule="auto"/>
       </w:pPr>
       <w:r>
-        <w:t xml:space="preserve">Decision </w:t>
-      </w:r>
-      <w:r>
-        <w:t>fusion for component recognition</w:t>
-      </w:r>
-    </w:p>
-    <w:p/>
-    <w:p>
+        <w:t>Decision fusion for component recognition</w:t>
+      </w:r>
+    </w:p>
+    <w:p/>
+    <w:p>
+      <w:proofErr w:type="spellStart"/>
       <w:r>
         <w:t>Asf</w:t>
       </w:r>
+      <w:proofErr w:type="spellEnd"/>
     </w:p>
     <w:p>
       <w:pPr>
@@ -878,9 +1281,11 @@
     </w:p>
     <w:p/>
     <w:p>
+      <w:proofErr w:type="spellStart"/>
       <w:r>
         <w:t>Dsf</w:t>
       </w:r>
+      <w:proofErr w:type="spellEnd"/>
     </w:p>
     <w:p>
       <w:pPr>
@@ -893,15 +1298,16 @@
         <w:spacing w:before="40" w:line="254" w:lineRule="auto"/>
       </w:pPr>
       <w:r>
-        <w:lastRenderedPageBreak/>
         <w:t>Introduction</w:t>
       </w:r>
     </w:p>
     <w:p/>
     <w:p>
+      <w:proofErr w:type="spellStart"/>
       <w:r>
         <w:t>Dsf</w:t>
       </w:r>
+      <w:proofErr w:type="spellEnd"/>
     </w:p>
     <w:p>
       <w:pPr>
@@ -919,9 +1325,11 @@
     </w:p>
     <w:p/>
     <w:p>
+      <w:proofErr w:type="spellStart"/>
       <w:r>
         <w:t>Dsf</w:t>
       </w:r>
+      <w:proofErr w:type="spellEnd"/>
     </w:p>
     <w:p/>
     <w:p>
@@ -935,14 +1343,32 @@
         <w:spacing w:before="40" w:line="254" w:lineRule="auto"/>
       </w:pPr>
       <w:r>
-        <w:t>Optical character recognition with Tesseract and Cognex Vision Pro software</w:t>
-      </w:r>
-    </w:p>
-    <w:p/>
-    <w:p>
+        <w:t xml:space="preserve">Optical character recognition with </w:t>
+      </w:r>
+      <w:proofErr w:type="spellStart"/>
+      <w:r>
+        <w:t>Tesseract</w:t>
+      </w:r>
+      <w:proofErr w:type="spellEnd"/>
+      <w:r>
+        <w:t xml:space="preserve"> and </w:t>
+      </w:r>
+      <w:proofErr w:type="spellStart"/>
+      <w:r>
+        <w:t>Cognex</w:t>
+      </w:r>
+      <w:proofErr w:type="spellEnd"/>
+      <w:r>
+        <w:t xml:space="preserve"> Vision Pro software</w:t>
+      </w:r>
+    </w:p>
+    <w:p/>
+    <w:p>
+      <w:proofErr w:type="spellStart"/>
       <w:r>
         <w:t>Asdf</w:t>
       </w:r>
+      <w:proofErr w:type="spellEnd"/>
     </w:p>
     <w:p>
       <w:pPr>
@@ -955,14 +1381,24 @@
         <w:spacing w:before="40" w:line="254" w:lineRule="auto"/>
       </w:pPr>
       <w:r>
-        <w:t>Electronic part label verification based on Octopart database</w:t>
-      </w:r>
-    </w:p>
-    <w:p/>
-    <w:p>
+        <w:t xml:space="preserve">Electronic part label verification based on </w:t>
+      </w:r>
+      <w:proofErr w:type="spellStart"/>
+      <w:r>
+        <w:t>Octopart</w:t>
+      </w:r>
+      <w:proofErr w:type="spellEnd"/>
+      <w:r>
+        <w:t xml:space="preserve"> database</w:t>
+      </w:r>
+    </w:p>
+    <w:p/>
+    <w:p>
+      <w:proofErr w:type="spellStart"/>
       <w:r>
         <w:t>Dsf</w:t>
       </w:r>
+      <w:proofErr w:type="spellEnd"/>
     </w:p>
     <w:p>
       <w:pPr>
@@ -975,14 +1411,17 @@
         <w:spacing w:before="240" w:line="254" w:lineRule="auto"/>
       </w:pPr>
       <w:r>
+        <w:lastRenderedPageBreak/>
         <w:t>Experimental results</w:t>
       </w:r>
     </w:p>
     <w:p/>
     <w:p>
+      <w:proofErr w:type="spellStart"/>
       <w:r>
         <w:t>Asfd</w:t>
       </w:r>
+      <w:proofErr w:type="spellEnd"/>
     </w:p>
     <w:p>
       <w:pPr>
@@ -1000,9 +1439,11 @@
     </w:p>
     <w:p/>
     <w:p>
+      <w:proofErr w:type="spellStart"/>
       <w:r>
         <w:t>Asf</w:t>
       </w:r>
+      <w:proofErr w:type="spellEnd"/>
     </w:p>
     <w:p>
       <w:pPr>
@@ -1020,9 +1461,11 @@
     </w:p>
     <w:p/>
     <w:p>
+      <w:proofErr w:type="spellStart"/>
       <w:r>
         <w:t>Asf</w:t>
       </w:r>
+      <w:proofErr w:type="spellEnd"/>
     </w:p>
     <w:p>
       <w:pPr>
@@ -1040,9 +1483,11 @@
     </w:p>
     <w:p/>
     <w:p>
+      <w:proofErr w:type="spellStart"/>
       <w:r>
         <w:t>Ef</w:t>
       </w:r>
+      <w:proofErr w:type="spellEnd"/>
     </w:p>
     <w:p/>
     <w:p>
@@ -1061,10 +1506,11 @@
     </w:p>
     <w:p/>
     <w:p>
-      <w:r>
-        <w:lastRenderedPageBreak/>
+      <w:proofErr w:type="spellStart"/>
+      <w:r>
         <w:t>Asd</w:t>
       </w:r>
+      <w:proofErr w:type="spellEnd"/>
     </w:p>
     <w:p>
       <w:pPr>
@@ -1082,9 +1528,11 @@
     </w:p>
     <w:p/>
     <w:p>
+      <w:proofErr w:type="spellStart"/>
       <w:r>
         <w:t>Asdf</w:t>
       </w:r>
+      <w:proofErr w:type="spellEnd"/>
     </w:p>
     <w:p>
       <w:pPr>
@@ -1102,9 +1550,11 @@
     </w:p>
     <w:p/>
     <w:p>
+      <w:proofErr w:type="spellStart"/>
       <w:r>
         <w:t>Safd</w:t>
       </w:r>
+      <w:proofErr w:type="spellEnd"/>
     </w:p>
     <w:p>
       <w:pPr>
@@ -1136,15 +1586,22 @@
         <w:suppressAutoHyphens/>
         <w:spacing w:before="40" w:line="254" w:lineRule="auto"/>
       </w:pPr>
-      <w:r>
-        <w:t>GaBi-Software and LCI data availability of electronic components</w:t>
-      </w:r>
-    </w:p>
-    <w:p/>
-    <w:p>
+      <w:proofErr w:type="spellStart"/>
+      <w:r>
+        <w:t>GaBi</w:t>
+      </w:r>
+      <w:proofErr w:type="spellEnd"/>
+      <w:r>
+        <w:t>-Software and LCI data availability of electronic components</w:t>
+      </w:r>
+    </w:p>
+    <w:p/>
+    <w:p>
+      <w:proofErr w:type="spellStart"/>
       <w:r>
         <w:t>Saf</w:t>
       </w:r>
+      <w:proofErr w:type="spellEnd"/>
     </w:p>
     <w:p>
       <w:pPr>
@@ -1157,6 +1614,7 @@
         <w:spacing w:before="40" w:line="254" w:lineRule="auto"/>
       </w:pPr>
       <w:r>
+        <w:lastRenderedPageBreak/>
         <w:t>ILCD format for LCA-data exchange</w:t>
       </w:r>
     </w:p>
@@ -1177,9 +1635,11 @@
     </w:p>
     <w:p/>
     <w:p>
+      <w:proofErr w:type="gramStart"/>
       <w:r>
         <w:t>dg</w:t>
       </w:r>
+      <w:proofErr w:type="gramEnd"/>
     </w:p>
     <w:p>
       <w:pPr>
@@ -5693,4 +6153,16 @@
   <a:objectDefaults/>
   <a:extraClrSchemeLst/>
 </a:theme>
+</file>
+
+<file path=customXml/item1.xml><?xml version="1.0" encoding="utf-8"?>
+<b:Sources xmlns:b="http://schemas.openxmlformats.org/officeDocument/2006/bibliography" xmlns="http://schemas.openxmlformats.org/officeDocument/2006/bibliography" SelectedStyle="\APA.XSL" StyleName="APA"/>
+</file>
+
+<file path=customXml/itemProps1.xml><?xml version="1.0" encoding="utf-8"?>
+<ds:datastoreItem xmlns:ds="http://schemas.openxmlformats.org/officeDocument/2006/customXml" ds:itemID="{2A6AE1EC-D597-49C5-9C15-B8AC5C196DD9}">
+  <ds:schemaRefs>
+    <ds:schemaRef ds:uri="http://schemas.openxmlformats.org/officeDocument/2006/bibliography"/>
+  </ds:schemaRefs>
+</ds:datastoreItem>
 </file>
</xml_diff>

<commit_message>
Writing scaling chapter 2.2.2
</commit_message>
<xml_diff>
--- a/Masterthesis_01_002.docx
+++ b/Masterthesis_01_002.docx
@@ -32,14 +32,12 @@
         <w:jc w:val="center"/>
         <w:rPr>
           <w:rFonts w:ascii="Times New Roman" w:hAnsi="Times New Roman" w:cs="Times New Roman"/>
-          <w:sz w:val="24"/>
           <w:szCs w:val="24"/>
         </w:rPr>
       </w:pPr>
       <w:r>
         <w:rPr>
           <w:rFonts w:ascii="Times New Roman" w:hAnsi="Times New Roman" w:cs="Times New Roman"/>
-          <w:sz w:val="24"/>
           <w:szCs w:val="24"/>
         </w:rPr>
         <w:t>BY</w:t>
@@ -50,7 +48,6 @@
         <w:jc w:val="center"/>
         <w:rPr>
           <w:rFonts w:ascii="Times New Roman" w:hAnsi="Times New Roman" w:cs="Times New Roman"/>
-          <w:sz w:val="24"/>
           <w:szCs w:val="24"/>
         </w:rPr>
       </w:pPr>
@@ -60,7 +57,6 @@
         <w:jc w:val="center"/>
         <w:rPr>
           <w:rFonts w:ascii="Times New Roman" w:hAnsi="Times New Roman" w:cs="Times New Roman"/>
-          <w:sz w:val="24"/>
           <w:szCs w:val="24"/>
         </w:rPr>
       </w:pPr>
@@ -88,7 +84,6 @@
         <w:jc w:val="center"/>
         <w:rPr>
           <w:rFonts w:ascii="Times New Roman" w:hAnsi="Times New Roman" w:cs="Times New Roman"/>
-          <w:sz w:val="24"/>
           <w:szCs w:val="24"/>
         </w:rPr>
       </w:pPr>
@@ -99,7 +94,6 @@
         <w:jc w:val="center"/>
         <w:rPr>
           <w:rFonts w:ascii="Times New Roman" w:hAnsi="Times New Roman" w:cs="Times New Roman"/>
-          <w:sz w:val="24"/>
           <w:szCs w:val="24"/>
         </w:rPr>
       </w:pPr>
@@ -107,7 +101,6 @@
         <w:rPr>
           <w:rFonts w:ascii="Times New Roman" w:hAnsi="Times New Roman" w:cs="Times New Roman"/>
           <w:bCs/>
-          <w:sz w:val="24"/>
           <w:szCs w:val="24"/>
         </w:rPr>
         <w:t>Department of Machine Tools and Factory Management</w:t>
@@ -118,14 +111,12 @@
         <w:jc w:val="center"/>
         <w:rPr>
           <w:rFonts w:ascii="Times New Roman" w:hAnsi="Times New Roman" w:cs="Times New Roman"/>
-          <w:sz w:val="24"/>
           <w:szCs w:val="24"/>
         </w:rPr>
       </w:pPr>
       <w:r>
         <w:rPr>
           <w:rFonts w:ascii="Times New Roman" w:hAnsi="Times New Roman" w:cs="Times New Roman"/>
-          <w:sz w:val="24"/>
           <w:szCs w:val="24"/>
         </w:rPr>
         <w:t>Chair of Industrial Information Technology</w:t>
@@ -136,7 +127,6 @@
         <w:jc w:val="center"/>
         <w:rPr>
           <w:rFonts w:ascii="Times New Roman" w:hAnsi="Times New Roman" w:cs="Times New Roman"/>
-          <w:sz w:val="24"/>
           <w:szCs w:val="24"/>
         </w:rPr>
       </w:pPr>
@@ -146,7 +136,6 @@
         <w:jc w:val="center"/>
         <w:rPr>
           <w:rFonts w:ascii="Times New Roman" w:hAnsi="Times New Roman" w:cs="Times New Roman"/>
-          <w:sz w:val="24"/>
           <w:szCs w:val="24"/>
         </w:rPr>
       </w:pPr>
@@ -156,14 +145,12 @@
         <w:jc w:val="center"/>
         <w:rPr>
           <w:rFonts w:ascii="Times New Roman" w:hAnsi="Times New Roman" w:cs="Times New Roman"/>
-          <w:sz w:val="24"/>
           <w:szCs w:val="24"/>
         </w:rPr>
       </w:pPr>
       <w:r>
         <w:rPr>
           <w:rFonts w:ascii="Times New Roman" w:hAnsi="Times New Roman" w:cs="Times New Roman"/>
-          <w:sz w:val="24"/>
           <w:szCs w:val="24"/>
         </w:rPr>
         <w:t>Submitted in partial fulfillment of the requirements</w:t>
@@ -174,7 +161,6 @@
         <w:jc w:val="center"/>
         <w:rPr>
           <w:rFonts w:ascii="Times New Roman" w:hAnsi="Times New Roman" w:cs="Times New Roman"/>
-          <w:sz w:val="24"/>
           <w:szCs w:val="24"/>
         </w:rPr>
       </w:pPr>
@@ -182,7 +168,6 @@
       <w:r>
         <w:rPr>
           <w:rFonts w:ascii="Times New Roman" w:hAnsi="Times New Roman" w:cs="Times New Roman"/>
-          <w:sz w:val="24"/>
           <w:szCs w:val="24"/>
         </w:rPr>
         <w:t>for</w:t>
@@ -191,7 +176,6 @@
       <w:r>
         <w:rPr>
           <w:rFonts w:ascii="Times New Roman" w:hAnsi="Times New Roman" w:cs="Times New Roman"/>
-          <w:sz w:val="24"/>
           <w:szCs w:val="24"/>
         </w:rPr>
         <w:t xml:space="preserve"> the degree of</w:t>
@@ -202,14 +186,12 @@
         <w:jc w:val="center"/>
         <w:rPr>
           <w:rFonts w:ascii="Times New Roman" w:hAnsi="Times New Roman" w:cs="Times New Roman"/>
-          <w:sz w:val="24"/>
           <w:szCs w:val="24"/>
         </w:rPr>
       </w:pPr>
       <w:r>
         <w:rPr>
           <w:rFonts w:ascii="Times New Roman" w:hAnsi="Times New Roman" w:cs="Times New Roman"/>
-          <w:sz w:val="24"/>
           <w:szCs w:val="24"/>
         </w:rPr>
         <w:t xml:space="preserve">Master of Science in </w:t>
@@ -220,7 +202,6 @@
         <w:jc w:val="center"/>
         <w:rPr>
           <w:rFonts w:ascii="Times New Roman" w:hAnsi="Times New Roman" w:cs="Times New Roman"/>
-          <w:sz w:val="24"/>
           <w:szCs w:val="24"/>
         </w:rPr>
       </w:pPr>
@@ -258,7 +239,6 @@
         <w:jc w:val="center"/>
         <w:rPr>
           <w:rFonts w:ascii="Times New Roman" w:hAnsi="Times New Roman" w:cs="Times New Roman"/>
-          <w:sz w:val="24"/>
           <w:szCs w:val="24"/>
         </w:rPr>
       </w:pPr>
@@ -266,7 +246,6 @@
       <w:r>
         <w:rPr>
           <w:rFonts w:ascii="Times New Roman" w:hAnsi="Times New Roman" w:cs="Times New Roman"/>
-          <w:sz w:val="24"/>
           <w:szCs w:val="24"/>
         </w:rPr>
         <w:t>at</w:t>
@@ -275,7 +254,6 @@
       <w:r>
         <w:rPr>
           <w:rFonts w:ascii="Times New Roman" w:hAnsi="Times New Roman" w:cs="Times New Roman"/>
-          <w:sz w:val="24"/>
           <w:szCs w:val="24"/>
         </w:rPr>
         <w:t xml:space="preserve"> the</w:t>
@@ -286,7 +264,6 @@
         <w:jc w:val="center"/>
         <w:rPr>
           <w:rFonts w:ascii="Times New Roman" w:hAnsi="Times New Roman" w:cs="Times New Roman"/>
-          <w:sz w:val="24"/>
           <w:szCs w:val="24"/>
         </w:rPr>
       </w:pPr>
@@ -296,7 +273,6 @@
         <w:jc w:val="center"/>
         <w:rPr>
           <w:rFonts w:ascii="Times New Roman" w:hAnsi="Times New Roman" w:cs="Times New Roman"/>
-          <w:sz w:val="24"/>
           <w:szCs w:val="24"/>
         </w:rPr>
       </w:pPr>
@@ -316,7 +292,6 @@
       <w:r>
         <w:rPr>
           <w:rFonts w:ascii="Times New Roman" w:hAnsi="Times New Roman" w:cs="Times New Roman"/>
-          <w:sz w:val="24"/>
           <w:szCs w:val="24"/>
         </w:rPr>
         <w:t>13.10.2014</w:t>
@@ -468,7 +443,11 @@
         <w:t>Image preprocessing</w:t>
       </w:r>
     </w:p>
-    <w:p/>
+    <w:p>
+      <w:r>
+        <w:t>S</w:t>
+      </w:r>
+    </w:p>
     <w:p>
       <w:proofErr w:type="spellStart"/>
       <w:r>
@@ -489,12 +468,64 @@
         <w:t>Image rotation correction</w:t>
       </w:r>
     </w:p>
-    <w:p>
-      <w:proofErr w:type="spellStart"/>
-      <w:r>
-        <w:t>Safd</w:t>
-      </w:r>
-      <w:proofErr w:type="spellEnd"/>
+    <w:p/>
+    <w:p>
+      <w:pPr>
+        <w:spacing w:line="360" w:lineRule="auto"/>
+        <w:rPr>
+          <w:szCs w:val="24"/>
+        </w:rPr>
+      </w:pPr>
+      <w:r>
+        <w:rPr>
+          <w:szCs w:val="24"/>
+        </w:rPr>
+        <w:t xml:space="preserve">To bypass the restriction of </w:t>
+      </w:r>
+      <w:r>
+        <w:rPr>
+          <w:szCs w:val="24"/>
+        </w:rPr>
+        <w:t>rotation</w:t>
+      </w:r>
+      <w:r>
+        <w:rPr>
+          <w:szCs w:val="24"/>
+        </w:rPr>
+        <w:t xml:space="preserve"> invariant features for object recognition, the </w:t>
+      </w:r>
+      <w:r>
+        <w:rPr>
+          <w:szCs w:val="24"/>
+        </w:rPr>
+        <w:t>rotation</w:t>
+      </w:r>
+      <w:r>
+        <w:rPr>
+          <w:szCs w:val="24"/>
+        </w:rPr>
+        <w:t xml:space="preserve"> of</w:t>
+      </w:r>
+      <w:r>
+        <w:rPr>
+          <w:szCs w:val="24"/>
+        </w:rPr>
+        <w:t xml:space="preserve"> the printed circuit board images were determined.</w:t>
+      </w:r>
+      <w:r>
+        <w:rPr>
+          <w:szCs w:val="24"/>
+        </w:rPr>
+        <w:t xml:space="preserve"> </w:t>
+      </w:r>
+      <w:bookmarkStart w:id="0" w:name="_GoBack"/>
+      <w:bookmarkEnd w:id="0"/>
+      <w:r>
+        <w:rPr>
+          <w:szCs w:val="24"/>
+        </w:rPr>
+        <w:t xml:space="preserve"> </w:t>
+      </w:r>
     </w:p>
     <w:p/>
     <w:p>
@@ -508,98 +539,90 @@
         <w:spacing w:before="40" w:line="254" w:lineRule="auto"/>
       </w:pPr>
       <w:r>
+        <w:lastRenderedPageBreak/>
         <w:t xml:space="preserve">Scaling determination based on scaling symbol </w:t>
       </w:r>
     </w:p>
-    <w:p/>
-    <w:p>
-      <w:r>
+    <w:p>
+      <w:pPr>
+        <w:spacing w:line="360" w:lineRule="auto"/>
+        <w:rPr>
+          <w:szCs w:val="24"/>
+        </w:rPr>
+      </w:pPr>
+    </w:p>
+    <w:p>
+      <w:pPr>
+        <w:spacing w:line="360" w:lineRule="auto"/>
+        <w:rPr>
+          <w:szCs w:val="24"/>
+        </w:rPr>
+      </w:pPr>
+      <w:r>
+        <w:rPr>
+          <w:szCs w:val="24"/>
+        </w:rPr>
         <w:t xml:space="preserve">To bypass the </w:t>
       </w:r>
       <w:r>
+        <w:rPr>
+          <w:szCs w:val="24"/>
+        </w:rPr>
         <w:t>restriction</w:t>
       </w:r>
       <w:r>
-        <w:t xml:space="preserve"> of invariant features for object recognition, the</w:t>
-      </w:r>
-      <w:r>
+        <w:rPr>
+          <w:szCs w:val="24"/>
+        </w:rPr>
+        <w:t xml:space="preserve"> of </w:t>
+      </w:r>
+      <w:r>
+        <w:rPr>
+          <w:szCs w:val="24"/>
+        </w:rPr>
+        <w:t xml:space="preserve">scale </w:t>
+      </w:r>
+      <w:r>
+        <w:rPr>
+          <w:szCs w:val="24"/>
+        </w:rPr>
+        <w:t>invariant features for object recognition, the</w:t>
+      </w:r>
+      <w:r>
+        <w:rPr>
+          <w:szCs w:val="24"/>
+        </w:rPr>
         <w:t xml:space="preserve"> </w:t>
       </w:r>
       <w:r>
-        <w:t>scaling of  the pr</w:t>
-      </w:r>
-      <w:r>
+        <w:rPr>
+          <w:szCs w:val="24"/>
+        </w:rPr>
+        <w:t>scaling of</w:t>
+      </w:r>
+      <w:r>
+        <w:rPr>
+          <w:szCs w:val="24"/>
+        </w:rPr>
+        <w:t xml:space="preserve"> the pr</w:t>
+      </w:r>
+      <w:r>
+        <w:rPr>
+          <w:szCs w:val="24"/>
+        </w:rPr>
         <w:t>i</w:t>
       </w:r>
       <w:r>
-        <w:t>nted circuit board images were determined using a scaling symbol is shown in</w:t>
-      </w:r>
-      <w:r>
-        <w:t xml:space="preserve"> </w:t>
-      </w:r>
-      <w:r>
-        <w:fldChar w:fldCharType="begin"/>
-      </w:r>
-      <w:r>
-        <w:instrText xml:space="preserve"> REF _Ref401618825 \h </w:instrText>
-      </w:r>
-      <w:r>
-        <w:fldChar w:fldCharType="separate"/>
-      </w:r>
-      <w:r>
-        <w:t xml:space="preserve">Figure </w:t>
-      </w:r>
-      <w:r>
-        <w:rPr>
-          <w:noProof/>
-        </w:rPr>
-        <w:t>1</w:t>
-      </w:r>
-      <w:r>
-        <w:fldChar w:fldCharType="end"/>
-      </w:r>
-      <w:r>
-        <w:t>.</w:t>
-      </w:r>
-      <w:r>
-        <w:t xml:space="preserve"> The whole scaling process is </w:t>
-      </w:r>
-      <w:proofErr w:type="spellStart"/>
-      <w:r>
-        <w:t>showen</w:t>
-      </w:r>
-      <w:proofErr w:type="spellEnd"/>
-      <w:r>
-        <w:t xml:space="preserve"> </w:t>
-      </w:r>
-      <w:proofErr w:type="gramStart"/>
-      <w:r>
-        <w:t>in .</w:t>
-      </w:r>
-      <w:proofErr w:type="gramEnd"/>
-      <w:r>
-        <w:t xml:space="preserve"> At first the image is down scaled to 2000x1500 </w:t>
-      </w:r>
-      <w:proofErr w:type="gramStart"/>
-      <w:r>
-        <w:t>pixel</w:t>
-      </w:r>
-      <w:proofErr w:type="gramEnd"/>
-      <w:r>
-        <w:t xml:space="preserve">. Afterwards the image is converted </w:t>
-      </w:r>
-      <w:r>
-        <w:lastRenderedPageBreak/>
-        <w:t xml:space="preserve">from the RGB color model to the HSV color model and the brightness channel (value channel) is used </w:t>
-      </w:r>
-      <w:r>
-        <w:t xml:space="preserve">to make a discrete cosine </w:t>
-      </w:r>
-      <w:r>
-        <w:t xml:space="preserve">transform </w:t>
-      </w:r>
-      <w:r>
-        <w:t xml:space="preserve">filtering. </w:t>
+        <w:rPr>
+          <w:szCs w:val="24"/>
+        </w:rPr>
+        <w:t>nted circuit board images were determined using a scaling symbol</w:t>
+      </w:r>
+      <w:r>
+        <w:rPr>
+          <w:szCs w:val="24"/>
+        </w:rPr>
+        <w:t xml:space="preserve">. </w:t>
       </w:r>
     </w:p>
     <w:p>
@@ -612,9 +635,9 @@
           <w:noProof/>
         </w:rPr>
         <w:drawing>
-          <wp:inline distT="0" distB="0" distL="0" distR="0" wp14:anchorId="5AF62E00" wp14:editId="314F96E2">
-            <wp:extent cx="1152525" cy="1076325"/>
-            <wp:effectExtent l="0" t="0" r="9525" b="9525"/>
+          <wp:inline distT="0" distB="0" distL="0" distR="0" wp14:anchorId="06DD50E0" wp14:editId="73744962">
+            <wp:extent cx="1123844" cy="1076325"/>
+            <wp:effectExtent l="0" t="0" r="635" b="0"/>
             <wp:docPr id="3" name="Picture 3"/>
             <wp:cNvGraphicFramePr>
               <a:graphicFrameLocks xmlns:a="http://schemas.openxmlformats.org/drawingml/2006/main" noChangeAspect="1"/>
@@ -629,14 +652,13 @@
                     </pic:cNvPicPr>
                   </pic:nvPicPr>
                   <pic:blipFill>
-                    <a:blip r:embed="rId7">
+                    <a:blip r:embed="rId7" cstate="print">
                       <a:extLst>
                         <a:ext uri="{28A0092B-C50C-407E-A947-70E740481C1C}">
                           <a14:useLocalDpi xmlns:a14="http://schemas.microsoft.com/office/drawing/2010/main" val="0"/>
                         </a:ext>
                       </a:extLst>
                     </a:blip>
-                    <a:srcRect/>
                     <a:stretch>
                       <a:fillRect/>
                     </a:stretch>
@@ -644,7 +666,7 @@
                   <pic:spPr bwMode="auto">
                     <a:xfrm>
                       <a:off x="0" y="0"/>
-                      <a:ext cx="1152525" cy="1076325"/>
+                      <a:ext cx="1123844" cy="1076325"/>
                     </a:xfrm>
                     <a:prstGeom prst="rect">
                       <a:avLst/>
@@ -668,7 +690,7 @@
         <w:pStyle w:val="Caption"/>
         <w:jc w:val="center"/>
       </w:pPr>
-      <w:bookmarkStart w:id="0" w:name="_Ref401618825"/>
+      <w:bookmarkStart w:id="1" w:name="_Ref401618825"/>
       <w:r>
         <w:t xml:space="preserve">Figure </w:t>
       </w:r>
@@ -693,12 +715,19 @@
         </w:rPr>
         <w:fldChar w:fldCharType="end"/>
       </w:r>
-      <w:bookmarkEnd w:id="0"/>
+      <w:bookmarkEnd w:id="1"/>
       <w:r>
         <w:t>: Scale symbol</w:t>
       </w:r>
     </w:p>
-    <w:p/>
+    <w:p>
+      <w:pPr>
+        <w:spacing w:line="360" w:lineRule="auto"/>
+        <w:rPr>
+          <w:szCs w:val="24"/>
+        </w:rPr>
+      </w:pPr>
+    </w:p>
     <w:p>
       <w:pPr>
         <w:keepNext/>
@@ -709,10 +738,10 @@
           <w:noProof/>
         </w:rPr>
         <w:drawing>
-          <wp:inline distT="0" distB="0" distL="0" distR="0" wp14:anchorId="013B8823" wp14:editId="63E264FA">
-            <wp:extent cx="3677810" cy="2715905"/>
-            <wp:effectExtent l="0" t="0" r="0" b="8255"/>
-            <wp:docPr id="2" name="Picture 2" descr="C:\Users\WIN\Masterthesis\Masterthesis\Masterarbeit_daten\2.2.2\scale1.png"/>
+          <wp:inline distT="0" distB="0" distL="0" distR="0" wp14:anchorId="45724106" wp14:editId="4B354F28">
+            <wp:extent cx="3624220" cy="2719108"/>
+            <wp:effectExtent l="0" t="0" r="0" b="5080"/>
+            <wp:docPr id="2" name="Picture 2"/>
             <wp:cNvGraphicFramePr>
               <a:graphicFrameLocks xmlns:a="http://schemas.openxmlformats.org/drawingml/2006/main" noChangeAspect="1"/>
             </wp:cNvGraphicFramePr>
@@ -726,14 +755,13 @@
                     </pic:cNvPicPr>
                   </pic:nvPicPr>
                   <pic:blipFill>
-                    <a:blip r:embed="rId8">
+                    <a:blip r:embed="rId8" cstate="print">
                       <a:extLst>
                         <a:ext uri="{28A0092B-C50C-407E-A947-70E740481C1C}">
                           <a14:useLocalDpi xmlns:a14="http://schemas.microsoft.com/office/drawing/2010/main" val="0"/>
                         </a:ext>
                       </a:extLst>
                     </a:blip>
-                    <a:srcRect/>
                     <a:stretch>
                       <a:fillRect/>
                     </a:stretch>
@@ -741,7 +769,7 @@
                   <pic:spPr bwMode="auto">
                     <a:xfrm>
                       <a:off x="0" y="0"/>
-                      <a:ext cx="3682148" cy="2719108"/>
+                      <a:ext cx="3624220" cy="2719108"/>
                     </a:xfrm>
                     <a:prstGeom prst="rect">
                       <a:avLst/>
@@ -766,19 +794,197 @@
       <w:r>
         <w:t xml:space="preserve">Figure </w:t>
       </w:r>
-      <w:fldSimple w:instr=" SEQ Figure \* ARABIC ">
-        <w:r>
-          <w:rPr>
-            <w:noProof/>
-          </w:rPr>
-          <w:t>2</w:t>
-        </w:r>
-      </w:fldSimple>
+      <w:r>
+        <w:fldChar w:fldCharType="begin"/>
+      </w:r>
+      <w:r>
+        <w:instrText xml:space="preserve"> SEQ Figure \* ARABIC </w:instrText>
+      </w:r>
+      <w:r>
+        <w:fldChar w:fldCharType="separate"/>
+      </w:r>
+      <w:r>
+        <w:rPr>
+          <w:noProof/>
+        </w:rPr>
+        <w:t>2</w:t>
+      </w:r>
+      <w:r>
+        <w:rPr>
+          <w:noProof/>
+        </w:rPr>
+        <w:fldChar w:fldCharType="end"/>
+      </w:r>
       <w:r>
         <w:t>: Scale symbol placed on the board</w:t>
       </w:r>
     </w:p>
-    <w:p/>
+    <w:p>
+      <w:pPr>
+        <w:spacing w:line="360" w:lineRule="auto"/>
+        <w:rPr>
+          <w:szCs w:val="24"/>
+        </w:rPr>
+      </w:pPr>
+    </w:p>
+    <w:p>
+      <w:pPr>
+        <w:spacing w:line="360" w:lineRule="auto"/>
+        <w:rPr>
+          <w:szCs w:val="24"/>
+        </w:rPr>
+      </w:pPr>
+      <w:r>
+        <w:rPr>
+          <w:szCs w:val="24"/>
+        </w:rPr>
+        <w:t>The scaling symbol</w:t>
+      </w:r>
+      <w:r>
+        <w:rPr>
+          <w:szCs w:val="24"/>
+        </w:rPr>
+        <w:t xml:space="preserve"> </w:t>
+      </w:r>
+      <w:r>
+        <w:rPr>
+          <w:szCs w:val="24"/>
+        </w:rPr>
+        <w:t>is shown in</w:t>
+      </w:r>
+      <w:r>
+        <w:rPr>
+          <w:szCs w:val="24"/>
+        </w:rPr>
+        <w:t xml:space="preserve"> </w:t>
+      </w:r>
+      <w:r>
+        <w:rPr>
+          <w:szCs w:val="24"/>
+        </w:rPr>
+        <w:fldChar w:fldCharType="begin"/>
+      </w:r>
+      <w:r>
+        <w:rPr>
+          <w:szCs w:val="24"/>
+        </w:rPr>
+        <w:instrText xml:space="preserve"> REF _Ref401618825 \h </w:instrText>
+      </w:r>
+      <w:r>
+        <w:rPr>
+          <w:szCs w:val="24"/>
+        </w:rPr>
+      </w:r>
+      <w:r>
+        <w:rPr>
+          <w:szCs w:val="24"/>
+        </w:rPr>
+        <w:instrText xml:space="preserve"> \* MERGEFORMAT </w:instrText>
+      </w:r>
+      <w:r>
+        <w:rPr>
+          <w:szCs w:val="24"/>
+        </w:rPr>
+        <w:fldChar w:fldCharType="separate"/>
+      </w:r>
+      <w:r>
+        <w:rPr>
+          <w:szCs w:val="24"/>
+        </w:rPr>
+        <w:t xml:space="preserve">Figure </w:t>
+      </w:r>
+      <w:r>
+        <w:rPr>
+          <w:noProof/>
+          <w:szCs w:val="24"/>
+        </w:rPr>
+        <w:t>1</w:t>
+      </w:r>
+      <w:r>
+        <w:rPr>
+          <w:szCs w:val="24"/>
+        </w:rPr>
+        <w:fldChar w:fldCharType="end"/>
+      </w:r>
+      <w:r>
+        <w:rPr>
+          <w:szCs w:val="24"/>
+        </w:rPr>
+        <w:t>.</w:t>
+      </w:r>
+      <w:r>
+        <w:rPr>
+          <w:szCs w:val="24"/>
+        </w:rPr>
+        <w:t xml:space="preserve"> The whole scaling </w:t>
+      </w:r>
+      <w:r>
+        <w:rPr>
+          <w:szCs w:val="24"/>
+        </w:rPr>
+        <w:t>determination process is show</w:t>
+      </w:r>
+      <w:r>
+        <w:rPr>
+          <w:szCs w:val="24"/>
+        </w:rPr>
+        <w:t xml:space="preserve">n in </w:t>
+      </w:r>
+      <w:r>
+        <w:rPr>
+          <w:szCs w:val="24"/>
+        </w:rPr>
+        <w:fldChar w:fldCharType="begin"/>
+      </w:r>
+      <w:r>
+        <w:rPr>
+          <w:szCs w:val="24"/>
+        </w:rPr>
+        <w:instrText xml:space="preserve"> REF _Ref401692683 \h </w:instrText>
+      </w:r>
+      <w:r>
+        <w:rPr>
+          <w:szCs w:val="24"/>
+        </w:rPr>
+      </w:r>
+      <w:r>
+        <w:rPr>
+          <w:szCs w:val="24"/>
+        </w:rPr>
+        <w:instrText xml:space="preserve"> \* MERGEFORMAT </w:instrText>
+      </w:r>
+      <w:r>
+        <w:rPr>
+          <w:szCs w:val="24"/>
+        </w:rPr>
+        <w:fldChar w:fldCharType="separate"/>
+      </w:r>
+      <w:r>
+        <w:rPr>
+          <w:szCs w:val="24"/>
+        </w:rPr>
+        <w:t xml:space="preserve">Figure </w:t>
+      </w:r>
+      <w:r>
+        <w:rPr>
+          <w:noProof/>
+          <w:szCs w:val="24"/>
+        </w:rPr>
+        <w:t>3</w:t>
+      </w:r>
+      <w:r>
+        <w:rPr>
+          <w:szCs w:val="24"/>
+        </w:rPr>
+        <w:fldChar w:fldCharType="end"/>
+      </w:r>
+      <w:r>
+        <w:rPr>
+          <w:szCs w:val="24"/>
+        </w:rPr>
+        <w:t xml:space="preserve">. </w:t>
+      </w:r>
+    </w:p>
     <w:p>
       <w:pPr>
         <w:keepNext/>
@@ -790,10 +996,10 @@
         </w:rPr>
         <w:lastRenderedPageBreak/>
         <w:drawing>
-          <wp:inline distT="0" distB="0" distL="0" distR="0" wp14:anchorId="7E2CF2C5" wp14:editId="1D6A7E28">
-            <wp:extent cx="3657600" cy="2669128"/>
+          <wp:inline distT="0" distB="0" distL="0" distR="0" wp14:anchorId="4C1E2BA7" wp14:editId="3C7D8B7F">
+            <wp:extent cx="1734245" cy="3512007"/>
             <wp:effectExtent l="0" t="0" r="0" b="0"/>
-            <wp:docPr id="4" name="Picture 4" descr="C:\Users\WIN\Masterthesis\Masterthesis\Masterarbeit_daten\2.2.2\scale4.png"/>
+            <wp:docPr id="1" name="Picture 1"/>
             <wp:cNvGraphicFramePr>
               <a:graphicFrameLocks xmlns:a="http://schemas.openxmlformats.org/drawingml/2006/main" noChangeAspect="1"/>
             </wp:cNvGraphicFramePr>
@@ -801,20 +1007,19 @@
               <a:graphicData uri="http://schemas.openxmlformats.org/drawingml/2006/picture">
                 <pic:pic xmlns:pic="http://schemas.openxmlformats.org/drawingml/2006/picture">
                   <pic:nvPicPr>
-                    <pic:cNvPr id="0" name="Picture 3" descr="C:\Users\WIN\Masterthesis\Masterthesis\Masterarbeit_daten\2.2.2\scale4.png"/>
+                    <pic:cNvPr id="0" name="Picture 1" descr="C:\Users\WIN\Masterthesis\Masterthesis\Masterarbeit_daten\2.2.2\scaling model.png"/>
                     <pic:cNvPicPr>
                       <a:picLocks noChangeAspect="1" noChangeArrowheads="1"/>
                     </pic:cNvPicPr>
                   </pic:nvPicPr>
                   <pic:blipFill>
-                    <a:blip r:embed="rId9">
+                    <a:blip r:embed="rId9" cstate="print">
                       <a:extLst>
                         <a:ext uri="{28A0092B-C50C-407E-A947-70E740481C1C}">
                           <a14:useLocalDpi xmlns:a14="http://schemas.microsoft.com/office/drawing/2010/main" val="0"/>
                         </a:ext>
                       </a:extLst>
                     </a:blip>
-                    <a:srcRect/>
                     <a:stretch>
                       <a:fillRect/>
                     </a:stretch>
@@ -822,7 +1027,7 @@
                   <pic:spPr bwMode="auto">
                     <a:xfrm>
                       <a:off x="0" y="0"/>
-                      <a:ext cx="3657753" cy="2669240"/>
+                      <a:ext cx="1734245" cy="3512007"/>
                     </a:xfrm>
                     <a:prstGeom prst="rect">
                       <a:avLst/>
@@ -844,6 +1049,7 @@
         <w:pStyle w:val="Caption"/>
         <w:jc w:val="center"/>
       </w:pPr>
+      <w:bookmarkStart w:id="2" w:name="_Ref401692683"/>
       <w:r>
         <w:t xml:space="preserve">Figure </w:t>
       </w:r>
@@ -855,95 +1061,2223 @@
           <w:t>3</w:t>
         </w:r>
       </w:fldSimple>
-      <w:r>
-        <w:t>: Cosine transform filtered image</w:t>
-      </w:r>
+      <w:bookmarkEnd w:id="2"/>
+      <w:r>
+        <w:t>: Scaling determination</w:t>
+      </w:r>
+      <w:r>
+        <w:t xml:space="preserve"> process</w:t>
+      </w:r>
+    </w:p>
+    <w:p>
+      <w:pPr>
+        <w:spacing w:line="360" w:lineRule="auto"/>
+        <w:rPr>
+          <w:szCs w:val="24"/>
+        </w:rPr>
+      </w:pPr>
+    </w:p>
+    <w:p>
+      <w:pPr>
+        <w:spacing w:line="360" w:lineRule="auto"/>
+        <w:rPr>
+          <w:szCs w:val="24"/>
+        </w:rPr>
+      </w:pPr>
+      <w:r>
+        <w:rPr>
+          <w:szCs w:val="24"/>
+        </w:rPr>
+        <w:t xml:space="preserve">At first the image is converted from the RGB color model to the HSV color model and the brightness channel (value channel) is used </w:t>
+      </w:r>
+      <w:r>
+        <w:rPr>
+          <w:szCs w:val="24"/>
+        </w:rPr>
+        <w:t xml:space="preserve">to make a discrete cosine </w:t>
+      </w:r>
+      <w:r>
+        <w:rPr>
+          <w:szCs w:val="24"/>
+        </w:rPr>
+        <w:t xml:space="preserve">transform. </w:t>
+      </w:r>
+      <w:r>
+        <w:rPr>
+          <w:szCs w:val="24"/>
+        </w:rPr>
+        <w:t xml:space="preserve">The </w:t>
+      </w:r>
+      <w:r>
+        <w:rPr>
+          <w:szCs w:val="24"/>
+        </w:rPr>
+        <w:t>discrete cosine transform is frequently used in image compression such as the JPEG format. The discrete cosine transform is similar to the discrete Fourier transform but uses only cosine functions as kernels</w:t>
+      </w:r>
+      <w:r>
+        <w:rPr>
+          <w:szCs w:val="24"/>
+        </w:rPr>
+        <w:t>.</w:t>
+      </w:r>
+      <w:r>
+        <w:rPr>
+          <w:szCs w:val="24"/>
+        </w:rPr>
+        <w:t xml:space="preserve"> The </w:t>
+      </w:r>
+      <w:r>
+        <w:rPr>
+          <w:szCs w:val="24"/>
+        </w:rPr>
+        <w:t>disc</w:t>
+      </w:r>
+      <w:r>
+        <w:rPr>
+          <w:szCs w:val="24"/>
+        </w:rPr>
+        <w:t xml:space="preserve">rete cosine </w:t>
+      </w:r>
+      <w:r>
+        <w:rPr>
+          <w:szCs w:val="24"/>
+        </w:rPr>
+        <w:t>transform is shown in Eq</w:t>
+      </w:r>
+      <w:r>
+        <w:rPr>
+          <w:szCs w:val="24"/>
+        </w:rPr>
+        <w:t>uation</w:t>
+      </w:r>
+      <w:r>
+        <w:rPr>
+          <w:szCs w:val="24"/>
+        </w:rPr>
+        <w:t xml:space="preserve"> </w:t>
+      </w:r>
+      <w:r>
+        <w:rPr>
+          <w:szCs w:val="24"/>
+        </w:rPr>
+        <w:fldChar w:fldCharType="begin"/>
+      </w:r>
+      <w:r>
+        <w:rPr>
+          <w:szCs w:val="24"/>
+        </w:rPr>
+        <w:instrText xml:space="preserve"> REF _Ref401695387 \h </w:instrText>
+      </w:r>
+      <w:r>
+        <w:rPr>
+          <w:szCs w:val="24"/>
+        </w:rPr>
+      </w:r>
+      <w:r>
+        <w:rPr>
+          <w:szCs w:val="24"/>
+        </w:rPr>
+        <w:instrText xml:space="preserve"> \* MERGEFORMAT </w:instrText>
+      </w:r>
+      <w:r>
+        <w:rPr>
+          <w:szCs w:val="24"/>
+        </w:rPr>
+        <w:fldChar w:fldCharType="separate"/>
+      </w:r>
+      <w:r>
+        <w:rPr>
+          <w:szCs w:val="24"/>
+        </w:rPr>
+        <w:t>(</w:t>
+      </w:r>
+      <w:r>
+        <w:rPr>
+          <w:noProof/>
+          <w:szCs w:val="24"/>
+        </w:rPr>
+        <w:t>1</w:t>
+      </w:r>
+      <w:r>
+        <w:rPr>
+          <w:szCs w:val="24"/>
+        </w:rPr>
+        <w:t>)</w:t>
+      </w:r>
+      <w:r>
+        <w:rPr>
+          <w:szCs w:val="24"/>
+        </w:rPr>
+        <w:fldChar w:fldCharType="end"/>
+      </w:r>
+      <w:r>
+        <w:rPr>
+          <w:szCs w:val="24"/>
+        </w:rPr>
+        <w:t xml:space="preserve"> and </w:t>
+      </w:r>
+      <w:r>
+        <w:rPr>
+          <w:szCs w:val="24"/>
+        </w:rPr>
+        <w:fldChar w:fldCharType="begin"/>
+      </w:r>
+      <w:r>
+        <w:rPr>
+          <w:szCs w:val="24"/>
+        </w:rPr>
+        <w:instrText xml:space="preserve"> REF _Ref401695392 \h </w:instrText>
+      </w:r>
+      <w:r>
+        <w:rPr>
+          <w:szCs w:val="24"/>
+        </w:rPr>
+      </w:r>
+      <w:r>
+        <w:rPr>
+          <w:szCs w:val="24"/>
+        </w:rPr>
+        <w:instrText xml:space="preserve"> \* MERGEFORMAT </w:instrText>
+      </w:r>
+      <w:r>
+        <w:rPr>
+          <w:szCs w:val="24"/>
+        </w:rPr>
+        <w:fldChar w:fldCharType="separate"/>
+      </w:r>
+      <w:r>
+        <w:rPr>
+          <w:szCs w:val="24"/>
+        </w:rPr>
+        <w:t>(</w:t>
+      </w:r>
+      <w:r>
+        <w:rPr>
+          <w:noProof/>
+          <w:szCs w:val="24"/>
+        </w:rPr>
+        <w:t>2</w:t>
+      </w:r>
+      <w:r>
+        <w:rPr>
+          <w:szCs w:val="24"/>
+        </w:rPr>
+        <w:t>)</w:t>
+      </w:r>
+      <w:r>
+        <w:rPr>
+          <w:szCs w:val="24"/>
+        </w:rPr>
+        <w:fldChar w:fldCharType="end"/>
+      </w:r>
+      <w:sdt>
+        <w:sdtPr>
+          <w:rPr>
+            <w:szCs w:val="24"/>
+          </w:rPr>
+          <w:id w:val="1324631468"/>
+          <w:citation/>
+        </w:sdtPr>
+        <w:sdtContent>
+          <w:r>
+            <w:rPr>
+              <w:szCs w:val="24"/>
+            </w:rPr>
+            <w:fldChar w:fldCharType="begin"/>
+          </w:r>
+          <w:r>
+            <w:rPr>
+              <w:szCs w:val="24"/>
+            </w:rPr>
+            <w:instrText xml:space="preserve"> CITATION Raf08 \l 1033 </w:instrText>
+          </w:r>
+          <w:r>
+            <w:rPr>
+              <w:szCs w:val="24"/>
+            </w:rPr>
+            <w:fldChar w:fldCharType="separate"/>
+          </w:r>
+          <w:r>
+            <w:rPr>
+              <w:noProof/>
+              <w:szCs w:val="24"/>
+            </w:rPr>
+            <w:t xml:space="preserve"> </w:t>
+          </w:r>
+          <w:r>
+            <w:rPr>
+              <w:noProof/>
+              <w:szCs w:val="24"/>
+            </w:rPr>
+            <w:t>(Rafael C.Gonzalez, 2008)</w:t>
+          </w:r>
+          <w:r>
+            <w:rPr>
+              <w:szCs w:val="24"/>
+            </w:rPr>
+            <w:fldChar w:fldCharType="end"/>
+          </w:r>
+        </w:sdtContent>
+      </w:sdt>
+      <w:r>
+        <w:rPr>
+          <w:szCs w:val="24"/>
+        </w:rPr>
+        <w:t>.</w:t>
+      </w:r>
+    </w:p>
+    <w:tbl>
+      <w:tblPr>
+        <w:tblStyle w:val="TableGrid"/>
+        <w:tblW w:w="0" w:type="auto"/>
+        <w:tblBorders>
+          <w:top w:val="none" w:sz="0" w:space="0" w:color="auto"/>
+          <w:left w:val="none" w:sz="0" w:space="0" w:color="auto"/>
+          <w:bottom w:val="none" w:sz="0" w:space="0" w:color="auto"/>
+          <w:right w:val="none" w:sz="0" w:space="0" w:color="auto"/>
+          <w:insideH w:val="none" w:sz="0" w:space="0" w:color="auto"/>
+          <w:insideV w:val="none" w:sz="0" w:space="0" w:color="auto"/>
+        </w:tblBorders>
+        <w:tblLook w:val="04A0" w:firstRow="1" w:lastRow="0" w:firstColumn="1" w:lastColumn="0" w:noHBand="0" w:noVBand="1"/>
+      </w:tblPr>
+      <w:tblGrid>
+        <w:gridCol w:w="8748"/>
+        <w:gridCol w:w="828"/>
+      </w:tblGrid>
+      <w:tr>
+        <w:tc>
+          <w:tcPr>
+            <w:tcW w:w="8748" w:type="dxa"/>
+          </w:tcPr>
+          <w:p>
+            <w:pPr>
+              <w:spacing w:line="360" w:lineRule="auto"/>
+              <w:jc w:val="both"/>
+              <w:rPr>
+                <w:szCs w:val="24"/>
+              </w:rPr>
+            </w:pPr>
+            <m:oMathPara>
+              <m:oMathParaPr>
+                <m:jc m:val="center"/>
+              </m:oMathParaPr>
+              <m:oMath>
+                <m:r>
+                  <w:rPr>
+                    <w:rFonts w:ascii="Cambria Math" w:hAnsi="Cambria Math"/>
+                    <w:szCs w:val="24"/>
+                  </w:rPr>
+                  <m:t>T</m:t>
+                </m:r>
+                <m:d>
+                  <m:dPr>
+                    <m:ctrlPr>
+                      <w:rPr>
+                        <w:rFonts w:ascii="Cambria Math" w:hAnsi="Cambria Math"/>
+                        <w:i/>
+                        <w:szCs w:val="24"/>
+                      </w:rPr>
+                    </m:ctrlPr>
+                  </m:dPr>
+                  <m:e>
+                    <m:r>
+                      <w:rPr>
+                        <w:rFonts w:ascii="Cambria Math" w:hAnsi="Cambria Math"/>
+                        <w:szCs w:val="24"/>
+                      </w:rPr>
+                      <m:t>u,v</m:t>
+                    </m:r>
+                  </m:e>
+                </m:d>
+                <m:r>
+                  <w:rPr>
+                    <w:rFonts w:ascii="Cambria Math" w:hAnsi="Cambria Math"/>
+                    <w:szCs w:val="24"/>
+                  </w:rPr>
+                  <m:t>=</m:t>
+                </m:r>
+                <m:nary>
+                  <m:naryPr>
+                    <m:chr m:val="∑"/>
+                    <m:limLoc m:val="undOvr"/>
+                    <m:ctrlPr>
+                      <w:rPr>
+                        <w:rFonts w:ascii="Cambria Math" w:hAnsi="Cambria Math"/>
+                        <w:i/>
+                        <w:szCs w:val="24"/>
+                      </w:rPr>
+                    </m:ctrlPr>
+                  </m:naryPr>
+                  <m:sub>
+                    <m:r>
+                      <w:rPr>
+                        <w:rFonts w:ascii="Cambria Math" w:hAnsi="Cambria Math"/>
+                        <w:szCs w:val="24"/>
+                      </w:rPr>
+                      <m:t>x=0</m:t>
+                    </m:r>
+                  </m:sub>
+                  <m:sup>
+                    <m:r>
+                      <w:rPr>
+                        <w:rFonts w:ascii="Cambria Math" w:hAnsi="Cambria Math"/>
+                        <w:szCs w:val="24"/>
+                      </w:rPr>
+                      <m:t>n-1</m:t>
+                    </m:r>
+                  </m:sup>
+                  <m:e>
+                    <m:nary>
+                      <m:naryPr>
+                        <m:chr m:val="∑"/>
+                        <m:limLoc m:val="undOvr"/>
+                        <m:ctrlPr>
+                          <w:rPr>
+                            <w:rFonts w:ascii="Cambria Math" w:hAnsi="Cambria Math"/>
+                            <w:i/>
+                            <w:szCs w:val="24"/>
+                          </w:rPr>
+                        </m:ctrlPr>
+                      </m:naryPr>
+                      <m:sub>
+                        <m:r>
+                          <w:rPr>
+                            <w:rFonts w:ascii="Cambria Math" w:hAnsi="Cambria Math"/>
+                            <w:szCs w:val="24"/>
+                          </w:rPr>
+                          <m:t>y</m:t>
+                        </m:r>
+                        <m:r>
+                          <w:rPr>
+                            <w:rFonts w:ascii="Cambria Math" w:hAnsi="Cambria Math"/>
+                            <w:szCs w:val="24"/>
+                          </w:rPr>
+                          <m:t>=0</m:t>
+                        </m:r>
+                      </m:sub>
+                      <m:sup>
+                        <m:r>
+                          <w:rPr>
+                            <w:rFonts w:ascii="Cambria Math" w:hAnsi="Cambria Math"/>
+                            <w:szCs w:val="24"/>
+                          </w:rPr>
+                          <m:t>n-1</m:t>
+                        </m:r>
+                      </m:sup>
+                      <m:e>
+                        <m:r>
+                          <w:rPr>
+                            <w:rFonts w:ascii="Cambria Math" w:hAnsi="Cambria Math"/>
+                            <w:szCs w:val="24"/>
+                          </w:rPr>
+                          <m:t>g</m:t>
+                        </m:r>
+                        <m:d>
+                          <m:dPr>
+                            <m:ctrlPr>
+                              <w:rPr>
+                                <w:rFonts w:ascii="Cambria Math" w:hAnsi="Cambria Math"/>
+                                <w:i/>
+                                <w:szCs w:val="24"/>
+                              </w:rPr>
+                            </m:ctrlPr>
+                          </m:dPr>
+                          <m:e>
+                            <m:r>
+                              <w:rPr>
+                                <w:rFonts w:ascii="Cambria Math" w:hAnsi="Cambria Math"/>
+                                <w:szCs w:val="24"/>
+                              </w:rPr>
+                              <m:t>x,y</m:t>
+                            </m:r>
+                          </m:e>
+                        </m:d>
+                        <m:r>
+                          <w:rPr>
+                            <w:rFonts w:ascii="Cambria Math" w:hAnsi="Cambria Math"/>
+                            <w:szCs w:val="24"/>
+                          </w:rPr>
+                          <m:t>α</m:t>
+                        </m:r>
+                        <m:d>
+                          <m:dPr>
+                            <m:ctrlPr>
+                              <w:rPr>
+                                <w:rFonts w:ascii="Cambria Math" w:hAnsi="Cambria Math"/>
+                                <w:i/>
+                                <w:szCs w:val="24"/>
+                              </w:rPr>
+                            </m:ctrlPr>
+                          </m:dPr>
+                          <m:e>
+                            <m:r>
+                              <w:rPr>
+                                <w:rFonts w:ascii="Cambria Math" w:hAnsi="Cambria Math"/>
+                                <w:szCs w:val="24"/>
+                              </w:rPr>
+                              <m:t>u</m:t>
+                            </m:r>
+                          </m:e>
+                        </m:d>
+                        <m:r>
+                          <w:rPr>
+                            <w:rFonts w:ascii="Cambria Math" w:hAnsi="Cambria Math"/>
+                            <w:szCs w:val="24"/>
+                          </w:rPr>
+                          <m:t>α</m:t>
+                        </m:r>
+                        <m:d>
+                          <m:dPr>
+                            <m:ctrlPr>
+                              <w:rPr>
+                                <w:rFonts w:ascii="Cambria Math" w:hAnsi="Cambria Math"/>
+                                <w:i/>
+                                <w:szCs w:val="24"/>
+                              </w:rPr>
+                            </m:ctrlPr>
+                          </m:dPr>
+                          <m:e>
+                            <m:r>
+                              <w:rPr>
+                                <w:rFonts w:ascii="Cambria Math" w:hAnsi="Cambria Math"/>
+                                <w:szCs w:val="24"/>
+                              </w:rPr>
+                              <m:t>v</m:t>
+                            </m:r>
+                          </m:e>
+                        </m:d>
+                        <m:func>
+                          <m:funcPr>
+                            <m:ctrlPr>
+                              <w:rPr>
+                                <w:rFonts w:ascii="Cambria Math" w:hAnsi="Cambria Math"/>
+                                <w:i/>
+                                <w:szCs w:val="24"/>
+                              </w:rPr>
+                            </m:ctrlPr>
+                          </m:funcPr>
+                          <m:fName>
+                            <m:r>
+                              <m:rPr>
+                                <m:sty m:val="p"/>
+                              </m:rPr>
+                              <w:rPr>
+                                <w:rFonts w:ascii="Cambria Math" w:hAnsi="Cambria Math"/>
+                                <w:szCs w:val="24"/>
+                              </w:rPr>
+                              <m:t>cos</m:t>
+                            </m:r>
+                          </m:fName>
+                          <m:e>
+                            <m:d>
+                              <m:dPr>
+                                <m:begChr m:val="["/>
+                                <m:endChr m:val="]"/>
+                                <m:ctrlPr>
+                                  <w:rPr>
+                                    <w:rFonts w:ascii="Cambria Math" w:hAnsi="Cambria Math"/>
+                                    <w:i/>
+                                    <w:szCs w:val="24"/>
+                                  </w:rPr>
+                                </m:ctrlPr>
+                              </m:dPr>
+                              <m:e>
+                                <m:f>
+                                  <m:fPr>
+                                    <m:ctrlPr>
+                                      <w:rPr>
+                                        <w:rFonts w:ascii="Cambria Math" w:hAnsi="Cambria Math"/>
+                                        <w:i/>
+                                        <w:szCs w:val="24"/>
+                                      </w:rPr>
+                                    </m:ctrlPr>
+                                  </m:fPr>
+                                  <m:num>
+                                    <m:d>
+                                      <m:dPr>
+                                        <m:ctrlPr>
+                                          <w:rPr>
+                                            <w:rFonts w:ascii="Cambria Math" w:hAnsi="Cambria Math"/>
+                                            <w:i/>
+                                            <w:szCs w:val="24"/>
+                                          </w:rPr>
+                                        </m:ctrlPr>
+                                      </m:dPr>
+                                      <m:e>
+                                        <m:r>
+                                          <w:rPr>
+                                            <w:rFonts w:ascii="Cambria Math" w:hAnsi="Cambria Math"/>
+                                            <w:szCs w:val="24"/>
+                                          </w:rPr>
+                                          <m:t>2x+1</m:t>
+                                        </m:r>
+                                      </m:e>
+                                    </m:d>
+                                    <m:r>
+                                      <w:rPr>
+                                        <w:rFonts w:ascii="Cambria Math" w:hAnsi="Cambria Math"/>
+                                        <w:szCs w:val="24"/>
+                                      </w:rPr>
+                                      <m:t>uπ</m:t>
+                                    </m:r>
+                                  </m:num>
+                                  <m:den>
+                                    <m:r>
+                                      <w:rPr>
+                                        <w:rFonts w:ascii="Cambria Math" w:hAnsi="Cambria Math"/>
+                                        <w:szCs w:val="24"/>
+                                      </w:rPr>
+                                      <m:t>2n</m:t>
+                                    </m:r>
+                                  </m:den>
+                                </m:f>
+                              </m:e>
+                            </m:d>
+                          </m:e>
+                        </m:func>
+                        <m:func>
+                          <m:funcPr>
+                            <m:ctrlPr>
+                              <w:rPr>
+                                <w:rFonts w:ascii="Cambria Math" w:hAnsi="Cambria Math"/>
+                                <w:i/>
+                                <w:szCs w:val="24"/>
+                              </w:rPr>
+                            </m:ctrlPr>
+                          </m:funcPr>
+                          <m:fName>
+                            <m:r>
+                              <m:rPr>
+                                <m:sty m:val="p"/>
+                              </m:rPr>
+                              <w:rPr>
+                                <w:rFonts w:ascii="Cambria Math" w:hAnsi="Cambria Math"/>
+                                <w:szCs w:val="24"/>
+                              </w:rPr>
+                              <m:t>cos</m:t>
+                            </m:r>
+                          </m:fName>
+                          <m:e>
+                            <m:d>
+                              <m:dPr>
+                                <m:begChr m:val="["/>
+                                <m:endChr m:val="]"/>
+                                <m:ctrlPr>
+                                  <w:rPr>
+                                    <w:rFonts w:ascii="Cambria Math" w:hAnsi="Cambria Math"/>
+                                    <w:i/>
+                                    <w:szCs w:val="24"/>
+                                  </w:rPr>
+                                </m:ctrlPr>
+                              </m:dPr>
+                              <m:e>
+                                <m:f>
+                                  <m:fPr>
+                                    <m:ctrlPr>
+                                      <w:rPr>
+                                        <w:rFonts w:ascii="Cambria Math" w:hAnsi="Cambria Math"/>
+                                        <w:i/>
+                                        <w:szCs w:val="24"/>
+                                      </w:rPr>
+                                    </m:ctrlPr>
+                                  </m:fPr>
+                                  <m:num>
+                                    <m:d>
+                                      <m:dPr>
+                                        <m:ctrlPr>
+                                          <w:rPr>
+                                            <w:rFonts w:ascii="Cambria Math" w:hAnsi="Cambria Math"/>
+                                            <w:i/>
+                                            <w:szCs w:val="24"/>
+                                          </w:rPr>
+                                        </m:ctrlPr>
+                                      </m:dPr>
+                                      <m:e>
+                                        <m:r>
+                                          <w:rPr>
+                                            <w:rFonts w:ascii="Cambria Math" w:hAnsi="Cambria Math"/>
+                                            <w:szCs w:val="24"/>
+                                          </w:rPr>
+                                          <m:t>2</m:t>
+                                        </m:r>
+                                        <m:r>
+                                          <w:rPr>
+                                            <w:rFonts w:ascii="Cambria Math" w:hAnsi="Cambria Math"/>
+                                            <w:szCs w:val="24"/>
+                                          </w:rPr>
+                                          <m:t>y</m:t>
+                                        </m:r>
+                                        <m:r>
+                                          <w:rPr>
+                                            <w:rFonts w:ascii="Cambria Math" w:hAnsi="Cambria Math"/>
+                                            <w:szCs w:val="24"/>
+                                          </w:rPr>
+                                          <m:t>+1</m:t>
+                                        </m:r>
+                                      </m:e>
+                                    </m:d>
+                                    <m:r>
+                                      <w:rPr>
+                                        <w:rFonts w:ascii="Cambria Math" w:hAnsi="Cambria Math"/>
+                                        <w:szCs w:val="24"/>
+                                      </w:rPr>
+                                      <m:t>v</m:t>
+                                    </m:r>
+                                    <m:r>
+                                      <w:rPr>
+                                        <w:rFonts w:ascii="Cambria Math" w:hAnsi="Cambria Math"/>
+                                        <w:szCs w:val="24"/>
+                                      </w:rPr>
+                                      <m:t>π</m:t>
+                                    </m:r>
+                                  </m:num>
+                                  <m:den>
+                                    <m:r>
+                                      <w:rPr>
+                                        <w:rFonts w:ascii="Cambria Math" w:hAnsi="Cambria Math"/>
+                                        <w:szCs w:val="24"/>
+                                      </w:rPr>
+                                      <m:t>2n</m:t>
+                                    </m:r>
+                                  </m:den>
+                                </m:f>
+                              </m:e>
+                            </m:d>
+                          </m:e>
+                        </m:func>
+                      </m:e>
+                    </m:nary>
+                  </m:e>
+                </m:nary>
+              </m:oMath>
+            </m:oMathPara>
+          </w:p>
+        </w:tc>
+        <w:tc>
+          <w:tcPr>
+            <w:tcW w:w="828" w:type="dxa"/>
+          </w:tcPr>
+          <w:p>
+            <w:pPr>
+              <w:spacing w:before="240" w:line="480" w:lineRule="auto"/>
+            </w:pPr>
+            <w:bookmarkStart w:id="3" w:name="_Ref401695387"/>
+            <w:r>
+              <w:t>(</w:t>
+            </w:r>
+            <w:r>
+              <w:fldChar w:fldCharType="begin"/>
+            </w:r>
+            <w:r>
+              <w:instrText xml:space="preserve"> SEQ Equation \* ARABIC </w:instrText>
+            </w:r>
+            <w:r>
+              <w:fldChar w:fldCharType="separate"/>
+            </w:r>
+            <w:r>
+              <w:rPr>
+                <w:noProof/>
+              </w:rPr>
+              <w:t>1</w:t>
+            </w:r>
+            <w:r>
+              <w:fldChar w:fldCharType="end"/>
+            </w:r>
+            <w:r>
+              <w:t>)</w:t>
+            </w:r>
+            <w:bookmarkEnd w:id="3"/>
+          </w:p>
+        </w:tc>
+      </w:tr>
+      <w:tr>
+        <w:tc>
+          <w:tcPr>
+            <w:tcW w:w="8748" w:type="dxa"/>
+          </w:tcPr>
+          <w:p>
+            <w:pPr>
+              <w:spacing w:line="360" w:lineRule="auto"/>
+              <w:jc w:val="both"/>
+              <w:rPr>
+                <w:szCs w:val="24"/>
+              </w:rPr>
+            </w:pPr>
+            <m:oMathPara>
+              <m:oMathParaPr>
+                <m:jc m:val="center"/>
+              </m:oMathParaPr>
+              <m:oMath>
+                <m:r>
+                  <w:rPr>
+                    <w:rFonts w:ascii="Cambria Math" w:hAnsi="Cambria Math"/>
+                    <w:szCs w:val="24"/>
+                  </w:rPr>
+                  <m:t>α</m:t>
+                </m:r>
+                <m:d>
+                  <m:dPr>
+                    <m:ctrlPr>
+                      <w:rPr>
+                        <w:rFonts w:ascii="Cambria Math" w:hAnsi="Cambria Math"/>
+                        <w:i/>
+                        <w:szCs w:val="24"/>
+                      </w:rPr>
+                    </m:ctrlPr>
+                  </m:dPr>
+                  <m:e>
+                    <m:r>
+                      <w:rPr>
+                        <w:rFonts w:ascii="Cambria Math" w:hAnsi="Cambria Math"/>
+                        <w:szCs w:val="24"/>
+                      </w:rPr>
+                      <m:t>u</m:t>
+                    </m:r>
+                  </m:e>
+                </m:d>
+                <m:r>
+                  <w:rPr>
+                    <w:rFonts w:ascii="Cambria Math" w:hAnsi="Cambria Math"/>
+                    <w:szCs w:val="24"/>
+                  </w:rPr>
+                  <m:t>=</m:t>
+                </m:r>
+                <m:d>
+                  <m:dPr>
+                    <m:begChr m:val="{"/>
+                    <m:endChr m:val=""/>
+                    <m:ctrlPr>
+                      <w:rPr>
+                        <w:rFonts w:ascii="Cambria Math" w:hAnsi="Cambria Math"/>
+                        <w:i/>
+                        <w:szCs w:val="24"/>
+                      </w:rPr>
+                    </m:ctrlPr>
+                  </m:dPr>
+                  <m:e>
+                    <m:eqArr>
+                      <m:eqArrPr>
+                        <m:ctrlPr>
+                          <w:rPr>
+                            <w:rFonts w:ascii="Cambria Math" w:hAnsi="Cambria Math"/>
+                            <w:i/>
+                            <w:szCs w:val="24"/>
+                          </w:rPr>
+                        </m:ctrlPr>
+                      </m:eqArrPr>
+                      <m:e>
+                        <m:rad>
+                          <m:radPr>
+                            <m:degHide m:val="1"/>
+                            <m:ctrlPr>
+                              <w:rPr>
+                                <w:rFonts w:ascii="Cambria Math" w:hAnsi="Cambria Math"/>
+                                <w:i/>
+                                <w:szCs w:val="24"/>
+                              </w:rPr>
+                            </m:ctrlPr>
+                          </m:radPr>
+                          <m:deg/>
+                          <m:e>
+                            <m:f>
+                              <m:fPr>
+                                <m:ctrlPr>
+                                  <w:rPr>
+                                    <w:rFonts w:ascii="Cambria Math" w:hAnsi="Cambria Math"/>
+                                    <w:i/>
+                                    <w:szCs w:val="24"/>
+                                  </w:rPr>
+                                </m:ctrlPr>
+                              </m:fPr>
+                              <m:num>
+                                <m:r>
+                                  <w:rPr>
+                                    <w:rFonts w:ascii="Cambria Math" w:hAnsi="Cambria Math"/>
+                                    <w:szCs w:val="24"/>
+                                  </w:rPr>
+                                  <m:t>1</m:t>
+                                </m:r>
+                              </m:num>
+                              <m:den>
+                                <m:r>
+                                  <w:rPr>
+                                    <w:rFonts w:ascii="Cambria Math" w:hAnsi="Cambria Math"/>
+                                    <w:szCs w:val="24"/>
+                                  </w:rPr>
+                                  <m:t>n</m:t>
+                                </m:r>
+                              </m:den>
+                            </m:f>
+                          </m:e>
+                        </m:rad>
+                        <m:r>
+                          <w:rPr>
+                            <w:rFonts w:ascii="Cambria Math" w:hAnsi="Cambria Math"/>
+                            <w:szCs w:val="24"/>
+                          </w:rPr>
+                          <m:t xml:space="preserve">          for  u=0</m:t>
+                        </m:r>
+                      </m:e>
+                      <m:e>
+                        <m:r>
+                          <w:rPr>
+                            <w:rFonts w:ascii="Cambria Math" w:hAnsi="Cambria Math"/>
+                            <w:szCs w:val="24"/>
+                          </w:rPr>
+                          <m:t xml:space="preserve"> </m:t>
+                        </m:r>
+                        <m:rad>
+                          <m:radPr>
+                            <m:degHide m:val="1"/>
+                            <m:ctrlPr>
+                              <w:rPr>
+                                <w:rFonts w:ascii="Cambria Math" w:hAnsi="Cambria Math"/>
+                                <w:i/>
+                                <w:szCs w:val="24"/>
+                              </w:rPr>
+                            </m:ctrlPr>
+                          </m:radPr>
+                          <m:deg/>
+                          <m:e>
+                            <m:f>
+                              <m:fPr>
+                                <m:ctrlPr>
+                                  <w:rPr>
+                                    <w:rFonts w:ascii="Cambria Math" w:hAnsi="Cambria Math"/>
+                                    <w:i/>
+                                    <w:szCs w:val="24"/>
+                                  </w:rPr>
+                                </m:ctrlPr>
+                              </m:fPr>
+                              <m:num>
+                                <m:r>
+                                  <w:rPr>
+                                    <w:rFonts w:ascii="Cambria Math" w:hAnsi="Cambria Math"/>
+                                    <w:szCs w:val="24"/>
+                                  </w:rPr>
+                                  <m:t>2</m:t>
+                                </m:r>
+                              </m:num>
+                              <m:den>
+                                <m:r>
+                                  <w:rPr>
+                                    <w:rFonts w:ascii="Cambria Math" w:hAnsi="Cambria Math"/>
+                                    <w:szCs w:val="24"/>
+                                  </w:rPr>
+                                  <m:t>n</m:t>
+                                </m:r>
+                              </m:den>
+                            </m:f>
+                          </m:e>
+                        </m:rad>
+                        <m:r>
+                          <w:rPr>
+                            <w:rFonts w:ascii="Cambria Math" w:hAnsi="Cambria Math"/>
+                            <w:szCs w:val="24"/>
+                          </w:rPr>
+                          <m:t xml:space="preserve">  for  u=1, 2, …,n-1</m:t>
+                        </m:r>
+                      </m:e>
+                    </m:eqArr>
+                  </m:e>
+                </m:d>
+              </m:oMath>
+            </m:oMathPara>
+          </w:p>
+        </w:tc>
+        <w:tc>
+          <w:tcPr>
+            <w:tcW w:w="828" w:type="dxa"/>
+          </w:tcPr>
+          <w:p>
+            <w:pPr>
+              <w:spacing w:before="240" w:line="276" w:lineRule="auto"/>
+            </w:pPr>
+          </w:p>
+          <w:p>
+            <w:pPr>
+              <w:spacing w:before="240" w:line="276" w:lineRule="auto"/>
+            </w:pPr>
+            <w:bookmarkStart w:id="4" w:name="_Ref401695392"/>
+            <w:r>
+              <w:t>(</w:t>
+            </w:r>
+            <w:r>
+              <w:fldChar w:fldCharType="begin"/>
+            </w:r>
+            <w:r>
+              <w:instrText xml:space="preserve"> SEQ Equation \* ARABIC </w:instrText>
+            </w:r>
+            <w:r>
+              <w:fldChar w:fldCharType="separate"/>
+            </w:r>
+            <w:r>
+              <w:rPr>
+                <w:noProof/>
+              </w:rPr>
+              <w:t>2</w:t>
+            </w:r>
+            <w:r>
+              <w:fldChar w:fldCharType="end"/>
+            </w:r>
+            <w:r>
+              <w:t>)</w:t>
+            </w:r>
+            <w:bookmarkEnd w:id="4"/>
+          </w:p>
+        </w:tc>
+      </w:tr>
+    </w:tbl>
+    <w:p>
+      <w:pPr>
+        <w:spacing w:line="360" w:lineRule="auto"/>
+        <w:jc w:val="both"/>
+        <w:rPr>
+          <w:szCs w:val="24"/>
+        </w:rPr>
+      </w:pPr>
+    </w:p>
+    <w:tbl>
+      <w:tblPr>
+        <w:tblStyle w:val="TableGrid"/>
+        <w:tblW w:w="0" w:type="auto"/>
+        <w:tblBorders>
+          <w:top w:val="none" w:sz="0" w:space="0" w:color="auto"/>
+          <w:left w:val="none" w:sz="0" w:space="0" w:color="auto"/>
+          <w:bottom w:val="none" w:sz="0" w:space="0" w:color="auto"/>
+          <w:right w:val="none" w:sz="0" w:space="0" w:color="auto"/>
+          <w:insideH w:val="none" w:sz="0" w:space="0" w:color="auto"/>
+          <w:insideV w:val="none" w:sz="0" w:space="0" w:color="auto"/>
+        </w:tblBorders>
+        <w:tblLook w:val="04A0" w:firstRow="1" w:lastRow="0" w:firstColumn="1" w:lastColumn="0" w:noHBand="0" w:noVBand="1"/>
+      </w:tblPr>
+      <w:tblGrid>
+        <w:gridCol w:w="8748"/>
+        <w:gridCol w:w="828"/>
+      </w:tblGrid>
+      <w:tr>
+        <w:tc>
+          <w:tcPr>
+            <w:tcW w:w="8748" w:type="dxa"/>
+          </w:tcPr>
+          <w:p>
+            <w:pPr>
+              <w:spacing w:line="360" w:lineRule="auto"/>
+              <w:jc w:val="both"/>
+              <w:rPr>
+                <w:szCs w:val="24"/>
+              </w:rPr>
+            </w:pPr>
+            <m:oMathPara>
+              <m:oMathParaPr>
+                <m:jc m:val="center"/>
+              </m:oMathParaPr>
+              <m:oMath>
+                <m:r>
+                  <w:rPr>
+                    <w:rFonts w:ascii="Cambria Math" w:hAnsi="Cambria Math"/>
+                    <w:szCs w:val="24"/>
+                  </w:rPr>
+                  <w:lastRenderedPageBreak/>
+                  <m:t>α</m:t>
+                </m:r>
+                <m:d>
+                  <m:dPr>
+                    <m:ctrlPr>
+                      <w:rPr>
+                        <w:rFonts w:ascii="Cambria Math" w:hAnsi="Cambria Math"/>
+                        <w:i/>
+                        <w:szCs w:val="24"/>
+                      </w:rPr>
+                    </m:ctrlPr>
+                  </m:dPr>
+                  <m:e>
+                    <m:r>
+                      <w:rPr>
+                        <w:rFonts w:ascii="Cambria Math" w:hAnsi="Cambria Math"/>
+                        <w:szCs w:val="24"/>
+                      </w:rPr>
+                      <m:t>v</m:t>
+                    </m:r>
+                  </m:e>
+                </m:d>
+                <m:r>
+                  <w:rPr>
+                    <w:rFonts w:ascii="Cambria Math" w:hAnsi="Cambria Math"/>
+                    <w:szCs w:val="24"/>
+                  </w:rPr>
+                  <m:t>=</m:t>
+                </m:r>
+                <m:d>
+                  <m:dPr>
+                    <m:begChr m:val="{"/>
+                    <m:endChr m:val=""/>
+                    <m:ctrlPr>
+                      <w:rPr>
+                        <w:rFonts w:ascii="Cambria Math" w:hAnsi="Cambria Math"/>
+                        <w:i/>
+                        <w:szCs w:val="24"/>
+                      </w:rPr>
+                    </m:ctrlPr>
+                  </m:dPr>
+                  <m:e>
+                    <m:eqArr>
+                      <m:eqArrPr>
+                        <m:ctrlPr>
+                          <w:rPr>
+                            <w:rFonts w:ascii="Cambria Math" w:hAnsi="Cambria Math"/>
+                            <w:i/>
+                            <w:szCs w:val="24"/>
+                          </w:rPr>
+                        </m:ctrlPr>
+                      </m:eqArrPr>
+                      <m:e>
+                        <m:rad>
+                          <m:radPr>
+                            <m:degHide m:val="1"/>
+                            <m:ctrlPr>
+                              <w:rPr>
+                                <w:rFonts w:ascii="Cambria Math" w:hAnsi="Cambria Math"/>
+                                <w:i/>
+                                <w:szCs w:val="24"/>
+                              </w:rPr>
+                            </m:ctrlPr>
+                          </m:radPr>
+                          <m:deg/>
+                          <m:e>
+                            <m:f>
+                              <m:fPr>
+                                <m:ctrlPr>
+                                  <w:rPr>
+                                    <w:rFonts w:ascii="Cambria Math" w:hAnsi="Cambria Math"/>
+                                    <w:i/>
+                                    <w:szCs w:val="24"/>
+                                  </w:rPr>
+                                </m:ctrlPr>
+                              </m:fPr>
+                              <m:num>
+                                <m:r>
+                                  <w:rPr>
+                                    <w:rFonts w:ascii="Cambria Math" w:hAnsi="Cambria Math"/>
+                                    <w:szCs w:val="24"/>
+                                  </w:rPr>
+                                  <m:t>1</m:t>
+                                </m:r>
+                              </m:num>
+                              <m:den>
+                                <m:r>
+                                  <w:rPr>
+                                    <w:rFonts w:ascii="Cambria Math" w:hAnsi="Cambria Math"/>
+                                    <w:szCs w:val="24"/>
+                                  </w:rPr>
+                                  <m:t>n</m:t>
+                                </m:r>
+                              </m:den>
+                            </m:f>
+                          </m:e>
+                        </m:rad>
+                        <m:r>
+                          <w:rPr>
+                            <w:rFonts w:ascii="Cambria Math" w:hAnsi="Cambria Math"/>
+                            <w:szCs w:val="24"/>
+                          </w:rPr>
+                          <m:t xml:space="preserve">          for  </m:t>
+                        </m:r>
+                        <m:r>
+                          <w:rPr>
+                            <w:rFonts w:ascii="Cambria Math" w:hAnsi="Cambria Math"/>
+                            <w:szCs w:val="24"/>
+                          </w:rPr>
+                          <m:t>v</m:t>
+                        </m:r>
+                        <m:r>
+                          <w:rPr>
+                            <w:rFonts w:ascii="Cambria Math" w:hAnsi="Cambria Math"/>
+                            <w:szCs w:val="24"/>
+                          </w:rPr>
+                          <m:t>=0</m:t>
+                        </m:r>
+                      </m:e>
+                      <m:e>
+                        <m:r>
+                          <w:rPr>
+                            <w:rFonts w:ascii="Cambria Math" w:hAnsi="Cambria Math"/>
+                            <w:szCs w:val="24"/>
+                          </w:rPr>
+                          <m:t xml:space="preserve"> </m:t>
+                        </m:r>
+                        <m:rad>
+                          <m:radPr>
+                            <m:degHide m:val="1"/>
+                            <m:ctrlPr>
+                              <w:rPr>
+                                <w:rFonts w:ascii="Cambria Math" w:hAnsi="Cambria Math"/>
+                                <w:i/>
+                                <w:szCs w:val="24"/>
+                              </w:rPr>
+                            </m:ctrlPr>
+                          </m:radPr>
+                          <m:deg/>
+                          <m:e>
+                            <m:f>
+                              <m:fPr>
+                                <m:ctrlPr>
+                                  <w:rPr>
+                                    <w:rFonts w:ascii="Cambria Math" w:hAnsi="Cambria Math"/>
+                                    <w:i/>
+                                    <w:szCs w:val="24"/>
+                                  </w:rPr>
+                                </m:ctrlPr>
+                              </m:fPr>
+                              <m:num>
+                                <m:r>
+                                  <w:rPr>
+                                    <w:rFonts w:ascii="Cambria Math" w:hAnsi="Cambria Math"/>
+                                    <w:szCs w:val="24"/>
+                                  </w:rPr>
+                                  <m:t>2</m:t>
+                                </m:r>
+                              </m:num>
+                              <m:den>
+                                <m:r>
+                                  <w:rPr>
+                                    <w:rFonts w:ascii="Cambria Math" w:hAnsi="Cambria Math"/>
+                                    <w:szCs w:val="24"/>
+                                  </w:rPr>
+                                  <m:t>n</m:t>
+                                </m:r>
+                              </m:den>
+                            </m:f>
+                          </m:e>
+                        </m:rad>
+                        <m:r>
+                          <w:rPr>
+                            <w:rFonts w:ascii="Cambria Math" w:hAnsi="Cambria Math"/>
+                            <w:szCs w:val="24"/>
+                          </w:rPr>
+                          <m:t xml:space="preserve">  for  </m:t>
+                        </m:r>
+                        <m:r>
+                          <w:rPr>
+                            <w:rFonts w:ascii="Cambria Math" w:hAnsi="Cambria Math"/>
+                            <w:szCs w:val="24"/>
+                          </w:rPr>
+                          <m:t>v</m:t>
+                        </m:r>
+                        <m:r>
+                          <w:rPr>
+                            <w:rFonts w:ascii="Cambria Math" w:hAnsi="Cambria Math"/>
+                            <w:szCs w:val="24"/>
+                          </w:rPr>
+                          <m:t>=1, 2, …,n-1</m:t>
+                        </m:r>
+                      </m:e>
+                    </m:eqArr>
+                  </m:e>
+                </m:d>
+              </m:oMath>
+            </m:oMathPara>
+          </w:p>
+        </w:tc>
+        <w:tc>
+          <w:tcPr>
+            <w:tcW w:w="828" w:type="dxa"/>
+          </w:tcPr>
+          <w:p>
+            <w:pPr>
+              <w:spacing w:before="240" w:line="276" w:lineRule="auto"/>
+            </w:pPr>
+          </w:p>
+          <w:p>
+            <w:pPr>
+              <w:spacing w:before="240" w:line="276" w:lineRule="auto"/>
+            </w:pPr>
+            <w:r>
+              <w:t>(</w:t>
+            </w:r>
+            <w:r>
+              <w:fldChar w:fldCharType="begin"/>
+            </w:r>
+            <w:r>
+              <w:instrText xml:space="preserve"> SEQ Equation \* ARABIC </w:instrText>
+            </w:r>
+            <w:r>
+              <w:fldChar w:fldCharType="separate"/>
+            </w:r>
+            <w:r>
+              <w:rPr>
+                <w:noProof/>
+              </w:rPr>
+              <w:t>3</w:t>
+            </w:r>
+            <w:r>
+              <w:fldChar w:fldCharType="end"/>
+            </w:r>
+            <w:r>
+              <w:t>)</w:t>
+            </w:r>
+          </w:p>
+        </w:tc>
+      </w:tr>
+    </w:tbl>
+    <w:p>
+      <w:pPr>
+        <w:spacing w:line="360" w:lineRule="auto"/>
+        <w:jc w:val="both"/>
+        <w:rPr>
+          <w:szCs w:val="24"/>
+        </w:rPr>
+      </w:pPr>
+    </w:p>
+    <w:p>
+      <w:pPr>
+        <w:spacing w:line="360" w:lineRule="auto"/>
+        <w:jc w:val="both"/>
+        <w:rPr>
+          <w:szCs w:val="24"/>
+        </w:rPr>
+      </w:pPr>
+      <w:r>
+        <w:rPr>
+          <w:szCs w:val="24"/>
+        </w:rPr>
+        <w:t>To suppress illumination changes</w:t>
+      </w:r>
+      <w:r>
+        <w:rPr>
+          <w:szCs w:val="24"/>
+        </w:rPr>
+        <w:t>,</w:t>
+      </w:r>
+      <w:r>
+        <w:rPr>
+          <w:szCs w:val="24"/>
+        </w:rPr>
+        <w:t xml:space="preserve"> an ideal low pass filter is applied in the frequency d</w:t>
+      </w:r>
+      <w:r>
+        <w:rPr>
+          <w:szCs w:val="24"/>
+        </w:rPr>
+        <w:t>omain in which the</w:t>
+      </w:r>
+      <w:r>
+        <w:rPr>
+          <w:szCs w:val="24"/>
+        </w:rPr>
+        <w:t xml:space="preserve"> </w:t>
+      </w:r>
+      <w:r>
+        <w:rPr>
+          <w:szCs w:val="24"/>
+        </w:rPr>
+        <w:t>first 10</w:t>
+      </w:r>
+      <w:r>
+        <w:rPr>
+          <w:szCs w:val="24"/>
+        </w:rPr>
+        <w:t xml:space="preserve"> </w:t>
+      </w:r>
+      <w:r>
+        <w:rPr>
+          <w:szCs w:val="24"/>
+        </w:rPr>
+        <w:t>x</w:t>
+      </w:r>
+      <w:r>
+        <w:rPr>
+          <w:szCs w:val="24"/>
+        </w:rPr>
+        <w:t xml:space="preserve"> </w:t>
+      </w:r>
+      <w:r>
+        <w:rPr>
+          <w:szCs w:val="24"/>
+        </w:rPr>
+        <w:t>10 cosine coefficients were discarded.</w:t>
+      </w:r>
+      <w:r>
+        <w:rPr>
+          <w:szCs w:val="24"/>
+        </w:rPr>
+        <w:t xml:space="preserve"> Afterwards the inverse cosine transform is applied to get the image in time-domain. To extract the two dark circles of the scaling symbol, Otsu’s</w:t>
+      </w:r>
+      <w:r>
+        <w:rPr>
+          <w:szCs w:val="24"/>
+        </w:rPr>
+        <w:t xml:space="preserve"> method is used to automatically perform</w:t>
+      </w:r>
+      <w:r>
+        <w:rPr>
+          <w:szCs w:val="24"/>
+        </w:rPr>
+        <w:t xml:space="preserve"> </w:t>
+      </w:r>
+      <w:proofErr w:type="spellStart"/>
+      <w:r>
+        <w:t>threshold</w:t>
+      </w:r>
+      <w:r>
+        <w:t>ing</w:t>
+      </w:r>
+      <w:proofErr w:type="spellEnd"/>
+      <w:r>
+        <w:rPr>
+          <w:szCs w:val="24"/>
+        </w:rPr>
+        <w:t xml:space="preserve">. </w:t>
+      </w:r>
+      <w:r>
+        <w:rPr>
+          <w:szCs w:val="24"/>
+        </w:rPr>
+        <w:t xml:space="preserve">To avoid salt and pepper noise, a morphological closing operator (5x5) is applied. </w:t>
+      </w:r>
+      <w:r>
+        <w:rPr>
+          <w:szCs w:val="24"/>
+        </w:rPr>
+        <w:t>The image is inverted and the eccentricity and bounding boxes are determined of the blobs. All blobs</w:t>
+      </w:r>
+      <w:r>
+        <w:rPr>
+          <w:szCs w:val="24"/>
+        </w:rPr>
+        <w:t xml:space="preserve"> </w:t>
+      </w:r>
+      <w:r>
+        <w:rPr>
+          <w:szCs w:val="24"/>
+        </w:rPr>
+        <w:t>inside</w:t>
+      </w:r>
+      <w:r>
+        <w:rPr>
+          <w:szCs w:val="24"/>
+        </w:rPr>
+        <w:t xml:space="preserve"> the eccentricity </w:t>
+      </w:r>
+      <w:r>
+        <w:rPr>
+          <w:szCs w:val="24"/>
+        </w:rPr>
+        <w:t>interval and inside</w:t>
+      </w:r>
+      <w:r>
+        <w:rPr>
+          <w:szCs w:val="24"/>
+        </w:rPr>
+        <w:t xml:space="preserve"> the </w:t>
+      </w:r>
+      <w:r>
+        <w:rPr>
+          <w:szCs w:val="24"/>
+        </w:rPr>
+        <w:t>diameter interval are maintained, all others are discarded.</w:t>
+      </w:r>
+    </w:p>
+    <w:p>
+      <w:pPr>
+        <w:spacing w:line="360" w:lineRule="auto"/>
+        <w:jc w:val="both"/>
+        <w:rPr>
+          <w:szCs w:val="24"/>
+        </w:rPr>
+      </w:pPr>
+    </w:p>
+    <w:tbl>
+      <w:tblPr>
+        <w:tblStyle w:val="TableGrid"/>
+        <w:tblW w:w="0" w:type="auto"/>
+        <w:tblBorders>
+          <w:top w:val="none" w:sz="0" w:space="0" w:color="auto"/>
+          <w:left w:val="none" w:sz="0" w:space="0" w:color="auto"/>
+          <w:bottom w:val="none" w:sz="0" w:space="0" w:color="auto"/>
+          <w:right w:val="none" w:sz="0" w:space="0" w:color="auto"/>
+          <w:insideH w:val="none" w:sz="0" w:space="0" w:color="auto"/>
+          <w:insideV w:val="none" w:sz="0" w:space="0" w:color="auto"/>
+        </w:tblBorders>
+        <w:tblLook w:val="04A0" w:firstRow="1" w:lastRow="0" w:firstColumn="1" w:lastColumn="0" w:noHBand="0" w:noVBand="1"/>
+      </w:tblPr>
+      <w:tblGrid>
+        <w:gridCol w:w="8928"/>
+        <w:gridCol w:w="648"/>
+      </w:tblGrid>
+      <w:tr>
+        <w:tc>
+          <w:tcPr>
+            <w:tcW w:w="8928" w:type="dxa"/>
+          </w:tcPr>
+          <w:p>
+            <w:pPr>
+              <w:spacing w:line="360" w:lineRule="auto"/>
+              <w:jc w:val="both"/>
+              <w:rPr>
+                <w:szCs w:val="24"/>
+              </w:rPr>
+            </w:pPr>
+            <m:oMath>
+              <m:r>
+                <w:rPr>
+                  <w:rFonts w:ascii="Cambria Math" w:hAnsi="Cambria Math"/>
+                  <w:szCs w:val="24"/>
+                </w:rPr>
+                <m:t>Maintained blobs={blobs,  eccentricit</m:t>
+              </m:r>
+              <m:sSub>
+                <m:sSubPr>
+                  <m:ctrlPr>
+                    <w:rPr>
+                      <w:rFonts w:ascii="Cambria Math" w:hAnsi="Cambria Math"/>
+                      <w:i/>
+                      <w:szCs w:val="24"/>
+                    </w:rPr>
+                  </m:ctrlPr>
+                </m:sSubPr>
+                <m:e>
+                  <m:r>
+                    <w:rPr>
+                      <w:rFonts w:ascii="Cambria Math" w:hAnsi="Cambria Math"/>
+                      <w:szCs w:val="24"/>
+                    </w:rPr>
+                    <m:t>y</m:t>
+                  </m:r>
+                </m:e>
+                <m:sub>
+                  <m:r>
+                    <w:rPr>
+                      <w:rFonts w:ascii="Cambria Math" w:hAnsi="Cambria Math"/>
+                      <w:szCs w:val="24"/>
+                    </w:rPr>
+                    <m:t>min</m:t>
+                  </m:r>
+                </m:sub>
+              </m:sSub>
+              <m:r>
+                <w:rPr>
+                  <w:rFonts w:ascii="Cambria Math" w:hAnsi="Cambria Math"/>
+                  <w:szCs w:val="24"/>
+                </w:rPr>
+                <m:t>&lt;eccentricity ∧ diamete</m:t>
+              </m:r>
+              <m:sSub>
+                <m:sSubPr>
+                  <m:ctrlPr>
+                    <w:rPr>
+                      <w:rFonts w:ascii="Cambria Math" w:hAnsi="Cambria Math"/>
+                      <w:i/>
+                      <w:szCs w:val="24"/>
+                    </w:rPr>
+                  </m:ctrlPr>
+                </m:sSubPr>
+                <m:e>
+                  <m:r>
+                    <w:rPr>
+                      <w:rFonts w:ascii="Cambria Math" w:hAnsi="Cambria Math"/>
+                      <w:szCs w:val="24"/>
+                    </w:rPr>
+                    <m:t>r</m:t>
+                  </m:r>
+                </m:e>
+                <m:sub>
+                  <m:r>
+                    <w:rPr>
+                      <w:rFonts w:ascii="Cambria Math" w:hAnsi="Cambria Math"/>
+                      <w:szCs w:val="24"/>
+                    </w:rPr>
+                    <m:t>min</m:t>
+                  </m:r>
+                </m:sub>
+              </m:sSub>
+              <m:r>
+                <w:rPr>
+                  <w:rFonts w:ascii="Cambria Math" w:hAnsi="Cambria Math"/>
+                  <w:szCs w:val="24"/>
+                </w:rPr>
+                <m:t>&lt;</m:t>
+              </m:r>
+              <m:r>
+                <w:rPr>
+                  <w:rFonts w:ascii="Cambria Math" w:hAnsi="Cambria Math"/>
+                  <w:szCs w:val="24"/>
+                </w:rPr>
+                <m:t>diameter</m:t>
+              </m:r>
+              <m:r>
+                <w:rPr>
+                  <w:rFonts w:ascii="Cambria Math" w:hAnsi="Cambria Math"/>
+                  <w:szCs w:val="24"/>
+                </w:rPr>
+                <m:t>&lt;diamete</m:t>
+              </m:r>
+              <m:sSub>
+                <m:sSubPr>
+                  <m:ctrlPr>
+                    <w:rPr>
+                      <w:rFonts w:ascii="Cambria Math" w:hAnsi="Cambria Math"/>
+                      <w:i/>
+                      <w:szCs w:val="24"/>
+                    </w:rPr>
+                  </m:ctrlPr>
+                </m:sSubPr>
+                <m:e>
+                  <m:r>
+                    <w:rPr>
+                      <w:rFonts w:ascii="Cambria Math" w:hAnsi="Cambria Math"/>
+                      <w:szCs w:val="24"/>
+                    </w:rPr>
+                    <m:t>r</m:t>
+                  </m:r>
+                </m:e>
+                <m:sub>
+                  <m:r>
+                    <w:rPr>
+                      <w:rFonts w:ascii="Cambria Math" w:hAnsi="Cambria Math"/>
+                      <w:szCs w:val="24"/>
+                    </w:rPr>
+                    <m:t>max</m:t>
+                  </m:r>
+                </m:sub>
+              </m:sSub>
+            </m:oMath>
+            <w:r>
+              <w:rPr>
+                <w:rFonts w:eastAsiaTheme="minorEastAsia"/>
+                <w:szCs w:val="24"/>
+              </w:rPr>
+              <w:t>}</w:t>
+            </w:r>
+          </w:p>
+        </w:tc>
+        <w:tc>
+          <w:tcPr>
+            <w:tcW w:w="648" w:type="dxa"/>
+          </w:tcPr>
+          <w:p>
+            <w:pPr>
+              <w:spacing w:before="240" w:line="480" w:lineRule="auto"/>
+            </w:pPr>
+            <w:r>
+              <w:t>(</w:t>
+            </w:r>
+            <w:r>
+              <w:fldChar w:fldCharType="begin"/>
+            </w:r>
+            <w:r>
+              <w:instrText xml:space="preserve"> SEQ Equation \* ARABIC </w:instrText>
+            </w:r>
+            <w:r>
+              <w:fldChar w:fldCharType="separate"/>
+            </w:r>
+            <w:r>
+              <w:rPr>
+                <w:noProof/>
+              </w:rPr>
+              <w:t>4</w:t>
+            </w:r>
+            <w:r>
+              <w:fldChar w:fldCharType="end"/>
+            </w:r>
+            <w:r>
+              <w:t>)</w:t>
+            </w:r>
+          </w:p>
+        </w:tc>
+      </w:tr>
+    </w:tbl>
+    <w:p>
+      <w:pPr>
+        <w:spacing w:line="360" w:lineRule="auto"/>
+        <w:jc w:val="both"/>
+        <w:rPr>
+          <w:szCs w:val="24"/>
+        </w:rPr>
+      </w:pPr>
+    </w:p>
+    <w:p>
+      <w:pPr>
+        <w:spacing w:line="360" w:lineRule="auto"/>
+        <w:jc w:val="both"/>
+        <w:rPr>
+          <w:szCs w:val="24"/>
+        </w:rPr>
+      </w:pPr>
+      <w:r>
+        <w:rPr>
+          <w:szCs w:val="24"/>
+        </w:rPr>
+        <w:t>To find the center of the scaling symbol, the distances between the centers of all blobs are calculated and the two blobs with the smallest distance are the inner and outer dark rings of the scaling symbol. The outer diameter of the larger blob is used as reference to calculate the image scale.</w:t>
+      </w:r>
+    </w:p>
+    <w:tbl>
+      <w:tblPr>
+        <w:tblStyle w:val="TableGrid"/>
+        <w:tblW w:w="0" w:type="auto"/>
+        <w:tblBorders>
+          <w:top w:val="none" w:sz="0" w:space="0" w:color="auto"/>
+          <w:left w:val="none" w:sz="0" w:space="0" w:color="auto"/>
+          <w:bottom w:val="none" w:sz="0" w:space="0" w:color="auto"/>
+          <w:right w:val="none" w:sz="0" w:space="0" w:color="auto"/>
+          <w:insideH w:val="none" w:sz="0" w:space="0" w:color="auto"/>
+          <w:insideV w:val="none" w:sz="0" w:space="0" w:color="auto"/>
+        </w:tblBorders>
+        <w:tblLook w:val="04A0" w:firstRow="1" w:lastRow="0" w:firstColumn="1" w:lastColumn="0" w:noHBand="0" w:noVBand="1"/>
+      </w:tblPr>
+      <w:tblGrid>
+        <w:gridCol w:w="8928"/>
+        <w:gridCol w:w="648"/>
+      </w:tblGrid>
+      <w:tr>
+        <w:tc>
+          <w:tcPr>
+            <w:tcW w:w="8928" w:type="dxa"/>
+          </w:tcPr>
+          <w:p>
+            <w:pPr>
+              <w:spacing w:line="360" w:lineRule="auto"/>
+              <w:jc w:val="both"/>
+              <w:rPr>
+                <w:szCs w:val="24"/>
+              </w:rPr>
+            </w:pPr>
+            <m:oMathPara>
+              <m:oMathParaPr>
+                <m:jc m:val="center"/>
+              </m:oMathParaPr>
+              <m:oMath>
+                <m:r>
+                  <w:rPr>
+                    <w:rFonts w:ascii="Cambria Math" w:hAnsi="Cambria Math"/>
+                    <w:szCs w:val="24"/>
+                  </w:rPr>
+                  <m:t>imagescale=</m:t>
+                </m:r>
+                <m:f>
+                  <m:fPr>
+                    <m:ctrlPr>
+                      <w:rPr>
+                        <w:rFonts w:ascii="Cambria Math" w:hAnsi="Cambria Math"/>
+                        <w:i/>
+                        <w:szCs w:val="24"/>
+                      </w:rPr>
+                    </m:ctrlPr>
+                  </m:fPr>
+                  <m:num>
+                    <m:r>
+                      <w:rPr>
+                        <w:rFonts w:ascii="Cambria Math" w:hAnsi="Cambria Math"/>
+                        <w:szCs w:val="24"/>
+                      </w:rPr>
+                      <m:t>diameter [pixel]</m:t>
+                    </m:r>
+                  </m:num>
+                  <m:den>
+                    <m:r>
+                      <w:rPr>
+                        <w:rFonts w:ascii="Cambria Math" w:hAnsi="Cambria Math"/>
+                        <w:szCs w:val="24"/>
+                      </w:rPr>
+                      <m:t>diameter [mm]</m:t>
+                    </m:r>
+                  </m:den>
+                </m:f>
+              </m:oMath>
+            </m:oMathPara>
+          </w:p>
+        </w:tc>
+        <w:tc>
+          <w:tcPr>
+            <w:tcW w:w="648" w:type="dxa"/>
+          </w:tcPr>
+          <w:p>
+            <w:pPr>
+              <w:spacing w:before="240" w:line="480" w:lineRule="auto"/>
+            </w:pPr>
+            <w:r>
+              <w:t>(</w:t>
+            </w:r>
+            <w:r>
+              <w:fldChar w:fldCharType="begin"/>
+            </w:r>
+            <w:r>
+              <w:instrText xml:space="preserve"> SEQ Equation \* ARABIC </w:instrText>
+            </w:r>
+            <w:r>
+              <w:fldChar w:fldCharType="separate"/>
+            </w:r>
+            <w:r>
+              <w:rPr>
+                <w:noProof/>
+              </w:rPr>
+              <w:t>5</w:t>
+            </w:r>
+            <w:r>
+              <w:fldChar w:fldCharType="end"/>
+            </w:r>
+            <w:r>
+              <w:t>)</w:t>
+            </w:r>
+          </w:p>
+        </w:tc>
+      </w:tr>
+    </w:tbl>
+    <w:p>
+      <w:pPr>
+        <w:spacing w:line="360" w:lineRule="auto"/>
+        <w:jc w:val="both"/>
+        <w:rPr>
+          <w:szCs w:val="24"/>
+        </w:rPr>
+      </w:pPr>
+    </w:p>
+    <w:p>
+      <w:pPr>
+        <w:spacing w:line="360" w:lineRule="auto"/>
+        <w:jc w:val="both"/>
+        <w:rPr>
+          <w:szCs w:val="24"/>
+        </w:rPr>
+      </w:pPr>
+    </w:p>
+    <w:p>
+      <w:pPr>
+        <w:spacing w:line="360" w:lineRule="auto"/>
+        <w:jc w:val="both"/>
+        <w:rPr>
+          <w:szCs w:val="24"/>
+        </w:rPr>
+      </w:pPr>
     </w:p>
     <w:p/>
-    <w:p>
-      <w:pPr>
-        <w:keepNext/>
-        <w:jc w:val="center"/>
-      </w:pPr>
-      <w:r>
-        <w:rPr>
-          <w:noProof/>
-        </w:rPr>
-        <w:drawing>
-          <wp:inline distT="0" distB="0" distL="0" distR="0" wp14:anchorId="014763DB" wp14:editId="2ACE6F73">
-            <wp:extent cx="3616657" cy="2683534"/>
-            <wp:effectExtent l="0" t="0" r="3175" b="2540"/>
-            <wp:docPr id="5" name="Picture 5" descr="C:\Users\WIN\Masterthesis\Masterthesis\Masterarbeit_daten\2.2.2\scale2.png"/>
-            <wp:cNvGraphicFramePr>
-              <a:graphicFrameLocks xmlns:a="http://schemas.openxmlformats.org/drawingml/2006/main" noChangeAspect="1"/>
-            </wp:cNvGraphicFramePr>
-            <a:graphic xmlns:a="http://schemas.openxmlformats.org/drawingml/2006/main">
-              <a:graphicData uri="http://schemas.openxmlformats.org/drawingml/2006/picture">
-                <pic:pic xmlns:pic="http://schemas.openxmlformats.org/drawingml/2006/picture">
-                  <pic:nvPicPr>
-                    <pic:cNvPr id="0" name="Picture 4" descr="C:\Users\WIN\Masterthesis\Masterthesis\Masterarbeit_daten\2.2.2\scale2.png"/>
-                    <pic:cNvPicPr>
-                      <a:picLocks noChangeAspect="1" noChangeArrowheads="1"/>
-                    </pic:cNvPicPr>
-                  </pic:nvPicPr>
-                  <pic:blipFill>
-                    <a:blip r:embed="rId10">
-                      <a:extLst>
-                        <a:ext uri="{28A0092B-C50C-407E-A947-70E740481C1C}">
-                          <a14:useLocalDpi xmlns:a14="http://schemas.microsoft.com/office/drawing/2010/main" val="0"/>
-                        </a:ext>
-                      </a:extLst>
-                    </a:blip>
-                    <a:srcRect/>
-                    <a:stretch>
-                      <a:fillRect/>
-                    </a:stretch>
-                  </pic:blipFill>
-                  <pic:spPr bwMode="auto">
-                    <a:xfrm>
-                      <a:off x="0" y="0"/>
-                      <a:ext cx="3617045" cy="2683822"/>
-                    </a:xfrm>
-                    <a:prstGeom prst="rect">
-                      <a:avLst/>
-                    </a:prstGeom>
-                    <a:noFill/>
-                    <a:ln>
-                      <a:noFill/>
-                    </a:ln>
-                  </pic:spPr>
-                </pic:pic>
-              </a:graphicData>
-            </a:graphic>
-          </wp:inline>
-        </w:drawing>
-      </w:r>
-    </w:p>
-    <w:p>
-      <w:pPr>
-        <w:pStyle w:val="Caption"/>
-        <w:jc w:val="center"/>
-      </w:pPr>
-      <w:r>
-        <w:t xml:space="preserve">Figure </w:t>
-      </w:r>
-      <w:fldSimple w:instr=" SEQ Figure \* ARABIC ">
-        <w:r>
-          <w:rPr>
-            <w:noProof/>
-          </w:rPr>
-          <w:t>4</w:t>
-        </w:r>
-      </w:fldSimple>
-      <w:r>
-        <w:t>: Otsu segmentation</w:t>
-      </w:r>
-    </w:p>
     <w:p/>
-    <w:p>
-      <w:bookmarkStart w:id="1" w:name="_GoBack"/>
-      <w:bookmarkEnd w:id="1"/>
-    </w:p>
+    <w:tbl>
+      <w:tblPr>
+        <w:tblStyle w:val="TableGrid"/>
+        <w:tblW w:w="0" w:type="auto"/>
+        <w:tblBorders>
+          <w:top w:val="none" w:sz="0" w:space="0" w:color="auto"/>
+          <w:left w:val="none" w:sz="0" w:space="0" w:color="auto"/>
+          <w:bottom w:val="none" w:sz="0" w:space="0" w:color="auto"/>
+          <w:right w:val="none" w:sz="0" w:space="0" w:color="auto"/>
+          <w:insideH w:val="none" w:sz="0" w:space="0" w:color="auto"/>
+          <w:insideV w:val="none" w:sz="0" w:space="0" w:color="auto"/>
+        </w:tblBorders>
+        <w:tblLook w:val="04A0" w:firstRow="1" w:lastRow="0" w:firstColumn="1" w:lastColumn="0" w:noHBand="0" w:noVBand="1"/>
+      </w:tblPr>
+      <w:tblGrid>
+        <w:gridCol w:w="4788"/>
+        <w:gridCol w:w="4788"/>
+      </w:tblGrid>
+      <w:tr>
+        <w:tc>
+          <w:tcPr>
+            <w:tcW w:w="4788" w:type="dxa"/>
+          </w:tcPr>
+          <w:p>
+            <w:pPr>
+              <w:keepNext/>
+              <w:jc w:val="center"/>
+            </w:pPr>
+            <w:r>
+              <w:rPr>
+                <w:noProof/>
+                <w:szCs w:val="24"/>
+              </w:rPr>
+              <w:drawing>
+                <wp:inline distT="0" distB="0" distL="0" distR="0" wp14:anchorId="71A266E7" wp14:editId="7E52A1ED">
+                  <wp:extent cx="3552719" cy="2667000"/>
+                  <wp:effectExtent l="0" t="0" r="0" b="0"/>
+                  <wp:docPr id="6" name="Picture 6" descr="C:\Users\WIN\Masterthesis\Masterthesis\Masterarbeit_daten\2.2.2\scale5.png"/>
+                  <wp:cNvGraphicFramePr>
+                    <a:graphicFrameLocks xmlns:a="http://schemas.openxmlformats.org/drawingml/2006/main" noChangeAspect="1"/>
+                  </wp:cNvGraphicFramePr>
+                  <a:graphic xmlns:a="http://schemas.openxmlformats.org/drawingml/2006/main">
+                    <a:graphicData uri="http://schemas.openxmlformats.org/drawingml/2006/picture">
+                      <pic:pic xmlns:pic="http://schemas.openxmlformats.org/drawingml/2006/picture">
+                        <pic:nvPicPr>
+                          <pic:cNvPr id="0" name="Picture 2" descr="C:\Users\WIN\Masterthesis\Masterthesis\Masterarbeit_daten\2.2.2\scale5.png"/>
+                          <pic:cNvPicPr>
+                            <a:picLocks noChangeAspect="1" noChangeArrowheads="1"/>
+                          </pic:cNvPicPr>
+                        </pic:nvPicPr>
+                        <pic:blipFill>
+                          <a:blip r:embed="rId10">
+                            <a:extLst>
+                              <a:ext uri="{28A0092B-C50C-407E-A947-70E740481C1C}">
+                                <a14:useLocalDpi xmlns:a14="http://schemas.microsoft.com/office/drawing/2010/main" val="0"/>
+                              </a:ext>
+                            </a:extLst>
+                          </a:blip>
+                          <a:srcRect/>
+                          <a:stretch>
+                            <a:fillRect/>
+                          </a:stretch>
+                        </pic:blipFill>
+                        <pic:spPr bwMode="auto">
+                          <a:xfrm>
+                            <a:off x="0" y="0"/>
+                            <a:ext cx="3562348" cy="2674228"/>
+                          </a:xfrm>
+                          <a:prstGeom prst="rect">
+                            <a:avLst/>
+                          </a:prstGeom>
+                          <a:noFill/>
+                          <a:ln>
+                            <a:noFill/>
+                          </a:ln>
+                        </pic:spPr>
+                      </pic:pic>
+                    </a:graphicData>
+                  </a:graphic>
+                </wp:inline>
+              </w:drawing>
+            </w:r>
+          </w:p>
+          <w:p>
+            <w:pPr>
+              <w:pStyle w:val="Caption"/>
+              <w:jc w:val="center"/>
+            </w:pPr>
+            <w:r>
+              <w:t xml:space="preserve">Figure </w:t>
+            </w:r>
+            <w:r>
+              <w:fldChar w:fldCharType="begin"/>
+            </w:r>
+            <w:r>
+              <w:instrText xml:space="preserve"> SEQ Figure \* ARABIC </w:instrText>
+            </w:r>
+            <w:r>
+              <w:fldChar w:fldCharType="separate"/>
+            </w:r>
+            <w:r>
+              <w:rPr>
+                <w:noProof/>
+              </w:rPr>
+              <w:t>4</w:t>
+            </w:r>
+            <w:r>
+              <w:fldChar w:fldCharType="end"/>
+            </w:r>
+            <w:r>
+              <w:t xml:space="preserve">: </w:t>
+            </w:r>
+            <w:r>
+              <w:t>Value channel (brightness) of HSV color image</w:t>
+            </w:r>
+          </w:p>
+          <w:p>
+            <w:pPr>
+              <w:pStyle w:val="Caption"/>
+            </w:pPr>
+          </w:p>
+        </w:tc>
+        <w:tc>
+          <w:tcPr>
+            <w:tcW w:w="4788" w:type="dxa"/>
+          </w:tcPr>
+          <w:p>
+            <w:pPr>
+              <w:keepNext/>
+              <w:jc w:val="center"/>
+            </w:pPr>
+            <w:r>
+              <w:rPr>
+                <w:noProof/>
+              </w:rPr>
+              <w:drawing>
+                <wp:inline distT="0" distB="0" distL="0" distR="0" wp14:anchorId="6B6A9918" wp14:editId="73802287">
+                  <wp:extent cx="3555703" cy="2669240"/>
+                  <wp:effectExtent l="0" t="0" r="6985" b="0"/>
+                  <wp:docPr id="4" name="Picture 4"/>
+                  <wp:cNvGraphicFramePr>
+                    <a:graphicFrameLocks xmlns:a="http://schemas.openxmlformats.org/drawingml/2006/main" noChangeAspect="1"/>
+                  </wp:cNvGraphicFramePr>
+                  <a:graphic xmlns:a="http://schemas.openxmlformats.org/drawingml/2006/main">
+                    <a:graphicData uri="http://schemas.openxmlformats.org/drawingml/2006/picture">
+                      <pic:pic xmlns:pic="http://schemas.openxmlformats.org/drawingml/2006/picture">
+                        <pic:nvPicPr>
+                          <pic:cNvPr id="0" name="Picture 3" descr="C:\Users\WIN\Masterthesis\Masterthesis\Masterarbeit_daten\2.2.2\scale4.png"/>
+                          <pic:cNvPicPr>
+                            <a:picLocks noChangeAspect="1" noChangeArrowheads="1"/>
+                          </pic:cNvPicPr>
+                        </pic:nvPicPr>
+                        <pic:blipFill>
+                          <a:blip r:embed="rId11">
+                            <a:extLst>
+                              <a:ext uri="{28A0092B-C50C-407E-A947-70E740481C1C}">
+                                <a14:useLocalDpi xmlns:a14="http://schemas.microsoft.com/office/drawing/2010/main" val="0"/>
+                              </a:ext>
+                            </a:extLst>
+                          </a:blip>
+                          <a:stretch>
+                            <a:fillRect/>
+                          </a:stretch>
+                        </pic:blipFill>
+                        <pic:spPr bwMode="auto">
+                          <a:xfrm>
+                            <a:off x="0" y="0"/>
+                            <a:ext cx="3555703" cy="2669240"/>
+                          </a:xfrm>
+                          <a:prstGeom prst="rect">
+                            <a:avLst/>
+                          </a:prstGeom>
+                          <a:noFill/>
+                          <a:ln>
+                            <a:noFill/>
+                          </a:ln>
+                        </pic:spPr>
+                      </pic:pic>
+                    </a:graphicData>
+                  </a:graphic>
+                </wp:inline>
+              </w:drawing>
+            </w:r>
+          </w:p>
+          <w:p>
+            <w:pPr>
+              <w:pStyle w:val="Caption"/>
+              <w:jc w:val="center"/>
+            </w:pPr>
+            <w:r>
+              <w:t xml:space="preserve">Figure </w:t>
+            </w:r>
+            <w:r>
+              <w:fldChar w:fldCharType="begin"/>
+            </w:r>
+            <w:r>
+              <w:instrText xml:space="preserve"> SEQ Figure \* ARABIC </w:instrText>
+            </w:r>
+            <w:r>
+              <w:fldChar w:fldCharType="separate"/>
+            </w:r>
+            <w:r>
+              <w:rPr>
+                <w:noProof/>
+              </w:rPr>
+              <w:t>5</w:t>
+            </w:r>
+            <w:r>
+              <w:rPr>
+                <w:noProof/>
+              </w:rPr>
+              <w:fldChar w:fldCharType="end"/>
+            </w:r>
+            <w:r>
+              <w:t>: Cosine transform filtered image</w:t>
+            </w:r>
+          </w:p>
+          <w:p/>
+        </w:tc>
+      </w:tr>
+      <w:tr>
+        <w:tc>
+          <w:tcPr>
+            <w:tcW w:w="4788" w:type="dxa"/>
+          </w:tcPr>
+          <w:p>
+            <w:pPr>
+              <w:keepNext/>
+              <w:jc w:val="center"/>
+            </w:pPr>
+            <w:r>
+              <w:rPr>
+                <w:noProof/>
+              </w:rPr>
+              <w:drawing>
+                <wp:inline distT="0" distB="0" distL="0" distR="0" wp14:anchorId="15B99C24" wp14:editId="0CA7D7BD">
+                  <wp:extent cx="3575128" cy="2683822"/>
+                  <wp:effectExtent l="0" t="0" r="6350" b="2540"/>
+                  <wp:docPr id="5" name="Picture 5"/>
+                  <wp:cNvGraphicFramePr>
+                    <a:graphicFrameLocks xmlns:a="http://schemas.openxmlformats.org/drawingml/2006/main" noChangeAspect="1"/>
+                  </wp:cNvGraphicFramePr>
+                  <a:graphic xmlns:a="http://schemas.openxmlformats.org/drawingml/2006/main">
+                    <a:graphicData uri="http://schemas.openxmlformats.org/drawingml/2006/picture">
+                      <pic:pic xmlns:pic="http://schemas.openxmlformats.org/drawingml/2006/picture">
+                        <pic:nvPicPr>
+                          <pic:cNvPr id="0" name="Picture 4" descr="C:\Users\WIN\Masterthesis\Masterthesis\Masterarbeit_daten\2.2.2\scale2.png"/>
+                          <pic:cNvPicPr>
+                            <a:picLocks noChangeAspect="1" noChangeArrowheads="1"/>
+                          </pic:cNvPicPr>
+                        </pic:nvPicPr>
+                        <pic:blipFill>
+                          <a:blip r:embed="rId12">
+                            <a:extLst>
+                              <a:ext uri="{28A0092B-C50C-407E-A947-70E740481C1C}">
+                                <a14:useLocalDpi xmlns:a14="http://schemas.microsoft.com/office/drawing/2010/main" val="0"/>
+                              </a:ext>
+                            </a:extLst>
+                          </a:blip>
+                          <a:stretch>
+                            <a:fillRect/>
+                          </a:stretch>
+                        </pic:blipFill>
+                        <pic:spPr bwMode="auto">
+                          <a:xfrm>
+                            <a:off x="0" y="0"/>
+                            <a:ext cx="3575128" cy="2683822"/>
+                          </a:xfrm>
+                          <a:prstGeom prst="rect">
+                            <a:avLst/>
+                          </a:prstGeom>
+                          <a:noFill/>
+                          <a:ln>
+                            <a:noFill/>
+                          </a:ln>
+                        </pic:spPr>
+                      </pic:pic>
+                    </a:graphicData>
+                  </a:graphic>
+                </wp:inline>
+              </w:drawing>
+            </w:r>
+          </w:p>
+          <w:p>
+            <w:pPr>
+              <w:pStyle w:val="Caption"/>
+              <w:jc w:val="center"/>
+            </w:pPr>
+            <w:r>
+              <w:t xml:space="preserve">Figure </w:t>
+            </w:r>
+            <w:r>
+              <w:fldChar w:fldCharType="begin"/>
+            </w:r>
+            <w:r>
+              <w:instrText xml:space="preserve"> SEQ Figure \* ARABIC </w:instrText>
+            </w:r>
+            <w:r>
+              <w:fldChar w:fldCharType="separate"/>
+            </w:r>
+            <w:r>
+              <w:rPr>
+                <w:noProof/>
+              </w:rPr>
+              <w:t>6</w:t>
+            </w:r>
+            <w:r>
+              <w:rPr>
+                <w:noProof/>
+              </w:rPr>
+              <w:fldChar w:fldCharType="end"/>
+            </w:r>
+            <w:r>
+              <w:t xml:space="preserve">: Otsu </w:t>
+            </w:r>
+            <w:proofErr w:type="spellStart"/>
+            <w:r>
+              <w:t>thresholding</w:t>
+            </w:r>
+            <w:proofErr w:type="spellEnd"/>
+          </w:p>
+          <w:p/>
+        </w:tc>
+        <w:tc>
+          <w:tcPr>
+            <w:tcW w:w="4788" w:type="dxa"/>
+          </w:tcPr>
+          <w:p>
+            <w:pPr>
+              <w:keepNext/>
+              <w:jc w:val="center"/>
+            </w:pPr>
+            <w:r>
+              <w:rPr>
+                <w:noProof/>
+              </w:rPr>
+              <w:drawing>
+                <wp:inline distT="0" distB="0" distL="0" distR="0" wp14:anchorId="1E0C2C27" wp14:editId="54069A60">
+                  <wp:extent cx="3578096" cy="2686050"/>
+                  <wp:effectExtent l="0" t="0" r="3810" b="0"/>
+                  <wp:docPr id="9" name="Picture 9" descr="C:\Users\WIN\Masterthesis\Masterthesis\Masterarbeit_daten\2.2.2\scale6.png"/>
+                  <wp:cNvGraphicFramePr>
+                    <a:graphicFrameLocks xmlns:a="http://schemas.openxmlformats.org/drawingml/2006/main" noChangeAspect="1"/>
+                  </wp:cNvGraphicFramePr>
+                  <a:graphic xmlns:a="http://schemas.openxmlformats.org/drawingml/2006/main">
+                    <a:graphicData uri="http://schemas.openxmlformats.org/drawingml/2006/picture">
+                      <pic:pic xmlns:pic="http://schemas.openxmlformats.org/drawingml/2006/picture">
+                        <pic:nvPicPr>
+                          <pic:cNvPr id="0" name="Picture 5" descr="C:\Users\WIN\Masterthesis\Masterthesis\Masterarbeit_daten\2.2.2\scale6.png"/>
+                          <pic:cNvPicPr>
+                            <a:picLocks noChangeAspect="1" noChangeArrowheads="1"/>
+                          </pic:cNvPicPr>
+                        </pic:nvPicPr>
+                        <pic:blipFill>
+                          <a:blip r:embed="rId13">
+                            <a:extLst>
+                              <a:ext uri="{28A0092B-C50C-407E-A947-70E740481C1C}">
+                                <a14:useLocalDpi xmlns:a14="http://schemas.microsoft.com/office/drawing/2010/main" val="0"/>
+                              </a:ext>
+                            </a:extLst>
+                          </a:blip>
+                          <a:srcRect/>
+                          <a:stretch>
+                            <a:fillRect/>
+                          </a:stretch>
+                        </pic:blipFill>
+                        <pic:spPr bwMode="auto">
+                          <a:xfrm>
+                            <a:off x="0" y="0"/>
+                            <a:ext cx="3578096" cy="2686050"/>
+                          </a:xfrm>
+                          <a:prstGeom prst="rect">
+                            <a:avLst/>
+                          </a:prstGeom>
+                          <a:noFill/>
+                          <a:ln>
+                            <a:noFill/>
+                          </a:ln>
+                        </pic:spPr>
+                      </pic:pic>
+                    </a:graphicData>
+                  </a:graphic>
+                </wp:inline>
+              </w:drawing>
+            </w:r>
+          </w:p>
+          <w:p>
+            <w:pPr>
+              <w:pStyle w:val="Caption"/>
+              <w:jc w:val="center"/>
+            </w:pPr>
+            <w:r>
+              <w:t xml:space="preserve">Figure </w:t>
+            </w:r>
+            <w:r>
+              <w:fldChar w:fldCharType="begin"/>
+            </w:r>
+            <w:r>
+              <w:instrText xml:space="preserve"> SEQ Figure \* ARABIC </w:instrText>
+            </w:r>
+            <w:r>
+              <w:fldChar w:fldCharType="separate"/>
+            </w:r>
+            <w:r>
+              <w:rPr>
+                <w:noProof/>
+              </w:rPr>
+              <w:t>7</w:t>
+            </w:r>
+            <w:r>
+              <w:fldChar w:fldCharType="end"/>
+            </w:r>
+            <w:r>
+              <w:t xml:space="preserve">: </w:t>
+            </w:r>
+            <w:r>
+              <w:t>Blobs of the scaling symbol</w:t>
+            </w:r>
+          </w:p>
+          <w:p/>
+        </w:tc>
+      </w:tr>
+    </w:tbl>
+    <w:p/>
+    <w:p/>
+    <w:p/>
     <w:p>
       <w:pPr>
         <w:pStyle w:val="Heading2"/>
@@ -978,7 +3312,6 @@
         <w:spacing w:before="40" w:line="254" w:lineRule="auto"/>
       </w:pPr>
       <w:r>
-        <w:lastRenderedPageBreak/>
         <w:t>Electronic component detection based on color based background detection</w:t>
       </w:r>
     </w:p>
@@ -1148,6 +3481,7 @@
     <w:p>
       <w:proofErr w:type="spellStart"/>
       <w:r>
+        <w:lastRenderedPageBreak/>
         <w:t>Asfd</w:t>
       </w:r>
       <w:proofErr w:type="spellEnd"/>
@@ -1185,7 +3519,6 @@
         <w:spacing w:before="240" w:line="254" w:lineRule="auto"/>
       </w:pPr>
       <w:r>
-        <w:lastRenderedPageBreak/>
         <w:t>Classification</w:t>
       </w:r>
     </w:p>
@@ -1343,6 +3676,7 @@
         <w:spacing w:before="40" w:line="254" w:lineRule="auto"/>
       </w:pPr>
       <w:r>
+        <w:lastRenderedPageBreak/>
         <w:t xml:space="preserve">Optical character recognition with </w:t>
       </w:r>
       <w:proofErr w:type="spellStart"/>
@@ -1411,7 +3745,6 @@
         <w:spacing w:before="240" w:line="254" w:lineRule="auto"/>
       </w:pPr>
       <w:r>
-        <w:lastRenderedPageBreak/>
         <w:t>Experimental results</w:t>
       </w:r>
     </w:p>
@@ -1552,6 +3885,7 @@
     <w:p>
       <w:proofErr w:type="spellStart"/>
       <w:r>
+        <w:lastRenderedPageBreak/>
         <w:t>Safd</w:t>
       </w:r>
       <w:proofErr w:type="spellEnd"/>
@@ -1614,7 +3948,6 @@
         <w:spacing w:before="40" w:line="254" w:lineRule="auto"/>
       </w:pPr>
       <w:r>
-        <w:lastRenderedPageBreak/>
         <w:t>ILCD format for LCA-data exchange</w:t>
       </w:r>
     </w:p>
@@ -5231,6 +7564,10 @@
   <w:style w:type="paragraph" w:default="1" w:styleId="Normal">
     <w:name w:val="Normal"/>
     <w:qFormat/>
+    <w:rsid w:val="00AA06D2"/>
+    <w:rPr>
+      <w:sz w:val="24"/>
+    </w:rPr>
   </w:style>
   <w:style w:type="paragraph" w:styleId="Heading1">
     <w:name w:val="heading 1"/>
@@ -5468,6 +7805,42 @@
       <w:szCs w:val="18"/>
     </w:rPr>
   </w:style>
+  <w:style w:type="table" w:styleId="TableGrid">
+    <w:name w:val="Table Grid"/>
+    <w:basedOn w:val="TableNormal"/>
+    <w:uiPriority w:val="59"/>
+    <w:rsid w:val="00FF360C"/>
+    <w:pPr>
+      <w:spacing w:after="0" w:line="240" w:lineRule="auto"/>
+    </w:pPr>
+    <w:tblPr>
+      <w:tblInd w:w="0" w:type="dxa"/>
+      <w:tblBorders>
+        <w:top w:val="single" w:sz="4" w:space="0" w:color="auto"/>
+        <w:left w:val="single" w:sz="4" w:space="0" w:color="auto"/>
+        <w:bottom w:val="single" w:sz="4" w:space="0" w:color="auto"/>
+        <w:right w:val="single" w:sz="4" w:space="0" w:color="auto"/>
+        <w:insideH w:val="single" w:sz="4" w:space="0" w:color="auto"/>
+        <w:insideV w:val="single" w:sz="4" w:space="0" w:color="auto"/>
+      </w:tblBorders>
+      <w:tblCellMar>
+        <w:top w:w="0" w:type="dxa"/>
+        <w:left w:w="108" w:type="dxa"/>
+        <w:bottom w:w="0" w:type="dxa"/>
+        <w:right w:w="108" w:type="dxa"/>
+      </w:tblCellMar>
+    </w:tblPr>
+  </w:style>
+  <w:style w:type="character" w:styleId="PlaceholderText">
+    <w:name w:val="Placeholder Text"/>
+    <w:basedOn w:val="DefaultParagraphFont"/>
+    <w:uiPriority w:val="99"/>
+    <w:semiHidden/>
+    <w:rsid w:val="00FF360C"/>
+    <w:rPr>
+      <w:color w:val="808080"/>
+    </w:rPr>
+  </w:style>
 </w:styles>
 </file>
 
@@ -5630,6 +8003,10 @@
   <w:style w:type="paragraph" w:default="1" w:styleId="Normal">
     <w:name w:val="Normal"/>
     <w:qFormat/>
+    <w:rsid w:val="00AA06D2"/>
+    <w:rPr>
+      <w:sz w:val="24"/>
+    </w:rPr>
   </w:style>
   <w:style w:type="paragraph" w:styleId="Heading1">
     <w:name w:val="heading 1"/>
@@ -5867,7 +8244,531 @@
       <w:szCs w:val="18"/>
     </w:rPr>
   </w:style>
+  <w:style w:type="table" w:styleId="TableGrid">
+    <w:name w:val="Table Grid"/>
+    <w:basedOn w:val="TableNormal"/>
+    <w:uiPriority w:val="59"/>
+    <w:rsid w:val="00FF360C"/>
+    <w:pPr>
+      <w:spacing w:after="0" w:line="240" w:lineRule="auto"/>
+    </w:pPr>
+    <w:tblPr>
+      <w:tblInd w:w="0" w:type="dxa"/>
+      <w:tblBorders>
+        <w:top w:val="single" w:sz="4" w:space="0" w:color="auto"/>
+        <w:left w:val="single" w:sz="4" w:space="0" w:color="auto"/>
+        <w:bottom w:val="single" w:sz="4" w:space="0" w:color="auto"/>
+        <w:right w:val="single" w:sz="4" w:space="0" w:color="auto"/>
+        <w:insideH w:val="single" w:sz="4" w:space="0" w:color="auto"/>
+        <w:insideV w:val="single" w:sz="4" w:space="0" w:color="auto"/>
+      </w:tblBorders>
+      <w:tblCellMar>
+        <w:top w:w="0" w:type="dxa"/>
+        <w:left w:w="108" w:type="dxa"/>
+        <w:bottom w:w="0" w:type="dxa"/>
+        <w:right w:w="108" w:type="dxa"/>
+      </w:tblCellMar>
+    </w:tblPr>
+  </w:style>
+  <w:style w:type="character" w:styleId="PlaceholderText">
+    <w:name w:val="Placeholder Text"/>
+    <w:basedOn w:val="DefaultParagraphFont"/>
+    <w:uiPriority w:val="99"/>
+    <w:semiHidden/>
+    <w:rsid w:val="00FF360C"/>
+    <w:rPr>
+      <w:color w:val="808080"/>
+    </w:rPr>
+  </w:style>
 </w:styles>
+</file>
+
+<file path=word/glossary/document.xml><?xml version="1.0" encoding="utf-8"?>
+<w:glossaryDocument xmlns:wpc="http://schemas.microsoft.com/office/word/2010/wordprocessingCanvas" xmlns:mc="http://schemas.openxmlformats.org/markup-compatibility/2006" xmlns:o="urn:schemas-microsoft-com:office:office" xmlns:r="http://schemas.openxmlformats.org/officeDocument/2006/relationships" xmlns:m="http://schemas.openxmlformats.org/officeDocument/2006/math" xmlns:v="urn:schemas-microsoft-com:vml" xmlns:wp14="http://schemas.microsoft.com/office/word/2010/wordprocessingDrawing" xmlns:wp="http://schemas.openxmlformats.org/drawingml/2006/wordprocessingDrawing" xmlns:w10="urn:schemas-microsoft-com:office:word" xmlns:w="http://schemas.openxmlformats.org/wordprocessingml/2006/main" xmlns:w14="http://schemas.microsoft.com/office/word/2010/wordml" xmlns:wpg="http://schemas.microsoft.com/office/word/2010/wordprocessingGroup" xmlns:wpi="http://schemas.microsoft.com/office/word/2010/wordprocessingInk" xmlns:wne="http://schemas.microsoft.com/office/word/2006/wordml" xmlns:wps="http://schemas.microsoft.com/office/word/2010/wordprocessingShape" mc:Ignorable="w14 wp14"/>
+</file>
+
+<file path=word/glossary/fontTable.xml><?xml version="1.0" encoding="utf-8"?>
+<w:fonts xmlns:mc="http://schemas.openxmlformats.org/markup-compatibility/2006" xmlns:r="http://schemas.openxmlformats.org/officeDocument/2006/relationships" xmlns:w="http://schemas.openxmlformats.org/wordprocessingml/2006/main" xmlns:w14="http://schemas.microsoft.com/office/word/2010/wordml" mc:Ignorable="w14">
+  <w:font w:name="Times New Roman">
+    <w:panose1 w:val="02020603050405020304"/>
+    <w:charset w:val="00"/>
+    <w:family w:val="roman"/>
+    <w:pitch w:val="variable"/>
+    <w:sig w:usb0="E0002AEF" w:usb1="C0007841" w:usb2="00000009" w:usb3="00000000" w:csb0="000001FF" w:csb1="00000000"/>
+  </w:font>
+  <w:font w:name="Calibri">
+    <w:panose1 w:val="020F0502020204030204"/>
+    <w:charset w:val="00"/>
+    <w:family w:val="swiss"/>
+    <w:pitch w:val="variable"/>
+    <w:sig w:usb0="E10002FF" w:usb1="4000ACFF" w:usb2="00000009" w:usb3="00000000" w:csb0="0000019F" w:csb1="00000000"/>
+  </w:font>
+  <w:font w:name="Cambria">
+    <w:panose1 w:val="02040503050406030204"/>
+    <w:charset w:val="00"/>
+    <w:family w:val="roman"/>
+    <w:pitch w:val="variable"/>
+    <w:sig w:usb0="E00002FF" w:usb1="400004FF" w:usb2="00000000" w:usb3="00000000" w:csb0="0000019F" w:csb1="00000000"/>
+  </w:font>
+  <w:font w:name="Tahoma">
+    <w:panose1 w:val="020B0604030504040204"/>
+    <w:charset w:val="00"/>
+    <w:family w:val="swiss"/>
+    <w:pitch w:val="variable"/>
+    <w:sig w:usb0="E1002AFF" w:usb1="C000605B" w:usb2="00000029" w:usb3="00000000" w:csb0="000101FF" w:csb1="00000000"/>
+  </w:font>
+  <w:font w:name="Cambria Math">
+    <w:panose1 w:val="02040503050406030204"/>
+    <w:charset w:val="00"/>
+    <w:family w:val="roman"/>
+    <w:pitch w:val="variable"/>
+    <w:sig w:usb0="E00002FF" w:usb1="420024FF" w:usb2="00000000" w:usb3="00000000" w:csb0="0000019F" w:csb1="00000000"/>
+  </w:font>
+</w:fonts>
+</file>
+
+<file path=word/glossary/settings.xml><?xml version="1.0" encoding="utf-8"?>
+<w:settings xmlns:mc="http://schemas.openxmlformats.org/markup-compatibility/2006" xmlns:o="urn:schemas-microsoft-com:office:office" xmlns:r="http://schemas.openxmlformats.org/officeDocument/2006/relationships" xmlns:m="http://schemas.openxmlformats.org/officeDocument/2006/math" xmlns:v="urn:schemas-microsoft-com:vml" xmlns:w10="urn:schemas-microsoft-com:office:word" xmlns:w="http://schemas.openxmlformats.org/wordprocessingml/2006/main" xmlns:w14="http://schemas.microsoft.com/office/word/2010/wordml" xmlns:sl="http://schemas.openxmlformats.org/schemaLibrary/2006/main" mc:Ignorable="w14">
+  <w:view w:val="normal"/>
+  <w:defaultTabStop w:val="720"/>
+  <w:characterSpacingControl w:val="doNotCompress"/>
+  <w:compat>
+    <w:useFELayout/>
+    <w:compatSetting w:name="compatibilityMode" w:uri="http://schemas.microsoft.com/office/word" w:val="14"/>
+    <w:compatSetting w:name="overrideTableStyleFontSizeAndJustification" w:uri="http://schemas.microsoft.com/office/word" w:val="1"/>
+    <w:compatSetting w:name="enableOpenTypeFeatures" w:uri="http://schemas.microsoft.com/office/word" w:val="1"/>
+    <w:compatSetting w:name="doNotFlipMirrorIndents" w:uri="http://schemas.microsoft.com/office/word" w:val="1"/>
+  </w:compat>
+  <w:rsids>
+    <w:rsidRoot w:val="004F440D"/>
+    <w:rsid w:val="004F440D"/>
+    <w:rsid w:val="00A17B52"/>
+  </w:rsids>
+  <m:mathPr>
+    <m:mathFont m:val="Cambria Math"/>
+    <m:brkBin m:val="before"/>
+    <m:brkBinSub m:val="--"/>
+    <m:smallFrac m:val="0"/>
+    <m:dispDef/>
+    <m:lMargin m:val="0"/>
+    <m:rMargin m:val="0"/>
+    <m:defJc m:val="centerGroup"/>
+    <m:wrapIndent m:val="1440"/>
+    <m:intLim m:val="subSup"/>
+    <m:naryLim m:val="undOvr"/>
+  </m:mathPr>
+  <w:themeFontLang w:val="en-US"/>
+  <w:clrSchemeMapping w:bg1="light1" w:t1="dark1" w:bg2="light2" w:t2="dark2" w:accent1="accent1" w:accent2="accent2" w:accent3="accent3" w:accent4="accent4" w:accent5="accent5" w:accent6="accent6" w:hyperlink="hyperlink" w:followedHyperlink="followedHyperlink"/>
+  <w:decimalSymbol w:val="."/>
+  <w:listSeparator w:val=","/>
+</w:settings>
+</file>
+
+<file path=word/glossary/styles.xml><?xml version="1.0" encoding="utf-8"?>
+<w:styles xmlns:mc="http://schemas.openxmlformats.org/markup-compatibility/2006" xmlns:r="http://schemas.openxmlformats.org/officeDocument/2006/relationships" xmlns:w="http://schemas.openxmlformats.org/wordprocessingml/2006/main" xmlns:w14="http://schemas.microsoft.com/office/word/2010/wordml" mc:Ignorable="w14">
+  <w:docDefaults>
+    <w:rPrDefault>
+      <w:rPr>
+        <w:rFonts w:asciiTheme="minorHAnsi" w:eastAsiaTheme="minorEastAsia" w:hAnsiTheme="minorHAnsi" w:cstheme="minorBidi"/>
+        <w:sz w:val="22"/>
+        <w:szCs w:val="22"/>
+        <w:lang w:val="en-US" w:eastAsia="en-US" w:bidi="ar-SA"/>
+      </w:rPr>
+    </w:rPrDefault>
+    <w:pPrDefault>
+      <w:pPr>
+        <w:spacing w:after="200" w:line="276" w:lineRule="auto"/>
+      </w:pPr>
+    </w:pPrDefault>
+  </w:docDefaults>
+  <w:latentStyles w:defLockedState="0" w:defUIPriority="99" w:defSemiHidden="1" w:defUnhideWhenUsed="1" w:defQFormat="0" w:count="267">
+    <w:lsdException w:name="Normal" w:semiHidden="0" w:uiPriority="0" w:unhideWhenUsed="0" w:qFormat="1"/>
+    <w:lsdException w:name="heading 1" w:semiHidden="0" w:uiPriority="9" w:unhideWhenUsed="0" w:qFormat="1"/>
+    <w:lsdException w:name="heading 2" w:uiPriority="9" w:qFormat="1"/>
+    <w:lsdException w:name="heading 3" w:uiPriority="9" w:qFormat="1"/>
+    <w:lsdException w:name="heading 4" w:uiPriority="9" w:qFormat="1"/>
+    <w:lsdException w:name="heading 5" w:uiPriority="9" w:qFormat="1"/>
+    <w:lsdException w:name="heading 6" w:uiPriority="9" w:qFormat="1"/>
+    <w:lsdException w:name="heading 7" w:uiPriority="9" w:qFormat="1"/>
+    <w:lsdException w:name="heading 8" w:uiPriority="9" w:qFormat="1"/>
+    <w:lsdException w:name="heading 9" w:uiPriority="9" w:qFormat="1"/>
+    <w:lsdException w:name="toc 1" w:uiPriority="39"/>
+    <w:lsdException w:name="toc 2" w:uiPriority="39"/>
+    <w:lsdException w:name="toc 3" w:uiPriority="39"/>
+    <w:lsdException w:name="toc 4" w:uiPriority="39"/>
+    <w:lsdException w:name="toc 5" w:uiPriority="39"/>
+    <w:lsdException w:name="toc 6" w:uiPriority="39"/>
+    <w:lsdException w:name="toc 7" w:uiPriority="39"/>
+    <w:lsdException w:name="toc 8" w:uiPriority="39"/>
+    <w:lsdException w:name="toc 9" w:uiPriority="39"/>
+    <w:lsdException w:name="caption" w:uiPriority="35" w:qFormat="1"/>
+    <w:lsdException w:name="Title" w:semiHidden="0" w:uiPriority="10" w:unhideWhenUsed="0" w:qFormat="1"/>
+    <w:lsdException w:name="Default Paragraph Font" w:uiPriority="1"/>
+    <w:lsdException w:name="Subtitle" w:semiHidden="0" w:uiPriority="11" w:unhideWhenUsed="0" w:qFormat="1"/>
+    <w:lsdException w:name="Strong" w:semiHidden="0" w:uiPriority="22" w:unhideWhenUsed="0" w:qFormat="1"/>
+    <w:lsdException w:name="Emphasis" w:semiHidden="0" w:uiPriority="20" w:unhideWhenUsed="0" w:qFormat="1"/>
+    <w:lsdException w:name="Table Grid" w:semiHidden="0" w:uiPriority="59" w:unhideWhenUsed="0"/>
+    <w:lsdException w:name="Placeholder Text" w:unhideWhenUsed="0"/>
+    <w:lsdException w:name="No Spacing" w:semiHidden="0" w:uiPriority="1" w:unhideWhenUsed="0" w:qFormat="1"/>
+    <w:lsdException w:name="Light Shading" w:semiHidden="0" w:uiPriority="60" w:unhideWhenUsed="0"/>
+    <w:lsdException w:name="Light List" w:semiHidden="0" w:uiPriority="61" w:unhideWhenUsed="0"/>
+    <w:lsdException w:name="Light Grid" w:semiHidden="0" w:uiPriority="62" w:unhideWhenUsed="0"/>
+    <w:lsdException w:name="Medium Shading 1" w:semiHidden="0" w:uiPriority="63" w:unhideWhenUsed="0"/>
+    <w:lsdException w:name="Medium Shading 2" w:semiHidden="0" w:uiPriority="64" w:unhideWhenUsed="0"/>
+    <w:lsdException w:name="Medium List 1" w:semiHidden="0" w:uiPriority="65" w:unhideWhenUsed="0"/>
+    <w:lsdException w:name="Medium List 2" w:semiHidden="0" w:uiPriority="66" w:unhideWhenUsed="0"/>
+    <w:lsdException w:name="Medium Grid 1" w:semiHidden="0" w:uiPriority="67" w:unhideWhenUsed="0"/>
+    <w:lsdException w:name="Medium Grid 2" w:semiHidden="0" w:uiPriority="68" w:unhideWhenUsed="0"/>
+    <w:lsdException w:name="Medium Grid 3" w:semiHidden="0" w:uiPriority="69" w:unhideWhenUsed="0"/>
+    <w:lsdException w:name="Dark List" w:semiHidden="0" w:uiPriority="70" w:unhideWhenUsed="0"/>
+    <w:lsdException w:name="Colorful Shading" w:semiHidden="0" w:uiPriority="71" w:unhideWhenUsed="0"/>
+    <w:lsdException w:name="Colorful List" w:semiHidden="0" w:uiPriority="72" w:unhideWhenUsed="0"/>
+    <w:lsdException w:name="Colorful Grid" w:semiHidden="0" w:uiPriority="73" w:unhideWhenUsed="0"/>
+    <w:lsdException w:name="Light Shading Accent 1" w:semiHidden="0" w:uiPriority="60" w:unhideWhenUsed="0"/>
+    <w:lsdException w:name="Light List Accent 1" w:semiHidden="0" w:uiPriority="61" w:unhideWhenUsed="0"/>
+    <w:lsdException w:name="Light Grid Accent 1" w:semiHidden="0" w:uiPriority="62" w:unhideWhenUsed="0"/>
+    <w:lsdException w:name="Medium Shading 1 Accent 1" w:semiHidden="0" w:uiPriority="63" w:unhideWhenUsed="0"/>
+    <w:lsdException w:name="Medium Shading 2 Accent 1" w:semiHidden="0" w:uiPriority="64" w:unhideWhenUsed="0"/>
+    <w:lsdException w:name="Medium List 1 Accent 1" w:semiHidden="0" w:uiPriority="65" w:unhideWhenUsed="0"/>
+    <w:lsdException w:name="Revision" w:unhideWhenUsed="0"/>
+    <w:lsdException w:name="List Paragraph" w:semiHidden="0" w:uiPriority="34" w:unhideWhenUsed="0" w:qFormat="1"/>
+    <w:lsdException w:name="Quote" w:semiHidden="0" w:uiPriority="29" w:unhideWhenUsed="0" w:qFormat="1"/>
+    <w:lsdException w:name="Intense Quote" w:semiHidden="0" w:uiPriority="30" w:unhideWhenUsed="0" w:qFormat="1"/>
+    <w:lsdException w:name="Medium List 2 Accent 1" w:semiHidden="0" w:uiPriority="66" w:unhideWhenUsed="0"/>
+    <w:lsdException w:name="Medium Grid 1 Accent 1" w:semiHidden="0" w:uiPriority="67" w:unhideWhenUsed="0"/>
+    <w:lsdException w:name="Medium Grid 2 Accent 1" w:semiHidden="0" w:uiPriority="68" w:unhideWhenUsed="0"/>
+    <w:lsdException w:name="Medium Grid 3 Accent 1" w:semiHidden="0" w:uiPriority="69" w:unhideWhenUsed="0"/>
+    <w:lsdException w:name="Dark List Accent 1" w:semiHidden="0" w:uiPriority="70" w:unhideWhenUsed="0"/>
+    <w:lsdException w:name="Colorful Shading Accent 1" w:semiHidden="0" w:uiPriority="71" w:unhideWhenUsed="0"/>
+    <w:lsdException w:name="Colorful List Accent 1" w:semiHidden="0" w:uiPriority="72" w:unhideWhenUsed="0"/>
+    <w:lsdException w:name="Colorful Grid Accent 1" w:semiHidden="0" w:uiPriority="73" w:unhideWhenUsed="0"/>
+    <w:lsdException w:name="Light Shading Accent 2" w:semiHidden="0" w:uiPriority="60" w:unhideWhenUsed="0"/>
+    <w:lsdException w:name="Light List Accent 2" w:semiHidden="0" w:uiPriority="61" w:unhideWhenUsed="0"/>
+    <w:lsdException w:name="Light Grid Accent 2" w:semiHidden="0" w:uiPriority="62" w:unhideWhenUsed="0"/>
+    <w:lsdException w:name="Medium Shading 1 Accent 2" w:semiHidden="0" w:uiPriority="63" w:unhideWhenUsed="0"/>
+    <w:lsdException w:name="Medium Shading 2 Accent 2" w:semiHidden="0" w:uiPriority="64" w:unhideWhenUsed="0"/>
+    <w:lsdException w:name="Medium List 1 Accent 2" w:semiHidden="0" w:uiPriority="65" w:unhideWhenUsed="0"/>
+    <w:lsdException w:name="Medium List 2 Accent 2" w:semiHidden="0" w:uiPriority="66" w:unhideWhenUsed="0"/>
+    <w:lsdException w:name="Medium Grid 1 Accent 2" w:semiHidden="0" w:uiPriority="67" w:unhideWhenUsed="0"/>
+    <w:lsdException w:name="Medium Grid 2 Accent 2" w:semiHidden="0" w:uiPriority="68" w:unhideWhenUsed="0"/>
+    <w:lsdException w:name="Medium Grid 3 Accent 2" w:semiHidden="0" w:uiPriority="69" w:unhideWhenUsed="0"/>
+    <w:lsdException w:name="Dark List Accent 2" w:semiHidden="0" w:uiPriority="70" w:unhideWhenUsed="0"/>
+    <w:lsdException w:name="Colorful Shading Accent 2" w:semiHidden="0" w:uiPriority="71" w:unhideWhenUsed="0"/>
+    <w:lsdException w:name="Colorful List Accent 2" w:semiHidden="0" w:uiPriority="72" w:unhideWhenUsed="0"/>
+    <w:lsdException w:name="Colorful Grid Accent 2" w:semiHidden="0" w:uiPriority="73" w:unhideWhenUsed="0"/>
+    <w:lsdException w:name="Light Shading Accent 3" w:semiHidden="0" w:uiPriority="60" w:unhideWhenUsed="0"/>
+    <w:lsdException w:name="Light List Accent 3" w:semiHidden="0" w:uiPriority="61" w:unhideWhenUsed="0"/>
+    <w:lsdException w:name="Light Grid Accent 3" w:semiHidden="0" w:uiPriority="62" w:unhideWhenUsed="0"/>
+    <w:lsdException w:name="Medium Shading 1 Accent 3" w:semiHidden="0" w:uiPriority="63" w:unhideWhenUsed="0"/>
+    <w:lsdException w:name="Medium Shading 2 Accent 3" w:semiHidden="0" w:uiPriority="64" w:unhideWhenUsed="0"/>
+    <w:lsdException w:name="Medium List 1 Accent 3" w:semiHidden="0" w:uiPriority="65" w:unhideWhenUsed="0"/>
+    <w:lsdException w:name="Medium List 2 Accent 3" w:semiHidden="0" w:uiPriority="66" w:unhideWhenUsed="0"/>
+    <w:lsdException w:name="Medium Grid 1 Accent 3" w:semiHidden="0" w:uiPriority="67" w:unhideWhenUsed="0"/>
+    <w:lsdException w:name="Medium Grid 2 Accent 3" w:semiHidden="0" w:uiPriority="68" w:unhideWhenUsed="0"/>
+    <w:lsdException w:name="Medium Grid 3 Accent 3" w:semiHidden="0" w:uiPriority="69" w:unhideWhenUsed="0"/>
+    <w:lsdException w:name="Dark List Accent 3" w:semiHidden="0" w:uiPriority="70" w:unhideWhenUsed="0"/>
+    <w:lsdException w:name="Colorful Shading Accent 3" w:semiHidden="0" w:uiPriority="71" w:unhideWhenUsed="0"/>
+    <w:lsdException w:name="Colorful List Accent 3" w:semiHidden="0" w:uiPriority="72" w:unhideWhenUsed="0"/>
+    <w:lsdException w:name="Colorful Grid Accent 3" w:semiHidden="0" w:uiPriority="73" w:unhideWhenUsed="0"/>
+    <w:lsdException w:name="Light Shading Accent 4" w:semiHidden="0" w:uiPriority="60" w:unhideWhenUsed="0"/>
+    <w:lsdException w:name="Light List Accent 4" w:semiHidden="0" w:uiPriority="61" w:unhideWhenUsed="0"/>
+    <w:lsdException w:name="Light Grid Accent 4" w:semiHidden="0" w:uiPriority="62" w:unhideWhenUsed="0"/>
+    <w:lsdException w:name="Medium Shading 1 Accent 4" w:semiHidden="0" w:uiPriority="63" w:unhideWhenUsed="0"/>
+    <w:lsdException w:name="Medium Shading 2 Accent 4" w:semiHidden="0" w:uiPriority="64" w:unhideWhenUsed="0"/>
+    <w:lsdException w:name="Medium List 1 Accent 4" w:semiHidden="0" w:uiPriority="65" w:unhideWhenUsed="0"/>
+    <w:lsdException w:name="Medium List 2 Accent 4" w:semiHidden="0" w:uiPriority="66" w:unhideWhenUsed="0"/>
+    <w:lsdException w:name="Medium Grid 1 Accent 4" w:semiHidden="0" w:uiPriority="67" w:unhideWhenUsed="0"/>
+    <w:lsdException w:name="Medium Grid 2 Accent 4" w:semiHidden="0" w:uiPriority="68" w:unhideWhenUsed="0"/>
+    <w:lsdException w:name="Medium Grid 3 Accent 4" w:semiHidden="0" w:uiPriority="69" w:unhideWhenUsed="0"/>
+    <w:lsdException w:name="Dark List Accent 4" w:semiHidden="0" w:uiPriority="70" w:unhideWhenUsed="0"/>
+    <w:lsdException w:name="Colorful Shading Accent 4" w:semiHidden="0" w:uiPriority="71" w:unhideWhenUsed="0"/>
+    <w:lsdException w:name="Colorful List Accent 4" w:semiHidden="0" w:uiPriority="72" w:unhideWhenUsed="0"/>
+    <w:lsdException w:name="Colorful Grid Accent 4" w:semiHidden="0" w:uiPriority="73" w:unhideWhenUsed="0"/>
+    <w:lsdException w:name="Light Shading Accent 5" w:semiHidden="0" w:uiPriority="60" w:unhideWhenUsed="0"/>
+    <w:lsdException w:name="Light List Accent 5" w:semiHidden="0" w:uiPriority="61" w:unhideWhenUsed="0"/>
+    <w:lsdException w:name="Light Grid Accent 5" w:semiHidden="0" w:uiPriority="62" w:unhideWhenUsed="0"/>
+    <w:lsdException w:name="Medium Shading 1 Accent 5" w:semiHidden="0" w:uiPriority="63" w:unhideWhenUsed="0"/>
+    <w:lsdException w:name="Medium Shading 2 Accent 5" w:semiHidden="0" w:uiPriority="64" w:unhideWhenUsed="0"/>
+    <w:lsdException w:name="Medium List 1 Accent 5" w:semiHidden="0" w:uiPriority="65" w:unhideWhenUsed="0"/>
+    <w:lsdException w:name="Medium List 2 Accent 5" w:semiHidden="0" w:uiPriority="66" w:unhideWhenUsed="0"/>
+    <w:lsdException w:name="Medium Grid 1 Accent 5" w:semiHidden="0" w:uiPriority="67" w:unhideWhenUsed="0"/>
+    <w:lsdException w:name="Medium Grid 2 Accent 5" w:semiHidden="0" w:uiPriority="68" w:unhideWhenUsed="0"/>
+    <w:lsdException w:name="Medium Grid 3 Accent 5" w:semiHidden="0" w:uiPriority="69" w:unhideWhenUsed="0"/>
+    <w:lsdException w:name="Dark List Accent 5" w:semiHidden="0" w:uiPriority="70" w:unhideWhenUsed="0"/>
+    <w:lsdException w:name="Colorful Shading Accent 5" w:semiHidden="0" w:uiPriority="71" w:unhideWhenUsed="0"/>
+    <w:lsdException w:name="Colorful List Accent 5" w:semiHidden="0" w:uiPriority="72" w:unhideWhenUsed="0"/>
+    <w:lsdException w:name="Colorful Grid Accent 5" w:semiHidden="0" w:uiPriority="73" w:unhideWhenUsed="0"/>
+    <w:lsdException w:name="Light Shading Accent 6" w:semiHidden="0" w:uiPriority="60" w:unhideWhenUsed="0"/>
+    <w:lsdException w:name="Light List Accent 6" w:semiHidden="0" w:uiPriority="61" w:unhideWhenUsed="0"/>
+    <w:lsdException w:name="Light Grid Accent 6" w:semiHidden="0" w:uiPriority="62" w:unhideWhenUsed="0"/>
+    <w:lsdException w:name="Medium Shading 1 Accent 6" w:semiHidden="0" w:uiPriority="63" w:unhideWhenUsed="0"/>
+    <w:lsdException w:name="Medium Shading 2 Accent 6" w:semiHidden="0" w:uiPriority="64" w:unhideWhenUsed="0"/>
+    <w:lsdException w:name="Medium List 1 Accent 6" w:semiHidden="0" w:uiPriority="65" w:unhideWhenUsed="0"/>
+    <w:lsdException w:name="Medium List 2 Accent 6" w:semiHidden="0" w:uiPriority="66" w:unhideWhenUsed="0"/>
+    <w:lsdException w:name="Medium Grid 1 Accent 6" w:semiHidden="0" w:uiPriority="67" w:unhideWhenUsed="0"/>
+    <w:lsdException w:name="Medium Grid 2 Accent 6" w:semiHidden="0" w:uiPriority="68" w:unhideWhenUsed="0"/>
+    <w:lsdException w:name="Medium Grid 3 Accent 6" w:semiHidden="0" w:uiPriority="69" w:unhideWhenUsed="0"/>
+    <w:lsdException w:name="Dark List Accent 6" w:semiHidden="0" w:uiPriority="70" w:unhideWhenUsed="0"/>
+    <w:lsdException w:name="Colorful Shading Accent 6" w:semiHidden="0" w:uiPriority="71" w:unhideWhenUsed="0"/>
+    <w:lsdException w:name="Colorful List Accent 6" w:semiHidden="0" w:uiPriority="72" w:unhideWhenUsed="0"/>
+    <w:lsdException w:name="Colorful Grid Accent 6" w:semiHidden="0" w:uiPriority="73" w:unhideWhenUsed="0"/>
+    <w:lsdException w:name="Subtle Emphasis" w:semiHidden="0" w:uiPriority="19" w:unhideWhenUsed="0" w:qFormat="1"/>
+    <w:lsdException w:name="Intense Emphasis" w:semiHidden="0" w:uiPriority="21" w:unhideWhenUsed="0" w:qFormat="1"/>
+    <w:lsdException w:name="Subtle Reference" w:semiHidden="0" w:uiPriority="31" w:unhideWhenUsed="0" w:qFormat="1"/>
+    <w:lsdException w:name="Intense Reference" w:semiHidden="0" w:uiPriority="32" w:unhideWhenUsed="0" w:qFormat="1"/>
+    <w:lsdException w:name="Book Title" w:semiHidden="0" w:uiPriority="33" w:unhideWhenUsed="0" w:qFormat="1"/>
+    <w:lsdException w:name="Bibliography" w:uiPriority="37"/>
+    <w:lsdException w:name="TOC Heading" w:uiPriority="39" w:qFormat="1"/>
+  </w:latentStyles>
+  <w:style w:type="paragraph" w:default="1" w:styleId="Normal">
+    <w:name w:val="Normal"/>
+    <w:qFormat/>
+  </w:style>
+  <w:style w:type="character" w:default="1" w:styleId="DefaultParagraphFont">
+    <w:name w:val="Default Paragraph Font"/>
+    <w:uiPriority w:val="1"/>
+    <w:semiHidden/>
+    <w:unhideWhenUsed/>
+  </w:style>
+  <w:style w:type="table" w:default="1" w:styleId="TableNormal">
+    <w:name w:val="Normal Table"/>
+    <w:uiPriority w:val="99"/>
+    <w:semiHidden/>
+    <w:unhideWhenUsed/>
+    <w:tblPr>
+      <w:tblInd w:w="0" w:type="dxa"/>
+      <w:tblCellMar>
+        <w:top w:w="0" w:type="dxa"/>
+        <w:left w:w="108" w:type="dxa"/>
+        <w:bottom w:w="0" w:type="dxa"/>
+        <w:right w:w="108" w:type="dxa"/>
+      </w:tblCellMar>
+    </w:tblPr>
+  </w:style>
+  <w:style w:type="numbering" w:default="1" w:styleId="NoList">
+    <w:name w:val="No List"/>
+    <w:uiPriority w:val="99"/>
+    <w:semiHidden/>
+    <w:unhideWhenUsed/>
+  </w:style>
+  <w:style w:type="character" w:styleId="PlaceholderText">
+    <w:name w:val="Placeholder Text"/>
+    <w:basedOn w:val="DefaultParagraphFont"/>
+    <w:uiPriority w:val="99"/>
+    <w:semiHidden/>
+    <w:rsid w:val="004F440D"/>
+    <w:rPr>
+      <w:color w:val="808080"/>
+    </w:rPr>
+  </w:style>
+</w:styles>
+</file>
+
+<file path=word/glossary/stylesWithEffects.xml><?xml version="1.0" encoding="utf-8"?>
+<w:styles xmlns:wpc="http://schemas.microsoft.com/office/word/2010/wordprocessingCanvas" xmlns:mc="http://schemas.openxmlformats.org/markup-compatibility/2006" xmlns:o="urn:schemas-microsoft-com:office:office" xmlns:r="http://schemas.openxmlformats.org/officeDocument/2006/relationships" xmlns:m="http://schemas.openxmlformats.org/officeDocument/2006/math" xmlns:v="urn:schemas-microsoft-com:vml" xmlns:wp14="http://schemas.microsoft.com/office/word/2010/wordprocessingDrawing" xmlns:wp="http://schemas.openxmlformats.org/drawingml/2006/wordprocessingDrawing" xmlns:w10="urn:schemas-microsoft-com:office:word" xmlns:w="http://schemas.openxmlformats.org/wordprocessingml/2006/main" xmlns:w14="http://schemas.microsoft.com/office/word/2010/wordml" xmlns:wpg="http://schemas.microsoft.com/office/word/2010/wordprocessingGroup" xmlns:wpi="http://schemas.microsoft.com/office/word/2010/wordprocessingInk" xmlns:wne="http://schemas.microsoft.com/office/word/2006/wordml" xmlns:wps="http://schemas.microsoft.com/office/word/2010/wordprocessingShape" mc:Ignorable="w14 wp14">
+  <w:docDefaults>
+    <w:rPrDefault>
+      <w:rPr>
+        <w:rFonts w:asciiTheme="minorHAnsi" w:eastAsiaTheme="minorEastAsia" w:hAnsiTheme="minorHAnsi" w:cstheme="minorBidi"/>
+        <w:sz w:val="22"/>
+        <w:szCs w:val="22"/>
+        <w:lang w:val="en-US" w:eastAsia="en-US" w:bidi="ar-SA"/>
+      </w:rPr>
+    </w:rPrDefault>
+    <w:pPrDefault>
+      <w:pPr>
+        <w:spacing w:after="200" w:line="276" w:lineRule="auto"/>
+      </w:pPr>
+    </w:pPrDefault>
+  </w:docDefaults>
+  <w:latentStyles w:defLockedState="0" w:defUIPriority="99" w:defSemiHidden="1" w:defUnhideWhenUsed="1" w:defQFormat="0" w:count="267">
+    <w:lsdException w:name="Normal" w:semiHidden="0" w:uiPriority="0" w:unhideWhenUsed="0" w:qFormat="1"/>
+    <w:lsdException w:name="heading 1" w:semiHidden="0" w:uiPriority="9" w:unhideWhenUsed="0" w:qFormat="1"/>
+    <w:lsdException w:name="heading 2" w:uiPriority="9" w:qFormat="1"/>
+    <w:lsdException w:name="heading 3" w:uiPriority="9" w:qFormat="1"/>
+    <w:lsdException w:name="heading 4" w:uiPriority="9" w:qFormat="1"/>
+    <w:lsdException w:name="heading 5" w:uiPriority="9" w:qFormat="1"/>
+    <w:lsdException w:name="heading 6" w:uiPriority="9" w:qFormat="1"/>
+    <w:lsdException w:name="heading 7" w:uiPriority="9" w:qFormat="1"/>
+    <w:lsdException w:name="heading 8" w:uiPriority="9" w:qFormat="1"/>
+    <w:lsdException w:name="heading 9" w:uiPriority="9" w:qFormat="1"/>
+    <w:lsdException w:name="toc 1" w:uiPriority="39"/>
+    <w:lsdException w:name="toc 2" w:uiPriority="39"/>
+    <w:lsdException w:name="toc 3" w:uiPriority="39"/>
+    <w:lsdException w:name="toc 4" w:uiPriority="39"/>
+    <w:lsdException w:name="toc 5" w:uiPriority="39"/>
+    <w:lsdException w:name="toc 6" w:uiPriority="39"/>
+    <w:lsdException w:name="toc 7" w:uiPriority="39"/>
+    <w:lsdException w:name="toc 8" w:uiPriority="39"/>
+    <w:lsdException w:name="toc 9" w:uiPriority="39"/>
+    <w:lsdException w:name="caption" w:uiPriority="35" w:qFormat="1"/>
+    <w:lsdException w:name="Title" w:semiHidden="0" w:uiPriority="10" w:unhideWhenUsed="0" w:qFormat="1"/>
+    <w:lsdException w:name="Default Paragraph Font" w:uiPriority="1"/>
+    <w:lsdException w:name="Subtitle" w:semiHidden="0" w:uiPriority="11" w:unhideWhenUsed="0" w:qFormat="1"/>
+    <w:lsdException w:name="Strong" w:semiHidden="0" w:uiPriority="22" w:unhideWhenUsed="0" w:qFormat="1"/>
+    <w:lsdException w:name="Emphasis" w:semiHidden="0" w:uiPriority="20" w:unhideWhenUsed="0" w:qFormat="1"/>
+    <w:lsdException w:name="Table Grid" w:semiHidden="0" w:uiPriority="59" w:unhideWhenUsed="0"/>
+    <w:lsdException w:name="Placeholder Text" w:unhideWhenUsed="0"/>
+    <w:lsdException w:name="No Spacing" w:semiHidden="0" w:uiPriority="1" w:unhideWhenUsed="0" w:qFormat="1"/>
+    <w:lsdException w:name="Light Shading" w:semiHidden="0" w:uiPriority="60" w:unhideWhenUsed="0"/>
+    <w:lsdException w:name="Light List" w:semiHidden="0" w:uiPriority="61" w:unhideWhenUsed="0"/>
+    <w:lsdException w:name="Light Grid" w:semiHidden="0" w:uiPriority="62" w:unhideWhenUsed="0"/>
+    <w:lsdException w:name="Medium Shading 1" w:semiHidden="0" w:uiPriority="63" w:unhideWhenUsed="0"/>
+    <w:lsdException w:name="Medium Shading 2" w:semiHidden="0" w:uiPriority="64" w:unhideWhenUsed="0"/>
+    <w:lsdException w:name="Medium List 1" w:semiHidden="0" w:uiPriority="65" w:unhideWhenUsed="0"/>
+    <w:lsdException w:name="Medium List 2" w:semiHidden="0" w:uiPriority="66" w:unhideWhenUsed="0"/>
+    <w:lsdException w:name="Medium Grid 1" w:semiHidden="0" w:uiPriority="67" w:unhideWhenUsed="0"/>
+    <w:lsdException w:name="Medium Grid 2" w:semiHidden="0" w:uiPriority="68" w:unhideWhenUsed="0"/>
+    <w:lsdException w:name="Medium Grid 3" w:semiHidden="0" w:uiPriority="69" w:unhideWhenUsed="0"/>
+    <w:lsdException w:name="Dark List" w:semiHidden="0" w:uiPriority="70" w:unhideWhenUsed="0"/>
+    <w:lsdException w:name="Colorful Shading" w:semiHidden="0" w:uiPriority="71" w:unhideWhenUsed="0"/>
+    <w:lsdException w:name="Colorful List" w:semiHidden="0" w:uiPriority="72" w:unhideWhenUsed="0"/>
+    <w:lsdException w:name="Colorful Grid" w:semiHidden="0" w:uiPriority="73" w:unhideWhenUsed="0"/>
+    <w:lsdException w:name="Light Shading Accent 1" w:semiHidden="0" w:uiPriority="60" w:unhideWhenUsed="0"/>
+    <w:lsdException w:name="Light List Accent 1" w:semiHidden="0" w:uiPriority="61" w:unhideWhenUsed="0"/>
+    <w:lsdException w:name="Light Grid Accent 1" w:semiHidden="0" w:uiPriority="62" w:unhideWhenUsed="0"/>
+    <w:lsdException w:name="Medium Shading 1 Accent 1" w:semiHidden="0" w:uiPriority="63" w:unhideWhenUsed="0"/>
+    <w:lsdException w:name="Medium Shading 2 Accent 1" w:semiHidden="0" w:uiPriority="64" w:unhideWhenUsed="0"/>
+    <w:lsdException w:name="Medium List 1 Accent 1" w:semiHidden="0" w:uiPriority="65" w:unhideWhenUsed="0"/>
+    <w:lsdException w:name="Revision" w:unhideWhenUsed="0"/>
+    <w:lsdException w:name="List Paragraph" w:semiHidden="0" w:uiPriority="34" w:unhideWhenUsed="0" w:qFormat="1"/>
+    <w:lsdException w:name="Quote" w:semiHidden="0" w:uiPriority="29" w:unhideWhenUsed="0" w:qFormat="1"/>
+    <w:lsdException w:name="Intense Quote" w:semiHidden="0" w:uiPriority="30" w:unhideWhenUsed="0" w:qFormat="1"/>
+    <w:lsdException w:name="Medium List 2 Accent 1" w:semiHidden="0" w:uiPriority="66" w:unhideWhenUsed="0"/>
+    <w:lsdException w:name="Medium Grid 1 Accent 1" w:semiHidden="0" w:uiPriority="67" w:unhideWhenUsed="0"/>
+    <w:lsdException w:name="Medium Grid 2 Accent 1" w:semiHidden="0" w:uiPriority="68" w:unhideWhenUsed="0"/>
+    <w:lsdException w:name="Medium Grid 3 Accent 1" w:semiHidden="0" w:uiPriority="69" w:unhideWhenUsed="0"/>
+    <w:lsdException w:name="Dark List Accent 1" w:semiHidden="0" w:uiPriority="70" w:unhideWhenUsed="0"/>
+    <w:lsdException w:name="Colorful Shading Accent 1" w:semiHidden="0" w:uiPriority="71" w:unhideWhenUsed="0"/>
+    <w:lsdException w:name="Colorful List Accent 1" w:semiHidden="0" w:uiPriority="72" w:unhideWhenUsed="0"/>
+    <w:lsdException w:name="Colorful Grid Accent 1" w:semiHidden="0" w:uiPriority="73" w:unhideWhenUsed="0"/>
+    <w:lsdException w:name="Light Shading Accent 2" w:semiHidden="0" w:uiPriority="60" w:unhideWhenUsed="0"/>
+    <w:lsdException w:name="Light List Accent 2" w:semiHidden="0" w:uiPriority="61" w:unhideWhenUsed="0"/>
+    <w:lsdException w:name="Light Grid Accent 2" w:semiHidden="0" w:uiPriority="62" w:unhideWhenUsed="0"/>
+    <w:lsdException w:name="Medium Shading 1 Accent 2" w:semiHidden="0" w:uiPriority="63" w:unhideWhenUsed="0"/>
+    <w:lsdException w:name="Medium Shading 2 Accent 2" w:semiHidden="0" w:uiPriority="64" w:unhideWhenUsed="0"/>
+    <w:lsdException w:name="Medium List 1 Accent 2" w:semiHidden="0" w:uiPriority="65" w:unhideWhenUsed="0"/>
+    <w:lsdException w:name="Medium List 2 Accent 2" w:semiHidden="0" w:uiPriority="66" w:unhideWhenUsed="0"/>
+    <w:lsdException w:name="Medium Grid 1 Accent 2" w:semiHidden="0" w:uiPriority="67" w:unhideWhenUsed="0"/>
+    <w:lsdException w:name="Medium Grid 2 Accent 2" w:semiHidden="0" w:uiPriority="68" w:unhideWhenUsed="0"/>
+    <w:lsdException w:name="Medium Grid 3 Accent 2" w:semiHidden="0" w:uiPriority="69" w:unhideWhenUsed="0"/>
+    <w:lsdException w:name="Dark List Accent 2" w:semiHidden="0" w:uiPriority="70" w:unhideWhenUsed="0"/>
+    <w:lsdException w:name="Colorful Shading Accent 2" w:semiHidden="0" w:uiPriority="71" w:unhideWhenUsed="0"/>
+    <w:lsdException w:name="Colorful List Accent 2" w:semiHidden="0" w:uiPriority="72" w:unhideWhenUsed="0"/>
+    <w:lsdException w:name="Colorful Grid Accent 2" w:semiHidden="0" w:uiPriority="73" w:unhideWhenUsed="0"/>
+    <w:lsdException w:name="Light Shading Accent 3" w:semiHidden="0" w:uiPriority="60" w:unhideWhenUsed="0"/>
+    <w:lsdException w:name="Light List Accent 3" w:semiHidden="0" w:uiPriority="61" w:unhideWhenUsed="0"/>
+    <w:lsdException w:name="Light Grid Accent 3" w:semiHidden="0" w:uiPriority="62" w:unhideWhenUsed="0"/>
+    <w:lsdException w:name="Medium Shading 1 Accent 3" w:semiHidden="0" w:uiPriority="63" w:unhideWhenUsed="0"/>
+    <w:lsdException w:name="Medium Shading 2 Accent 3" w:semiHidden="0" w:uiPriority="64" w:unhideWhenUsed="0"/>
+    <w:lsdException w:name="Medium List 1 Accent 3" w:semiHidden="0" w:uiPriority="65" w:unhideWhenUsed="0"/>
+    <w:lsdException w:name="Medium List 2 Accent 3" w:semiHidden="0" w:uiPriority="66" w:unhideWhenUsed="0"/>
+    <w:lsdException w:name="Medium Grid 1 Accent 3" w:semiHidden="0" w:uiPriority="67" w:unhideWhenUsed="0"/>
+    <w:lsdException w:name="Medium Grid 2 Accent 3" w:semiHidden="0" w:uiPriority="68" w:unhideWhenUsed="0"/>
+    <w:lsdException w:name="Medium Grid 3 Accent 3" w:semiHidden="0" w:uiPriority="69" w:unhideWhenUsed="0"/>
+    <w:lsdException w:name="Dark List Accent 3" w:semiHidden="0" w:uiPriority="70" w:unhideWhenUsed="0"/>
+    <w:lsdException w:name="Colorful Shading Accent 3" w:semiHidden="0" w:uiPriority="71" w:unhideWhenUsed="0"/>
+    <w:lsdException w:name="Colorful List Accent 3" w:semiHidden="0" w:uiPriority="72" w:unhideWhenUsed="0"/>
+    <w:lsdException w:name="Colorful Grid Accent 3" w:semiHidden="0" w:uiPriority="73" w:unhideWhenUsed="0"/>
+    <w:lsdException w:name="Light Shading Accent 4" w:semiHidden="0" w:uiPriority="60" w:unhideWhenUsed="0"/>
+    <w:lsdException w:name="Light List Accent 4" w:semiHidden="0" w:uiPriority="61" w:unhideWhenUsed="0"/>
+    <w:lsdException w:name="Light Grid Accent 4" w:semiHidden="0" w:uiPriority="62" w:unhideWhenUsed="0"/>
+    <w:lsdException w:name="Medium Shading 1 Accent 4" w:semiHidden="0" w:uiPriority="63" w:unhideWhenUsed="0"/>
+    <w:lsdException w:name="Medium Shading 2 Accent 4" w:semiHidden="0" w:uiPriority="64" w:unhideWhenUsed="0"/>
+    <w:lsdException w:name="Medium List 1 Accent 4" w:semiHidden="0" w:uiPriority="65" w:unhideWhenUsed="0"/>
+    <w:lsdException w:name="Medium List 2 Accent 4" w:semiHidden="0" w:uiPriority="66" w:unhideWhenUsed="0"/>
+    <w:lsdException w:name="Medium Grid 1 Accent 4" w:semiHidden="0" w:uiPriority="67" w:unhideWhenUsed="0"/>
+    <w:lsdException w:name="Medium Grid 2 Accent 4" w:semiHidden="0" w:uiPriority="68" w:unhideWhenUsed="0"/>
+    <w:lsdException w:name="Medium Grid 3 Accent 4" w:semiHidden="0" w:uiPriority="69" w:unhideWhenUsed="0"/>
+    <w:lsdException w:name="Dark List Accent 4" w:semiHidden="0" w:uiPriority="70" w:unhideWhenUsed="0"/>
+    <w:lsdException w:name="Colorful Shading Accent 4" w:semiHidden="0" w:uiPriority="71" w:unhideWhenUsed="0"/>
+    <w:lsdException w:name="Colorful List Accent 4" w:semiHidden="0" w:uiPriority="72" w:unhideWhenUsed="0"/>
+    <w:lsdException w:name="Colorful Grid Accent 4" w:semiHidden="0" w:uiPriority="73" w:unhideWhenUsed="0"/>
+    <w:lsdException w:name="Light Shading Accent 5" w:semiHidden="0" w:uiPriority="60" w:unhideWhenUsed="0"/>
+    <w:lsdException w:name="Light List Accent 5" w:semiHidden="0" w:uiPriority="61" w:unhideWhenUsed="0"/>
+    <w:lsdException w:name="Light Grid Accent 5" w:semiHidden="0" w:uiPriority="62" w:unhideWhenUsed="0"/>
+    <w:lsdException w:name="Medium Shading 1 Accent 5" w:semiHidden="0" w:uiPriority="63" w:unhideWhenUsed="0"/>
+    <w:lsdException w:name="Medium Shading 2 Accent 5" w:semiHidden="0" w:uiPriority="64" w:unhideWhenUsed="0"/>
+    <w:lsdException w:name="Medium List 1 Accent 5" w:semiHidden="0" w:uiPriority="65" w:unhideWhenUsed="0"/>
+    <w:lsdException w:name="Medium List 2 Accent 5" w:semiHidden="0" w:uiPriority="66" w:unhideWhenUsed="0"/>
+    <w:lsdException w:name="Medium Grid 1 Accent 5" w:semiHidden="0" w:uiPriority="67" w:unhideWhenUsed="0"/>
+    <w:lsdException w:name="Medium Grid 2 Accent 5" w:semiHidden="0" w:uiPriority="68" w:unhideWhenUsed="0"/>
+    <w:lsdException w:name="Medium Grid 3 Accent 5" w:semiHidden="0" w:uiPriority="69" w:unhideWhenUsed="0"/>
+    <w:lsdException w:name="Dark List Accent 5" w:semiHidden="0" w:uiPriority="70" w:unhideWhenUsed="0"/>
+    <w:lsdException w:name="Colorful Shading Accent 5" w:semiHidden="0" w:uiPriority="71" w:unhideWhenUsed="0"/>
+    <w:lsdException w:name="Colorful List Accent 5" w:semiHidden="0" w:uiPriority="72" w:unhideWhenUsed="0"/>
+    <w:lsdException w:name="Colorful Grid Accent 5" w:semiHidden="0" w:uiPriority="73" w:unhideWhenUsed="0"/>
+    <w:lsdException w:name="Light Shading Accent 6" w:semiHidden="0" w:uiPriority="60" w:unhideWhenUsed="0"/>
+    <w:lsdException w:name="Light List Accent 6" w:semiHidden="0" w:uiPriority="61" w:unhideWhenUsed="0"/>
+    <w:lsdException w:name="Light Grid Accent 6" w:semiHidden="0" w:uiPriority="62" w:unhideWhenUsed="0"/>
+    <w:lsdException w:name="Medium Shading 1 Accent 6" w:semiHidden="0" w:uiPriority="63" w:unhideWhenUsed="0"/>
+    <w:lsdException w:name="Medium Shading 2 Accent 6" w:semiHidden="0" w:uiPriority="64" w:unhideWhenUsed="0"/>
+    <w:lsdException w:name="Medium List 1 Accent 6" w:semiHidden="0" w:uiPriority="65" w:unhideWhenUsed="0"/>
+    <w:lsdException w:name="Medium List 2 Accent 6" w:semiHidden="0" w:uiPriority="66" w:unhideWhenUsed="0"/>
+    <w:lsdException w:name="Medium Grid 1 Accent 6" w:semiHidden="0" w:uiPriority="67" w:unhideWhenUsed="0"/>
+    <w:lsdException w:name="Medium Grid 2 Accent 6" w:semiHidden="0" w:uiPriority="68" w:unhideWhenUsed="0"/>
+    <w:lsdException w:name="Medium Grid 3 Accent 6" w:semiHidden="0" w:uiPriority="69" w:unhideWhenUsed="0"/>
+    <w:lsdException w:name="Dark List Accent 6" w:semiHidden="0" w:uiPriority="70" w:unhideWhenUsed="0"/>
+    <w:lsdException w:name="Colorful Shading Accent 6" w:semiHidden="0" w:uiPriority="71" w:unhideWhenUsed="0"/>
+    <w:lsdException w:name="Colorful List Accent 6" w:semiHidden="0" w:uiPriority="72" w:unhideWhenUsed="0"/>
+    <w:lsdException w:name="Colorful Grid Accent 6" w:semiHidden="0" w:uiPriority="73" w:unhideWhenUsed="0"/>
+    <w:lsdException w:name="Subtle Emphasis" w:semiHidden="0" w:uiPriority="19" w:unhideWhenUsed="0" w:qFormat="1"/>
+    <w:lsdException w:name="Intense Emphasis" w:semiHidden="0" w:uiPriority="21" w:unhideWhenUsed="0" w:qFormat="1"/>
+    <w:lsdException w:name="Subtle Reference" w:semiHidden="0" w:uiPriority="31" w:unhideWhenUsed="0" w:qFormat="1"/>
+    <w:lsdException w:name="Intense Reference" w:semiHidden="0" w:uiPriority="32" w:unhideWhenUsed="0" w:qFormat="1"/>
+    <w:lsdException w:name="Book Title" w:semiHidden="0" w:uiPriority="33" w:unhideWhenUsed="0" w:qFormat="1"/>
+    <w:lsdException w:name="Bibliography" w:uiPriority="37"/>
+    <w:lsdException w:name="TOC Heading" w:uiPriority="39" w:qFormat="1"/>
+  </w:latentStyles>
+  <w:style w:type="paragraph" w:default="1" w:styleId="Normal">
+    <w:name w:val="Normal"/>
+    <w:qFormat/>
+  </w:style>
+  <w:style w:type="character" w:default="1" w:styleId="DefaultParagraphFont">
+    <w:name w:val="Default Paragraph Font"/>
+    <w:uiPriority w:val="1"/>
+    <w:semiHidden/>
+    <w:unhideWhenUsed/>
+  </w:style>
+  <w:style w:type="table" w:default="1" w:styleId="TableNormal">
+    <w:name w:val="Normal Table"/>
+    <w:uiPriority w:val="99"/>
+    <w:semiHidden/>
+    <w:unhideWhenUsed/>
+    <w:tblPr>
+      <w:tblInd w:w="0" w:type="dxa"/>
+      <w:tblCellMar>
+        <w:top w:w="0" w:type="dxa"/>
+        <w:left w:w="108" w:type="dxa"/>
+        <w:bottom w:w="0" w:type="dxa"/>
+        <w:right w:w="108" w:type="dxa"/>
+      </w:tblCellMar>
+    </w:tblPr>
+  </w:style>
+  <w:style w:type="numbering" w:default="1" w:styleId="NoList">
+    <w:name w:val="No List"/>
+    <w:uiPriority w:val="99"/>
+    <w:semiHidden/>
+    <w:unhideWhenUsed/>
+  </w:style>
+  <w:style w:type="character" w:styleId="PlaceholderText">
+    <w:name w:val="Placeholder Text"/>
+    <w:basedOn w:val="DefaultParagraphFont"/>
+    <w:uiPriority w:val="99"/>
+    <w:semiHidden/>
+    <w:rsid w:val="004F440D"/>
+    <w:rPr>
+      <w:color w:val="808080"/>
+    </w:rPr>
+  </w:style>
+</w:styles>
+</file>
+
+<file path=word/glossary/webSettings.xml><?xml version="1.0" encoding="utf-8"?>
+<w:webSettings xmlns:mc="http://schemas.openxmlformats.org/markup-compatibility/2006" xmlns:r="http://schemas.openxmlformats.org/officeDocument/2006/relationships" xmlns:w="http://schemas.openxmlformats.org/wordprocessingml/2006/main" xmlns:w14="http://schemas.microsoft.com/office/word/2010/wordml" mc:Ignorable="w14">
+  <w:optimizeForBrowser/>
+  <w:allowPNG/>
+</w:webSettings>
 </file>
 
 <file path=word/theme/theme1.xml><?xml version="1.0" encoding="utf-8"?>
@@ -6156,11 +9057,32 @@
 </file>
 
 <file path=customXml/item1.xml><?xml version="1.0" encoding="utf-8"?>
-<b:Sources xmlns:b="http://schemas.openxmlformats.org/officeDocument/2006/bibliography" xmlns="http://schemas.openxmlformats.org/officeDocument/2006/bibliography" SelectedStyle="\APA.XSL" StyleName="APA"/>
+<b:Sources xmlns:b="http://schemas.openxmlformats.org/officeDocument/2006/bibliography" xmlns="http://schemas.openxmlformats.org/officeDocument/2006/bibliography" SelectedStyle="\APA.XSL" StyleName="APA">
+  <b:Source>
+    <b:Tag>Raf08</b:Tag>
+    <b:SourceType>Book</b:SourceType>
+    <b:Guid>{443F058D-2C9A-4D73-8A6A-29F04BE950B7}</b:Guid>
+    <b:Author>
+      <b:Author>
+        <b:NameList>
+          <b:Person>
+            <b:Last>Rafael C.Gonzalez</b:Last>
+            <b:First>Richard</b:First>
+            <b:Middle>E. Woods</b:Middle>
+          </b:Person>
+        </b:NameList>
+      </b:Author>
+    </b:Author>
+    <b:Title>Digital Image Processing</b:Title>
+    <b:Year>2008</b:Year>
+    <b:Publisher>Pearson Education</b:Publisher>
+    <b:RefOrder>1</b:RefOrder>
+  </b:Source>
+</b:Sources>
 </file>
 
 <file path=customXml/itemProps1.xml><?xml version="1.0" encoding="utf-8"?>
-<ds:datastoreItem xmlns:ds="http://schemas.openxmlformats.org/officeDocument/2006/customXml" ds:itemID="{2A6AE1EC-D597-49C5-9C15-B8AC5C196DD9}">
+<ds:datastoreItem xmlns:ds="http://schemas.openxmlformats.org/officeDocument/2006/customXml" ds:itemID="{4433F238-3495-4AC9-8CC8-ABD39BE4EAD4}">
   <ds:schemaRefs>
     <ds:schemaRef ds:uri="http://schemas.openxmlformats.org/officeDocument/2006/bibliography"/>
   </ds:schemaRefs>

</xml_diff>